<commit_message>
Modified text, added resume files, updated css
</commit_message>
<xml_diff>
--- a/assets/files/Bryson_Lee_Resume.docx
+++ b/assets/files/Bryson_Lee_Resume.docx
@@ -32,7 +32,7 @@
       </w:tblGrid>
       <w:tr>
         <w:trPr>
-          <w:trHeight w:val="1071"/>
+          <w:trHeight w:val="1287"/>
         </w:trPr>
         <w:tc>
           <w:tcPr>
@@ -314,7 +314,7 @@
       </w:tr>
       <w:tr>
         <w:trPr>
-          <w:trHeight w:val="688"/>
+          <w:trHeight w:val="832"/>
         </w:trPr>
         <w:tc>
           <w:tcPr>
@@ -384,7 +384,7 @@
               <w:tabs>
                 <w:tab w:val="left" w:pos="8691"/>
               </w:tabs>
-              <w:spacing w:after="80"/>
+              <w:spacing w:after="120"/>
               <w:ind w:left="681"/>
               <w:rPr>
                 <w:rFonts w:ascii="Helvetica Neue" w:hAnsi="Helvetica Neue"/>
@@ -624,7 +624,25 @@
                       <w:sz w:val="20"/>
                       <w:szCs w:val="20"/>
                     </w:rPr>
-                    <w:t>Python, C++, C, JavaScript, HTML, CSS</w:t>
+                    <w:t>Python</w:t>
+                  </w:r>
+                  <w:r>
+                    <w:rPr>
+                      <w:rFonts w:ascii="Helvetica Neue" w:hAnsi="Helvetica Neue"/>
+                      <w:color w:val="000000" w:themeColor="text1"/>
+                      <w:sz w:val="20"/>
+                      <w:szCs w:val="20"/>
+                    </w:rPr>
+                    <w:t xml:space="preserve">, </w:t>
+                  </w:r>
+                  <w:r>
+                    <w:rPr>
+                      <w:rFonts w:ascii="Helvetica Neue" w:hAnsi="Helvetica Neue"/>
+                      <w:color w:val="000000" w:themeColor="text1"/>
+                      <w:sz w:val="20"/>
+                      <w:szCs w:val="20"/>
+                    </w:rPr>
+                    <w:t>C++, C, JavaScript, HTML, CSS</w:t>
                   </w:r>
                 </w:p>
               </w:tc>
@@ -701,27 +719,7 @@
                       <w:sz w:val="20"/>
                       <w:szCs w:val="20"/>
                     </w:rPr>
-                    <w:t xml:space="preserve">Linux, </w:t>
-                  </w:r>
-                  <w:proofErr w:type="spellStart"/>
-                  <w:r>
-                    <w:rPr>
-                      <w:rFonts w:ascii="Helvetica Neue" w:hAnsi="Helvetica Neue"/>
-                      <w:color w:val="000000" w:themeColor="text1"/>
-                      <w:sz w:val="20"/>
-                      <w:szCs w:val="20"/>
-                    </w:rPr>
-                    <w:t>Docker</w:t>
-                  </w:r>
-                  <w:proofErr w:type="spellEnd"/>
-                  <w:r>
-                    <w:rPr>
-                      <w:rFonts w:ascii="Helvetica Neue" w:hAnsi="Helvetica Neue"/>
-                      <w:color w:val="000000" w:themeColor="text1"/>
-                      <w:sz w:val="20"/>
-                      <w:szCs w:val="20"/>
-                    </w:rPr>
-                    <w:t xml:space="preserve">, </w:t>
+                    <w:t xml:space="preserve">Linux, Docker, </w:t>
                   </w:r>
                   <w:r>
                     <w:rPr>
@@ -739,9 +737,8 @@
                       <w:sz w:val="20"/>
                       <w:szCs w:val="20"/>
                     </w:rPr>
-                    <w:t xml:space="preserve"> </w:t>
+                    <w:t xml:space="preserve"> Git</w:t>
                   </w:r>
-                  <w:proofErr w:type="spellStart"/>
                   <w:r>
                     <w:rPr>
                       <w:rFonts w:ascii="Helvetica Neue" w:hAnsi="Helvetica Neue"/>
@@ -749,57 +746,7 @@
                       <w:sz w:val="20"/>
                       <w:szCs w:val="20"/>
                     </w:rPr>
-                    <w:t>Git</w:t>
-                  </w:r>
-                  <w:proofErr w:type="spellEnd"/>
-                  <w:r>
-                    <w:rPr>
-                      <w:rFonts w:ascii="Helvetica Neue" w:hAnsi="Helvetica Neue"/>
-                      <w:color w:val="000000" w:themeColor="text1"/>
-                      <w:sz w:val="20"/>
-                      <w:szCs w:val="20"/>
-                    </w:rPr>
-                    <w:t xml:space="preserve"> + (</w:t>
-                  </w:r>
-                  <w:proofErr w:type="spellStart"/>
-                  <w:r>
-                    <w:rPr>
-                      <w:rFonts w:ascii="Helvetica Neue" w:hAnsi="Helvetica Neue"/>
-                      <w:color w:val="000000" w:themeColor="text1"/>
-                      <w:sz w:val="20"/>
-                      <w:szCs w:val="20"/>
-                    </w:rPr>
-                    <w:t>Github</w:t>
-                  </w:r>
-                  <w:proofErr w:type="spellEnd"/>
-                  <w:r>
-                    <w:rPr>
-                      <w:rFonts w:ascii="Helvetica Neue" w:hAnsi="Helvetica Neue"/>
-                      <w:color w:val="000000" w:themeColor="text1"/>
-                      <w:sz w:val="20"/>
-                      <w:szCs w:val="20"/>
-                    </w:rPr>
-                    <w:t>/</w:t>
-                  </w:r>
-                  <w:proofErr w:type="spellStart"/>
-                  <w:r>
-                    <w:rPr>
-                      <w:rFonts w:ascii="Helvetica Neue" w:hAnsi="Helvetica Neue"/>
-                      <w:color w:val="000000" w:themeColor="text1"/>
-                      <w:sz w:val="20"/>
-                      <w:szCs w:val="20"/>
-                    </w:rPr>
-                    <w:t>Gitlab</w:t>
-                  </w:r>
-                  <w:proofErr w:type="spellEnd"/>
-                  <w:r>
-                    <w:rPr>
-                      <w:rFonts w:ascii="Helvetica Neue" w:hAnsi="Helvetica Neue"/>
-                      <w:color w:val="000000" w:themeColor="text1"/>
-                      <w:sz w:val="20"/>
-                      <w:szCs w:val="20"/>
-                    </w:rPr>
-                    <w:t>)</w:t>
+                    <w:t xml:space="preserve"> + (Github/Gitlab)</w:t>
                   </w:r>
                   <w:r>
                     <w:rPr>
@@ -857,59 +804,13 @@
                       <w:szCs w:val="20"/>
                     </w:rPr>
                   </w:pPr>
-                  <w:proofErr w:type="spellStart"/>
                   <w:r>
                     <w:rPr>
                       <w:rFonts w:ascii="Helvetica Neue" w:hAnsi="Helvetica Neue"/>
                       <w:sz w:val="20"/>
                       <w:szCs w:val="20"/>
                     </w:rPr>
-                    <w:t>Qt</w:t>
-                  </w:r>
-                  <w:proofErr w:type="spellEnd"/>
-                  <w:r>
-                    <w:rPr>
-                      <w:rFonts w:ascii="Helvetica Neue" w:hAnsi="Helvetica Neue"/>
-                      <w:sz w:val="20"/>
-                      <w:szCs w:val="20"/>
-                    </w:rPr>
-                    <w:t>/</w:t>
-                  </w:r>
-                  <w:proofErr w:type="spellStart"/>
-                  <w:r>
-                    <w:rPr>
-                      <w:rFonts w:ascii="Helvetica Neue" w:hAnsi="Helvetica Neue"/>
-                      <w:sz w:val="20"/>
-                      <w:szCs w:val="20"/>
-                    </w:rPr>
-                    <w:t>PyQt</w:t>
-                  </w:r>
-                  <w:proofErr w:type="spellEnd"/>
-                  <w:r>
-                    <w:rPr>
-                      <w:rFonts w:ascii="Helvetica Neue" w:hAnsi="Helvetica Neue"/>
-                      <w:sz w:val="20"/>
-                      <w:szCs w:val="20"/>
-                    </w:rPr>
-                    <w:t xml:space="preserve">, </w:t>
-                  </w:r>
-                  <w:proofErr w:type="spellStart"/>
-                  <w:r>
-                    <w:rPr>
-                      <w:rFonts w:ascii="Helvetica Neue" w:hAnsi="Helvetica Neue"/>
-                      <w:sz w:val="20"/>
-                      <w:szCs w:val="20"/>
-                    </w:rPr>
-                    <w:t>Django</w:t>
-                  </w:r>
-                  <w:proofErr w:type="spellEnd"/>
-                  <w:r>
-                    <w:rPr>
-                      <w:rFonts w:ascii="Helvetica Neue" w:hAnsi="Helvetica Neue"/>
-                      <w:sz w:val="20"/>
-                      <w:szCs w:val="20"/>
-                    </w:rPr>
-                    <w:t xml:space="preserve">, </w:t>
+                    <w:t xml:space="preserve">Qt/PyQt, </w:t>
                   </w:r>
                   <w:r>
                     <w:rPr>
@@ -917,25 +818,15 @@
                       <w:sz w:val="20"/>
                       <w:szCs w:val="20"/>
                     </w:rPr>
-                    <w:t xml:space="preserve">Google Cloud Platform, </w:t>
+                    <w:t xml:space="preserve">Django, </w:t>
                   </w:r>
-                  <w:proofErr w:type="spellStart"/>
                   <w:r>
                     <w:rPr>
                       <w:rFonts w:ascii="Helvetica Neue" w:hAnsi="Helvetica Neue"/>
                       <w:sz w:val="20"/>
                       <w:szCs w:val="20"/>
                     </w:rPr>
-                    <w:t>AngularJS</w:t>
-                  </w:r>
-                  <w:proofErr w:type="spellEnd"/>
-                  <w:r>
-                    <w:rPr>
-                      <w:rFonts w:ascii="Helvetica Neue" w:hAnsi="Helvetica Neue"/>
-                      <w:sz w:val="20"/>
-                      <w:szCs w:val="20"/>
-                    </w:rPr>
-                    <w:t>, jQuery, Node.js</w:t>
+                    <w:t>Google Cloud Platform, AngularJS, jQuery, Node.js</w:t>
                   </w:r>
                 </w:p>
               </w:tc>
@@ -1065,7 +956,7 @@
                 <w:p>
                   <w:pPr>
                     <w:framePr w:hSpace="180" w:wrap="around" w:vAnchor="text" w:hAnchor="text" w:xAlign="center" w:y="1"/>
-                    <w:spacing w:after="80"/>
+                    <w:spacing w:after="120"/>
                     <w:suppressOverlap/>
                     <w:rPr>
                       <w:rFonts w:ascii="Helvetica Neue" w:hAnsi="Helvetica Neue"/>
@@ -1129,7 +1020,6 @@
                     </w:rPr>
                     <w:t xml:space="preserve"> </w:t>
                   </w:r>
-                  <w:proofErr w:type="spellStart"/>
                   <w:r>
                     <w:rPr>
                       <w:rFonts w:ascii="Helvetica Neue" w:hAnsi="Helvetica Neue"/>
@@ -1138,7 +1028,6 @@
                     </w:rPr>
                     <w:t>Datastore</w:t>
                   </w:r>
-                  <w:proofErr w:type="spellEnd"/>
                 </w:p>
               </w:tc>
             </w:tr>
@@ -1229,11 +1118,12 @@
               <w:rPr>
                 <w:rFonts w:ascii="Helvetica Neue" w:hAnsi="Helvetica Neue" w:cs="Rubik Medium"/>
                 <w:b/>
+                <w:bCs/>
                 <w:color w:val="000000" w:themeColor="text1"/>
                 <w:sz w:val="20"/>
                 <w:szCs w:val="20"/>
               </w:rPr>
-              <w:t xml:space="preserve"> </w:t>
+              <w:t xml:space="preserve"> (ILM)</w:t>
             </w:r>
             <w:r>
               <w:rPr>
@@ -1243,20 +1133,8 @@
                 <w:sz w:val="20"/>
                 <w:szCs w:val="20"/>
               </w:rPr>
-              <w:t xml:space="preserve">/ </w:t>
-            </w:r>
-            <w:proofErr w:type="spellStart"/>
-            <w:r>
-              <w:rPr>
-                <w:rFonts w:ascii="Helvetica Neue" w:hAnsi="Helvetica Neue" w:cs="Rubik Medium"/>
-                <w:b/>
-                <w:color w:val="000000" w:themeColor="text1"/>
-                <w:sz w:val="20"/>
-                <w:szCs w:val="20"/>
-              </w:rPr>
-              <w:t>Lucasfilm</w:t>
-            </w:r>
-            <w:proofErr w:type="spellEnd"/>
+              <w:t xml:space="preserve"> </w:t>
+            </w:r>
             <w:r>
               <w:rPr>
                 <w:rFonts w:ascii="Helvetica Neue" w:hAnsi="Helvetica Neue" w:cs="Rubik Medium"/>
@@ -1389,7 +1267,23 @@
                 <w:sz w:val="20"/>
                 <w:szCs w:val="20"/>
               </w:rPr>
-              <w:t xml:space="preserve">As part of the global Pipeline Engineering team, </w:t>
+              <w:t xml:space="preserve">As part of the global Pipeline Engineering </w:t>
+            </w:r>
+            <w:r>
+              <w:rPr>
+                <w:rFonts w:ascii="Helvetica Neue" w:hAnsi="Helvetica Neue"/>
+                <w:sz w:val="20"/>
+                <w:szCs w:val="20"/>
+              </w:rPr>
+              <w:t>department</w:t>
+            </w:r>
+            <w:r>
+              <w:rPr>
+                <w:rFonts w:ascii="Helvetica Neue" w:hAnsi="Helvetica Neue"/>
+                <w:sz w:val="20"/>
+                <w:szCs w:val="20"/>
+              </w:rPr>
+              <w:t xml:space="preserve">, </w:t>
             </w:r>
             <w:r>
               <w:rPr>
@@ -1495,7 +1389,6 @@
               </w:rPr>
               <w:t xml:space="preserve"> and </w:t>
             </w:r>
-            <w:proofErr w:type="spellStart"/>
             <w:r>
               <w:rPr>
                 <w:rFonts w:ascii="Helvetica Neue" w:hAnsi="Helvetica Neue"/>
@@ -1505,7 +1398,6 @@
               </w:rPr>
               <w:t>Dpix</w:t>
             </w:r>
-            <w:proofErr w:type="spellEnd"/>
             <w:r>
               <w:rPr>
                 <w:rFonts w:ascii="Helvetica Neue" w:hAnsi="Helvetica Neue"/>
@@ -1530,16 +1422,38 @@
               </w:rPr>
               <w:t xml:space="preserve">pearheaded </w:t>
             </w:r>
-            <w:proofErr w:type="spellStart"/>
-            <w:r>
-              <w:rPr>
-                <w:rFonts w:ascii="Helvetica Neue" w:hAnsi="Helvetica Neue"/>
-                <w:sz w:val="20"/>
-                <w:szCs w:val="20"/>
-              </w:rPr>
-              <w:t>reachitecture</w:t>
-            </w:r>
-            <w:proofErr w:type="spellEnd"/>
+            <w:r>
+              <w:rPr>
+                <w:rFonts w:ascii="Helvetica Neue" w:hAnsi="Helvetica Neue"/>
+                <w:sz w:val="20"/>
+                <w:szCs w:val="20"/>
+              </w:rPr>
+              <w:t>re</w:t>
+            </w:r>
+            <w:r>
+              <w:rPr>
+                <w:rFonts w:ascii="Helvetica Neue" w:hAnsi="Helvetica Neue"/>
+                <w:sz w:val="20"/>
+                <w:szCs w:val="20"/>
+              </w:rPr>
+              <w:t>arc</w:t>
+            </w:r>
+            <w:r>
+              <w:rPr>
+                <w:rFonts w:ascii="Helvetica Neue" w:hAnsi="Helvetica Neue"/>
+                <w:sz w:val="20"/>
+                <w:szCs w:val="20"/>
+              </w:rPr>
+              <w:t>h</w:t>
+            </w:r>
+            <w:r>
+              <w:rPr>
+                <w:rFonts w:ascii="Helvetica Neue" w:hAnsi="Helvetica Neue"/>
+                <w:sz w:val="20"/>
+                <w:szCs w:val="20"/>
+              </w:rPr>
+              <w:t>itecture</w:t>
+            </w:r>
             <w:r>
               <w:rPr>
                 <w:rFonts w:ascii="Helvetica Neue" w:hAnsi="Helvetica Neue"/>
@@ -1569,17 +1483,7 @@
                 <w:sz w:val="20"/>
                 <w:szCs w:val="20"/>
               </w:rPr>
-              <w:t>Created core API service for global studio data tran</w:t>
-            </w:r>
-            <w:bookmarkStart w:id="0" w:name="_GoBack"/>
-            <w:bookmarkEnd w:id="0"/>
-            <w:r>
-              <w:rPr>
-                <w:rFonts w:ascii="Helvetica Neue" w:hAnsi="Helvetica Neue"/>
-                <w:sz w:val="20"/>
-                <w:szCs w:val="20"/>
-              </w:rPr>
-              <w:t>sfer and remote VFX Supervisor pla</w:t>
+              <w:t>Created core API service for global studio data transfer and remote VFX Supervisor pla</w:t>
             </w:r>
             <w:r>
               <w:rPr>
@@ -1754,110 +1658,7 @@
                 <w:sz w:val="20"/>
                 <w:szCs w:val="20"/>
               </w:rPr>
-              <w:t xml:space="preserve">Designed and implemented digital pipeline software to manage </w:t>
-            </w:r>
-            <w:proofErr w:type="spellStart"/>
-            <w:r>
-              <w:rPr>
-                <w:rFonts w:ascii="Helvetica Neue" w:hAnsi="Helvetica Neue"/>
-                <w:sz w:val="20"/>
-                <w:szCs w:val="20"/>
-              </w:rPr>
-              <w:t>reindex</w:t>
-            </w:r>
-            <w:proofErr w:type="spellEnd"/>
-            <w:r>
-              <w:rPr>
-                <w:rFonts w:ascii="Helvetica Neue" w:hAnsi="Helvetica Neue"/>
-                <w:sz w:val="20"/>
-                <w:szCs w:val="20"/>
-              </w:rPr>
-              <w:t xml:space="preserve"> and asset mapping for CMS, Core, and production pipelines</w:t>
-            </w:r>
-          </w:p>
-        </w:tc>
-      </w:tr>
-      <w:tr>
-        <w:trPr>
-          <w:trHeight w:val="198"/>
-        </w:trPr>
-        <w:tc>
-          <w:tcPr>
-            <w:tcW w:w="7920" w:type="dxa"/>
-            <w:gridSpan w:val="2"/>
-          </w:tcPr>
-          <w:p>
-            <w:pPr>
-              <w:spacing w:after="80"/>
-              <w:rPr>
-                <w:rFonts w:ascii="Helvetica Neue" w:hAnsi="Helvetica Neue" w:cs="Rubik Medium"/>
-                <w:b/>
-                <w:sz w:val="20"/>
-                <w:szCs w:val="20"/>
-              </w:rPr>
-            </w:pPr>
-            <w:r>
-              <w:rPr>
-                <w:rFonts w:ascii="Helvetica Neue" w:hAnsi="Helvetica Neue" w:cs="Rubik Medium"/>
-                <w:b/>
-                <w:sz w:val="20"/>
-                <w:szCs w:val="20"/>
-              </w:rPr>
-              <w:t xml:space="preserve">SCU </w:t>
-            </w:r>
-            <w:proofErr w:type="spellStart"/>
-            <w:r>
-              <w:rPr>
-                <w:rFonts w:ascii="Helvetica Neue" w:hAnsi="Helvetica Neue" w:cs="Rubik Medium"/>
-                <w:b/>
-                <w:sz w:val="20"/>
-                <w:szCs w:val="20"/>
-              </w:rPr>
-              <w:t>Imaginarium</w:t>
-            </w:r>
-            <w:proofErr w:type="spellEnd"/>
-            <w:r>
-              <w:rPr>
-                <w:rFonts w:ascii="Helvetica Neue" w:hAnsi="Helvetica Neue" w:cs="Rubik Medium"/>
-                <w:b/>
-                <w:sz w:val="20"/>
-                <w:szCs w:val="20"/>
-              </w:rPr>
-              <w:t xml:space="preserve"> Center for CG Research - </w:t>
-            </w:r>
-            <w:r>
-              <w:rPr>
-                <w:rFonts w:ascii="Helvetica Neue" w:hAnsi="Helvetica Neue" w:cs="Rubik Medium"/>
-                <w:b/>
-                <w:sz w:val="20"/>
-                <w:szCs w:val="20"/>
-              </w:rPr>
-              <w:t>Lab Assistant</w:t>
-            </w:r>
-          </w:p>
-        </w:tc>
-        <w:tc>
-          <w:tcPr>
-            <w:tcW w:w="2944" w:type="dxa"/>
-          </w:tcPr>
-          <w:p>
-            <w:pPr>
-              <w:jc w:val="right"/>
-              <w:rPr>
-                <w:rFonts w:ascii="Helvetica Neue" w:hAnsi="Helvetica Neue"/>
-                <w:i/>
-                <w:sz w:val="20"/>
-                <w:szCs w:val="20"/>
-              </w:rPr>
-            </w:pPr>
-            <w:r>
-              <w:rPr>
-                <w:rFonts w:ascii="Helvetica Neue" w:hAnsi="Helvetica Neue"/>
-                <w:i/>
-                <w:sz w:val="20"/>
-                <w:szCs w:val="20"/>
-              </w:rPr>
-              <w:t>September 2016 - Present</w:t>
+              <w:t>Designed and implemented digital pipeline software to manage reindex and asset mapping for CMS, Core, and production pipelines</w:t>
             </w:r>
           </w:p>
         </w:tc>
@@ -2072,6 +1873,46 @@
               </w:rPr>
               <w:t xml:space="preserve"> direction</w:t>
             </w:r>
+            <w:r>
+              <w:rPr>
+                <w:rFonts w:ascii="Helvetica Neue" w:hAnsi="Helvetica Neue"/>
+                <w:sz w:val="20"/>
+                <w:szCs w:val="20"/>
+              </w:rPr>
+              <w:t xml:space="preserve">. Built </w:t>
+            </w:r>
+            <w:r>
+              <w:rPr>
+                <w:rFonts w:ascii="Helvetica Neue" w:hAnsi="Helvetica Neue"/>
+                <w:sz w:val="20"/>
+                <w:szCs w:val="20"/>
+              </w:rPr>
+              <w:t xml:space="preserve">tools to automate </w:t>
+            </w:r>
+            <w:r>
+              <w:rPr>
+                <w:rFonts w:ascii="Helvetica Neue" w:hAnsi="Helvetica Neue"/>
+                <w:sz w:val="20"/>
+                <w:szCs w:val="20"/>
+              </w:rPr>
+              <w:t xml:space="preserve">simple </w:t>
+            </w:r>
+            <w:r>
+              <w:rPr>
+                <w:rFonts w:ascii="Helvetica Neue" w:hAnsi="Helvetica Neue"/>
+                <w:sz w:val="20"/>
+                <w:szCs w:val="20"/>
+              </w:rPr>
+              <w:t>rigs for students</w:t>
+            </w:r>
+            <w:r>
+              <w:rPr>
+                <w:rFonts w:ascii="Helvetica Neue" w:hAnsi="Helvetica Neue"/>
+                <w:sz w:val="20"/>
+                <w:szCs w:val="20"/>
+              </w:rPr>
+              <w:t>.</w:t>
+            </w:r>
           </w:p>
         </w:tc>
       </w:tr>
@@ -2093,7 +1934,6 @@
                 <w:szCs w:val="20"/>
               </w:rPr>
             </w:pPr>
-            <w:proofErr w:type="spellStart"/>
             <w:r>
               <w:rPr>
                 <w:rFonts w:ascii="Helvetica Neue" w:hAnsi="Helvetica Neue" w:cs="Rubik Medium"/>
@@ -2101,17 +1941,7 @@
                 <w:sz w:val="20"/>
                 <w:szCs w:val="20"/>
               </w:rPr>
-              <w:t>Hoana</w:t>
-            </w:r>
-            <w:proofErr w:type="spellEnd"/>
-            <w:r>
-              <w:rPr>
-                <w:rFonts w:ascii="Helvetica Neue" w:hAnsi="Helvetica Neue" w:cs="Rubik Medium"/>
-                <w:b/>
-                <w:sz w:val="20"/>
-                <w:szCs w:val="20"/>
-              </w:rPr>
-              <w:t xml:space="preserve"> Medical - </w:t>
+              <w:t xml:space="preserve">Hoana Medical - </w:t>
             </w:r>
             <w:r>
               <w:rPr>
@@ -2162,7 +1992,7 @@
       </w:tr>
       <w:tr>
         <w:trPr>
-          <w:trHeight w:val="643"/>
+          <w:trHeight w:val="1093"/>
         </w:trPr>
         <w:tc>
           <w:tcPr>
@@ -2220,7 +2050,7 @@
                 <w:ilvl w:val="0"/>
                 <w:numId w:val="2"/>
               </w:numPr>
-              <w:spacing w:after="80"/>
+              <w:spacing w:after="120"/>
               <w:rPr>
                 <w:rFonts w:ascii="Helvetica Neue" w:hAnsi="Helvetica Neue"/>
                 <w:sz w:val="20"/>
@@ -2435,25 +2265,7 @@
                 <w:sz w:val="20"/>
                 <w:szCs w:val="20"/>
               </w:rPr>
-              <w:t xml:space="preserve">Python, Flask, Google App Engine, Google Cloud Storage, </w:t>
-            </w:r>
-            <w:proofErr w:type="spellStart"/>
-            <w:r>
-              <w:rPr>
-                <w:rFonts w:ascii="Helvetica Neue" w:hAnsi="Helvetica Neue"/>
-                <w:sz w:val="20"/>
-                <w:szCs w:val="20"/>
-              </w:rPr>
-              <w:t>Datastore</w:t>
-            </w:r>
-            <w:proofErr w:type="spellEnd"/>
-            <w:r>
-              <w:rPr>
-                <w:rFonts w:ascii="Helvetica Neue" w:hAnsi="Helvetica Neue"/>
-                <w:sz w:val="20"/>
-                <w:szCs w:val="20"/>
-              </w:rPr>
-              <w:t xml:space="preserve"> API</w:t>
+              <w:t>Python, Flask, Google App Engine, Google Cloud Storage, Datastore API</w:t>
             </w:r>
           </w:p>
         </w:tc>
@@ -2483,7 +2295,16 @@
                 <w:sz w:val="20"/>
                 <w:szCs w:val="20"/>
               </w:rPr>
-              <w:t>Simple Lattice Constructs for Volumetric Simulations</w:t>
+              <w:t>Lattice Constructs for Art-Directed Motion Paths in Volumetric Sim</w:t>
+            </w:r>
+            <w:r>
+              <w:rPr>
+                <w:rFonts w:ascii="Helvetica Neue" w:hAnsi="Helvetica Neue"/>
+                <w:b/>
+                <w:sz w:val="20"/>
+                <w:szCs w:val="20"/>
+              </w:rPr>
+              <w:t>ulations</w:t>
             </w:r>
           </w:p>
         </w:tc>
@@ -2555,26 +2376,18 @@
                 <w:sz w:val="20"/>
                 <w:szCs w:val="20"/>
               </w:rPr>
-              <w:t xml:space="preserve">This method creates a </w:t>
-            </w:r>
-            <w:proofErr w:type="spellStart"/>
-            <w:r>
-              <w:rPr>
-                <w:rFonts w:ascii="Helvetica Neue" w:hAnsi="Helvetica Neue"/>
-                <w:sz w:val="20"/>
-                <w:szCs w:val="20"/>
-              </w:rPr>
-              <w:t>lossy</w:t>
-            </w:r>
-            <w:proofErr w:type="spellEnd"/>
-            <w:r>
-              <w:rPr>
-                <w:rFonts w:ascii="Helvetica Neue" w:hAnsi="Helvetica Neue"/>
-                <w:sz w:val="20"/>
-                <w:szCs w:val="20"/>
-              </w:rPr>
-              <w:t xml:space="preserve"> optimizer to reduce calculation complexity for simple motion paths by building a cubic lattice in a 3D space</w:t>
-            </w:r>
+              <w:t>This method creates a lossy optimizer to reduce calculation complexity for simple motion paths by building a cubic lattice in a 3D space</w:t>
+            </w:r>
+            <w:r>
+              <w:rPr>
+                <w:rFonts w:ascii="Helvetica Neue" w:hAnsi="Helvetica Neue"/>
+                <w:sz w:val="20"/>
+                <w:szCs w:val="20"/>
+              </w:rPr>
+              <w:t>.</w:t>
+            </w:r>
+            <w:bookmarkStart w:id="0" w:name="_GoBack"/>
+            <w:bookmarkEnd w:id="0"/>
           </w:p>
           <w:p>
             <w:pPr>
@@ -2700,7 +2513,7 @@
                 <w:sz w:val="20"/>
                 <w:szCs w:val="20"/>
               </w:rPr>
-              <w:t xml:space="preserve">A new turn table plugin for Maya which will automatically place digital models into a turntable with customizable features and </w:t>
+              <w:t xml:space="preserve">A plugin for Maya which will automatically place models into a turntable with customizable features and </w:t>
             </w:r>
             <w:r>
               <w:rPr>
@@ -2716,7 +2529,23 @@
                 <w:sz w:val="20"/>
                 <w:szCs w:val="20"/>
               </w:rPr>
-              <w:t>. Features automatic lightning for dramatic showcasing.</w:t>
+              <w:t xml:space="preserve">. </w:t>
+            </w:r>
+            <w:r>
+              <w:rPr>
+                <w:rFonts w:ascii="Helvetica Neue" w:hAnsi="Helvetica Neue"/>
+                <w:sz w:val="20"/>
+                <w:szCs w:val="20"/>
+              </w:rPr>
+              <w:t>Provides</w:t>
+            </w:r>
+            <w:r>
+              <w:rPr>
+                <w:rFonts w:ascii="Helvetica Neue" w:hAnsi="Helvetica Neue"/>
+                <w:sz w:val="20"/>
+                <w:szCs w:val="20"/>
+              </w:rPr>
+              <w:t xml:space="preserve"> automatic lightning for dramatic showcasing.</w:t>
             </w:r>
             <w:r>
               <w:rPr>
@@ -2747,160 +2576,89 @@
             <w:r>
               <w:rPr>
                 <w:rFonts w:ascii="Helvetica Neue" w:hAnsi="Helvetica Neue"/>
-                <w:noProof/>
-                <w:color w:val="000000" w:themeColor="text1"/>
-                <w:sz w:val="22"/>
-                <w:szCs w:val="90"/>
-              </w:rPr>
-              <mc:AlternateContent>
-                <mc:Choice Requires="wps">
-                  <w:drawing>
-                    <wp:anchor distT="0" distB="0" distL="114300" distR="114300" simplePos="0" relativeHeight="251659264" behindDoc="0" locked="0" layoutInCell="1" allowOverlap="1" wp14:anchorId="3119072C" wp14:editId="0922F041">
-                      <wp:simplePos x="0" y="0"/>
-                      <wp:positionH relativeFrom="column">
-                        <wp:posOffset>732775</wp:posOffset>
-                      </wp:positionH>
-                      <wp:positionV relativeFrom="paragraph">
-                        <wp:posOffset>204363</wp:posOffset>
-                      </wp:positionV>
-                      <wp:extent cx="6396990" cy="342900"/>
-                      <wp:effectExtent l="0" t="0" r="0" b="12700"/>
-                      <wp:wrapNone/>
-                      <wp:docPr id="1" name="Text Box 1"/>
-                      <wp:cNvGraphicFramePr/>
-                      <a:graphic xmlns:a="http://schemas.openxmlformats.org/drawingml/2006/main">
-                        <a:graphicData uri="http://schemas.microsoft.com/office/word/2010/wordprocessingShape">
-                          <wps:wsp>
-                            <wps:cNvSpPr txBox="1"/>
-                            <wps:spPr>
-                              <a:xfrm>
-                                <a:off x="0" y="0"/>
-                                <a:ext cx="6396990" cy="342900"/>
-                              </a:xfrm>
-                              <a:prstGeom prst="rect">
-                                <a:avLst/>
-                              </a:prstGeom>
-                              <a:noFill/>
-                              <a:ln>
-                                <a:noFill/>
-                              </a:ln>
-                              <a:effectLst/>
-                            </wps:spPr>
-                            <wps:style>
-                              <a:lnRef idx="0">
-                                <a:schemeClr val="accent1"/>
-                              </a:lnRef>
-                              <a:fillRef idx="0">
-                                <a:schemeClr val="accent1"/>
-                              </a:fillRef>
-                              <a:effectRef idx="0">
-                                <a:schemeClr val="accent1"/>
-                              </a:effectRef>
-                              <a:fontRef idx="minor">
-                                <a:schemeClr val="dk1"/>
-                              </a:fontRef>
-                            </wps:style>
-                            <wps:txbx>
-                              <w:txbxContent>
-                                <w:p>
-                                  <w:pPr>
-                                    <w:jc w:val="right"/>
-                                    <w:rPr>
-                                      <w:rFonts w:ascii="Helvetica Neue" w:hAnsi="Helvetica Neue"/>
-                                      <w:i/>
-                                      <w:sz w:val="20"/>
-                                      <w:szCs w:val="20"/>
-                                    </w:rPr>
-                                  </w:pPr>
-                                  <w:r>
-                                    <w:rPr>
-                                      <w:rFonts w:ascii="Helvetica Neue" w:hAnsi="Helvetica Neue"/>
-                                      <w:i/>
-                                      <w:sz w:val="20"/>
-                                      <w:szCs w:val="20"/>
-                                    </w:rPr>
-                                    <w:t>*</w:t>
-                                  </w:r>
-                                  <w:r>
-                                    <w:rPr>
-                                      <w:rFonts w:ascii="Helvetica Neue" w:hAnsi="Helvetica Neue"/>
-                                      <w:i/>
-                                      <w:sz w:val="20"/>
-                                      <w:szCs w:val="20"/>
-                                    </w:rPr>
-                                    <w:t>For more projects and</w:t>
-                                  </w:r>
-                                  <w:r>
-                                    <w:rPr>
-                                      <w:rFonts w:ascii="Helvetica Neue" w:hAnsi="Helvetica Neue"/>
-                                      <w:i/>
-                                      <w:sz w:val="20"/>
-                                      <w:szCs w:val="20"/>
-                                    </w:rPr>
-                                    <w:t xml:space="preserve"> </w:t>
-                                  </w:r>
-                                  <w:r>
-                                    <w:rPr>
-                                      <w:rFonts w:ascii="Helvetica Neue" w:hAnsi="Helvetica Neue"/>
-                                      <w:i/>
-                                      <w:sz w:val="20"/>
-                                      <w:szCs w:val="20"/>
-                                    </w:rPr>
-                                    <w:t>detail</w:t>
-                                  </w:r>
-                                  <w:r>
-                                    <w:rPr>
-                                      <w:rFonts w:ascii="Helvetica Neue" w:hAnsi="Helvetica Neue"/>
-                                      <w:i/>
-                                      <w:sz w:val="20"/>
-                                      <w:szCs w:val="20"/>
-                                    </w:rPr>
-                                    <w:t xml:space="preserve">, visit my website at </w:t>
-                                  </w:r>
-                                  <w:r>
-                                    <w:rPr>
-                                      <w:rFonts w:ascii="Helvetica Neue" w:hAnsi="Helvetica Neue"/>
-                                      <w:i/>
-                                      <w:sz w:val="20"/>
-                                      <w:szCs w:val="20"/>
-                                    </w:rPr>
-                                    <w:t>www.</w:t>
-                                  </w:r>
-                                  <w:r>
-                                    <w:rPr>
-                                      <w:rFonts w:ascii="Helvetica Neue" w:hAnsi="Helvetica Neue"/>
-                                      <w:i/>
-                                      <w:sz w:val="20"/>
-                                      <w:szCs w:val="20"/>
-                                    </w:rPr>
-                                    <w:t>brysonlee.com</w:t>
-                                  </w:r>
-                                </w:p>
-                              </w:txbxContent>
-                            </wps:txbx>
-                            <wps:bodyPr rot="0" spcFirstLastPara="0" vertOverflow="overflow" horzOverflow="overflow" vert="horz" wrap="square" lIns="91440" tIns="45720" rIns="91440" bIns="45720" numCol="1" spcCol="0" rtlCol="0" fromWordArt="0" anchor="t" anchorCtr="0" forceAA="0" compatLnSpc="1">
-                              <a:prstTxWarp prst="textNoShape">
-                                <a:avLst/>
-                              </a:prstTxWarp>
-                              <a:noAutofit/>
-                            </wps:bodyPr>
-                          </wps:wsp>
-                        </a:graphicData>
-                      </a:graphic>
-                      <wp14:sizeRelH relativeFrom="margin">
-                        <wp14:pctWidth>0</wp14:pctWidth>
-                      </wp14:sizeRelH>
-                    </wp:anchor>
-                  </w:drawing>
-                </mc:Choice>
-                <mc:Fallback>
-                  <w:pict>
-                    <v:shapetype w14:anchorId="3119072C" id="_x0000_t202" coordsize="21600,21600" o:spt="202" path="m0,0l0,21600,21600,21600,21600,0xe">
-                      <v:stroke joinstyle="miter"/>
-                      <v:path gradientshapeok="t" o:connecttype="rect"/>
-                    </v:shapetype>
-                    <v:shape id="Text_x0020_Box_x0020_1" o:spid="_x0000_s1026" type="#_x0000_t202" style="position:absolute;left:0;text-align:left;margin-left:57.7pt;margin-top:16.1pt;width:503.7pt;height:27pt;z-index:251659264;visibility:visible;mso-wrap-style:square;mso-width-percent:0;mso-wrap-distance-left:9pt;mso-wrap-distance-top:0;mso-wrap-distance-right:9pt;mso-wrap-distance-bottom:0;mso-position-horizontal:absolute;mso-position-horizontal-relative:text;mso-position-vertical:absolute;mso-position-vertical-relative:text;mso-width-percent:0;mso-width-relative:margin;v-text-anchor:top" o:gfxdata="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" filled="f" stroked="f">
-                      <v:textbox>
+                <w:sz w:val="20"/>
+                <w:szCs w:val="20"/>
+              </w:rPr>
+              <w:t>Maya,</w:t>
+            </w:r>
+            <w:r>
+              <w:rPr>
+                <w:rFonts w:ascii="Helvetica Neue" w:hAnsi="Helvetica Neue"/>
+                <w:sz w:val="20"/>
+                <w:szCs w:val="20"/>
+              </w:rPr>
+              <w:t xml:space="preserve"> Python</w:t>
+            </w:r>
+          </w:p>
+        </w:tc>
+      </w:tr>
+    </w:tbl>
+    <w:p>
+      <w:pPr>
+        <w:rPr>
+          <w:rFonts w:ascii="Helvetica Neue" w:hAnsi="Helvetica Neue"/>
+          <w:color w:val="000000" w:themeColor="text1"/>
+          <w:sz w:val="22"/>
+          <w:szCs w:val="90"/>
+        </w:rPr>
+      </w:pPr>
+      <w:r>
+        <w:rPr>
+          <w:rFonts w:ascii="Helvetica Neue" w:hAnsi="Helvetica Neue"/>
+          <w:noProof/>
+          <w:color w:val="000000" w:themeColor="text1"/>
+          <w:sz w:val="22"/>
+          <w:szCs w:val="90"/>
+        </w:rPr>
+        <mc:AlternateContent>
+          <mc:Choice Requires="wps">
+            <w:drawing>
+              <wp:anchor distT="0" distB="0" distL="114300" distR="114300" simplePos="0" relativeHeight="251659264" behindDoc="0" locked="0" layoutInCell="1" allowOverlap="1" wp14:anchorId="3119072C" wp14:editId="48B530DE">
+                <wp:simplePos x="0" y="0"/>
+                <wp:positionH relativeFrom="column">
+                  <wp:posOffset>782955</wp:posOffset>
+                </wp:positionH>
+                <wp:positionV relativeFrom="paragraph">
+                  <wp:posOffset>9203055</wp:posOffset>
+                </wp:positionV>
+                <wp:extent cx="6396990" cy="342900"/>
+                <wp:effectExtent l="0" t="0" r="0" b="12700"/>
+                <wp:wrapNone/>
+                <wp:docPr id="1" name="Text Box 1"/>
+                <wp:cNvGraphicFramePr/>
+                <a:graphic xmlns:a="http://schemas.openxmlformats.org/drawingml/2006/main">
+                  <a:graphicData uri="http://schemas.microsoft.com/office/word/2010/wordprocessingShape">
+                    <wps:wsp>
+                      <wps:cNvSpPr txBox="1"/>
+                      <wps:spPr>
+                        <a:xfrm>
+                          <a:off x="0" y="0"/>
+                          <a:ext cx="6396990" cy="342900"/>
+                        </a:xfrm>
+                        <a:prstGeom prst="rect">
+                          <a:avLst/>
+                        </a:prstGeom>
+                        <a:noFill/>
+                        <a:ln>
+                          <a:noFill/>
+                        </a:ln>
+                        <a:effectLst/>
+                      </wps:spPr>
+                      <wps:style>
+                        <a:lnRef idx="0">
+                          <a:schemeClr val="accent1"/>
+                        </a:lnRef>
+                        <a:fillRef idx="0">
+                          <a:schemeClr val="accent1"/>
+                        </a:fillRef>
+                        <a:effectRef idx="0">
+                          <a:schemeClr val="accent1"/>
+                        </a:effectRef>
+                        <a:fontRef idx="minor">
+                          <a:schemeClr val="dk1"/>
+                        </a:fontRef>
+                      </wps:style>
+                      <wps:txbx>
                         <w:txbxContent>
                           <w:p>
                             <w:pPr>
@@ -2977,41 +2735,112 @@
                             </w:r>
                           </w:p>
                         </w:txbxContent>
-                      </v:textbox>
-                    </v:shape>
-                  </w:pict>
-                </mc:Fallback>
-              </mc:AlternateContent>
-            </w:r>
-            <w:r>
-              <w:rPr>
-                <w:rFonts w:ascii="Helvetica Neue" w:hAnsi="Helvetica Neue"/>
-                <w:sz w:val="20"/>
-                <w:szCs w:val="20"/>
-              </w:rPr>
-              <w:t>Maya,</w:t>
-            </w:r>
-            <w:r>
-              <w:rPr>
-                <w:rFonts w:ascii="Helvetica Neue" w:hAnsi="Helvetica Neue"/>
-                <w:sz w:val="20"/>
-                <w:szCs w:val="20"/>
-              </w:rPr>
-              <w:t xml:space="preserve"> Python</w:t>
-            </w:r>
-          </w:p>
-        </w:tc>
-      </w:tr>
-    </w:tbl>
-    <w:p>
-      <w:pPr>
-        <w:rPr>
-          <w:rFonts w:ascii="Helvetica Neue" w:hAnsi="Helvetica Neue"/>
-          <w:color w:val="000000" w:themeColor="text1"/>
-          <w:sz w:val="22"/>
-          <w:szCs w:val="90"/>
-        </w:rPr>
-      </w:pPr>
+                      </wps:txbx>
+                      <wps:bodyPr rot="0" spcFirstLastPara="0" vertOverflow="overflow" horzOverflow="overflow" vert="horz" wrap="square" lIns="91440" tIns="45720" rIns="91440" bIns="45720" numCol="1" spcCol="0" rtlCol="0" fromWordArt="0" anchor="t" anchorCtr="0" forceAA="0" compatLnSpc="1">
+                        <a:prstTxWarp prst="textNoShape">
+                          <a:avLst/>
+                        </a:prstTxWarp>
+                        <a:noAutofit/>
+                      </wps:bodyPr>
+                    </wps:wsp>
+                  </a:graphicData>
+                </a:graphic>
+                <wp14:sizeRelH relativeFrom="margin">
+                  <wp14:pctWidth>0</wp14:pctWidth>
+                </wp14:sizeRelH>
+              </wp:anchor>
+            </w:drawing>
+          </mc:Choice>
+          <mc:Fallback>
+            <w:pict>
+              <v:shapetype w14:anchorId="3119072C" id="_x0000_t202" coordsize="21600,21600" o:spt="202" path="m0,0l0,21600,21600,21600,21600,0xe">
+                <v:stroke joinstyle="miter"/>
+                <v:path gradientshapeok="t" o:connecttype="rect"/>
+              </v:shapetype>
+              <v:shape id="Text_x0020_Box_x0020_1" o:spid="_x0000_s1026" type="#_x0000_t202" style="position:absolute;margin-left:61.65pt;margin-top:724.65pt;width:503.7pt;height:27pt;z-index:251659264;visibility:visible;mso-wrap-style:square;mso-width-percent:0;mso-wrap-distance-left:9pt;mso-wrap-distance-top:0;mso-wrap-distance-right:9pt;mso-wrap-distance-bottom:0;mso-position-horizontal:absolute;mso-position-horizontal-relative:text;mso-position-vertical:absolute;mso-position-vertical-relative:text;mso-width-percent:0;mso-width-relative:margin;v-text-anchor:top" o:gfxdata="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" filled="f" stroked="f">
+                <v:textbox>
+                  <w:txbxContent>
+                    <w:p>
+                      <w:pPr>
+                        <w:jc w:val="right"/>
+                        <w:rPr>
+                          <w:rFonts w:ascii="Helvetica Neue" w:hAnsi="Helvetica Neue"/>
+                          <w:i/>
+                          <w:sz w:val="20"/>
+                          <w:szCs w:val="20"/>
+                        </w:rPr>
+                      </w:pPr>
+                      <w:r>
+                        <w:rPr>
+                          <w:rFonts w:ascii="Helvetica Neue" w:hAnsi="Helvetica Neue"/>
+                          <w:i/>
+                          <w:sz w:val="20"/>
+                          <w:szCs w:val="20"/>
+                        </w:rPr>
+                        <w:t>*</w:t>
+                      </w:r>
+                      <w:r>
+                        <w:rPr>
+                          <w:rFonts w:ascii="Helvetica Neue" w:hAnsi="Helvetica Neue"/>
+                          <w:i/>
+                          <w:sz w:val="20"/>
+                          <w:szCs w:val="20"/>
+                        </w:rPr>
+                        <w:t>For more projects and</w:t>
+                      </w:r>
+                      <w:r>
+                        <w:rPr>
+                          <w:rFonts w:ascii="Helvetica Neue" w:hAnsi="Helvetica Neue"/>
+                          <w:i/>
+                          <w:sz w:val="20"/>
+                          <w:szCs w:val="20"/>
+                        </w:rPr>
+                        <w:t xml:space="preserve"> </w:t>
+                      </w:r>
+                      <w:r>
+                        <w:rPr>
+                          <w:rFonts w:ascii="Helvetica Neue" w:hAnsi="Helvetica Neue"/>
+                          <w:i/>
+                          <w:sz w:val="20"/>
+                          <w:szCs w:val="20"/>
+                        </w:rPr>
+                        <w:t>detail</w:t>
+                      </w:r>
+                      <w:r>
+                        <w:rPr>
+                          <w:rFonts w:ascii="Helvetica Neue" w:hAnsi="Helvetica Neue"/>
+                          <w:i/>
+                          <w:sz w:val="20"/>
+                          <w:szCs w:val="20"/>
+                        </w:rPr>
+                        <w:t xml:space="preserve">, visit my website at </w:t>
+                      </w:r>
+                      <w:r>
+                        <w:rPr>
+                          <w:rFonts w:ascii="Helvetica Neue" w:hAnsi="Helvetica Neue"/>
+                          <w:i/>
+                          <w:sz w:val="20"/>
+                          <w:szCs w:val="20"/>
+                        </w:rPr>
+                        <w:t>www.</w:t>
+                      </w:r>
+                      <w:r>
+                        <w:rPr>
+                          <w:rFonts w:ascii="Helvetica Neue" w:hAnsi="Helvetica Neue"/>
+                          <w:i/>
+                          <w:sz w:val="20"/>
+                          <w:szCs w:val="20"/>
+                        </w:rPr>
+                        <w:t>brysonlee.com</w:t>
+                      </w:r>
+                    </w:p>
+                  </w:txbxContent>
+                </v:textbox>
+              </v:shape>
+            </w:pict>
+          </mc:Fallback>
+        </mc:AlternateContent>
+      </w:r>
     </w:p>
     <w:sectPr>
       <w:pgSz w:w="12240" w:h="15840"/>
@@ -4906,7 +4735,7 @@
 </file>
 
 <file path=customXml/itemProps1.xml><?xml version="1.0" encoding="utf-8"?>
-<ds:datastoreItem xmlns:ds="http://schemas.openxmlformats.org/officeDocument/2006/customXml" ds:itemID="{32487848-86F2-4840-A8A8-A2236A71F46C}">
+<ds:datastoreItem xmlns:ds="http://schemas.openxmlformats.org/officeDocument/2006/customXml" ds:itemID="{D59E0D92-75E4-FE44-ABAC-67AFF5D153C0}">
   <ds:schemaRefs>
     <ds:schemaRef ds:uri="http://schemas.openxmlformats.org/officeDocument/2006/bibliography"/>
   </ds:schemaRefs>

</xml_diff>

<commit_message>
Disabled picture and blog for submission on SB resume
</commit_message>
<xml_diff>
--- a/assets/files/Bryson_Lee_Resume.docx
+++ b/assets/files/Bryson_Lee_Resume.docx
@@ -1688,7 +1688,27 @@
                 <w:sz w:val="20"/>
                 <w:szCs w:val="20"/>
               </w:rPr>
-              <w:t xml:space="preserve">COEN 165, </w:t>
+              <w:t>Santa Clara University</w:t>
+            </w:r>
+            <w:bookmarkStart w:id="0" w:name="_GoBack"/>
+            <w:bookmarkEnd w:id="0"/>
+            <w:r>
+              <w:rPr>
+                <w:rFonts w:ascii="Helvetica Neue" w:hAnsi="Helvetica Neue" w:cs="Rubik Medium"/>
+                <w:b/>
+                <w:sz w:val="20"/>
+                <w:szCs w:val="20"/>
+              </w:rPr>
+              <w:t>,</w:t>
+            </w:r>
+            <w:r>
+              <w:rPr>
+                <w:rFonts w:ascii="Helvetica Neue" w:hAnsi="Helvetica Neue" w:cs="Rubik Medium"/>
+                <w:b/>
+                <w:sz w:val="20"/>
+                <w:szCs w:val="20"/>
+              </w:rPr>
+              <w:t xml:space="preserve"> </w:t>
             </w:r>
             <w:r>
               <w:rPr>
@@ -2239,7 +2259,39 @@
                 <w:sz w:val="20"/>
                 <w:szCs w:val="20"/>
               </w:rPr>
-              <w:t>Image, video, and file manager for digital assets. Built multiple administrative tools and interfaces for: video transcoding, metrics and diagnostics, meta data tracking, legacy tracking, data index, helper tools, and</w:t>
+              <w:t xml:space="preserve">Image, video, and file manager for digital assets. Built multiple administrative tools and interfaces for: video transcoding, metrics and diagnostics, meta data tracking, legacy tracking, </w:t>
+            </w:r>
+            <w:r>
+              <w:rPr>
+                <w:rFonts w:ascii="Helvetica Neue" w:hAnsi="Helvetica Neue"/>
+                <w:sz w:val="20"/>
+                <w:szCs w:val="20"/>
+              </w:rPr>
+              <w:t xml:space="preserve">and </w:t>
+            </w:r>
+            <w:r>
+              <w:rPr>
+                <w:rFonts w:ascii="Helvetica Neue" w:hAnsi="Helvetica Neue"/>
+                <w:sz w:val="20"/>
+                <w:szCs w:val="20"/>
+              </w:rPr>
+              <w:t>index</w:t>
+            </w:r>
+            <w:r>
+              <w:rPr>
+                <w:rFonts w:ascii="Helvetica Neue" w:hAnsi="Helvetica Neue"/>
+                <w:sz w:val="20"/>
+                <w:szCs w:val="20"/>
+              </w:rPr>
+              <w:t>ing</w:t>
+            </w:r>
+            <w:r>
+              <w:rPr>
+                <w:rFonts w:ascii="Helvetica Neue" w:hAnsi="Helvetica Neue"/>
+                <w:sz w:val="20"/>
+                <w:szCs w:val="20"/>
+              </w:rPr>
+              <w:t xml:space="preserve"> helper tools</w:t>
             </w:r>
           </w:p>
           <w:p>
@@ -2386,8 +2438,6 @@
               </w:rPr>
               <w:t>.</w:t>
             </w:r>
-            <w:bookmarkStart w:id="0" w:name="_GoBack"/>
-            <w:bookmarkEnd w:id="0"/>
           </w:p>
           <w:p>
             <w:pPr>
@@ -4735,7 +4785,7 @@
 </file>
 
 <file path=customXml/itemProps1.xml><?xml version="1.0" encoding="utf-8"?>
-<ds:datastoreItem xmlns:ds="http://schemas.openxmlformats.org/officeDocument/2006/customXml" ds:itemID="{D59E0D92-75E4-FE44-ABAC-67AFF5D153C0}">
+<ds:datastoreItem xmlns:ds="http://schemas.openxmlformats.org/officeDocument/2006/customXml" ds:itemID="{84DE167D-78F5-214D-87C1-773321EBE0FE}">
   <ds:schemaRefs>
     <ds:schemaRef ds:uri="http://schemas.openxmlformats.org/officeDocument/2006/bibliography"/>
   </ds:schemaRefs>

</xml_diff>

<commit_message>
Added site description, updated resume, added smoothscroll
</commit_message>
<xml_diff>
--- a/assets/files/Bryson_Lee_Resume.docx
+++ b/assets/files/Bryson_Lee_Resume.docx
@@ -26,8 +26,8 @@
         <w:tblLook w:val="04A0" w:firstRow="1" w:lastRow="0" w:firstColumn="1" w:lastColumn="0" w:noHBand="0" w:noVBand="1"/>
       </w:tblPr>
       <w:tblGrid>
-        <w:gridCol w:w="4410"/>
-        <w:gridCol w:w="3510"/>
+        <w:gridCol w:w="4770"/>
+        <w:gridCol w:w="3150"/>
         <w:gridCol w:w="180"/>
         <w:gridCol w:w="2764"/>
       </w:tblGrid>
@@ -37,30 +37,30 @@
         </w:trPr>
         <w:tc>
           <w:tcPr>
-            <w:tcW w:w="4410" w:type="dxa"/>
+            <w:tcW w:w="4770" w:type="dxa"/>
             <w:vAlign w:val="center"/>
           </w:tcPr>
           <w:p>
             <w:pPr>
               <w:rPr>
-                <w:rFonts w:ascii="Futura Medium" w:hAnsi="Futura Medium" w:cs="Futura Medium"/>
+                <w:rFonts w:ascii="Raleway" w:hAnsi="Raleway" w:cs="Futura Medium"/>
                 <w:b/>
                 <w:bCs/>
                 <w:color w:val="000000" w:themeColor="text1"/>
                 <w:spacing w:val="30"/>
-                <w:sz w:val="60"/>
-                <w:szCs w:val="60"/>
+                <w:sz w:val="66"/>
+                <w:szCs w:val="66"/>
               </w:rPr>
             </w:pPr>
             <w:r>
               <w:rPr>
-                <w:rFonts w:ascii="Futura Medium" w:hAnsi="Futura Medium" w:cs="Futura Medium"/>
+                <w:rFonts w:ascii="Raleway" w:hAnsi="Raleway" w:cs="Futura Medium"/>
                 <w:b/>
                 <w:bCs/>
-                <w:color w:val="595959" w:themeColor="text1" w:themeTint="A6"/>
+                <w:color w:val="404040" w:themeColor="text1" w:themeTint="BF"/>
                 <w:spacing w:val="30"/>
-                <w:sz w:val="60"/>
-                <w:szCs w:val="60"/>
+                <w:sz w:val="66"/>
+                <w:szCs w:val="66"/>
               </w:rPr>
               <w:t>BRYSON LEE</w:t>
             </w:r>
@@ -68,7 +68,7 @@
         </w:tc>
         <w:tc>
           <w:tcPr>
-            <w:tcW w:w="6454" w:type="dxa"/>
+            <w:tcW w:w="6094" w:type="dxa"/>
             <w:gridSpan w:val="3"/>
             <w:vAlign w:val="center"/>
           </w:tcPr>
@@ -131,17 +131,7 @@
                 <w:sz w:val="20"/>
                 <w:szCs w:val="20"/>
               </w:rPr>
-              <w:t>www.brys</w:t>
-            </w:r>
-            <w:bookmarkStart w:id="0" w:name="_GoBack"/>
-            <w:bookmarkEnd w:id="0"/>
-            <w:r>
-              <w:rPr>
-                <w:rFonts w:ascii="Helvetica Neue" w:hAnsi="Helvetica Neue"/>
-                <w:sz w:val="20"/>
-                <w:szCs w:val="20"/>
-              </w:rPr>
-              <w:t>onlee.com</w:t>
+              <w:t>www.brysonlee.com</w:t>
             </w:r>
           </w:p>
         </w:tc>
@@ -155,7 +145,7 @@
             <w:tcW w:w="10864" w:type="dxa"/>
             <w:gridSpan w:val="4"/>
             <w:tcBorders>
-              <w:bottom w:val="single" w:sz="18" w:space="0" w:color="335B7E"/>
+              <w:bottom w:val="single" w:sz="18" w:space="0" w:color="184064"/>
             </w:tcBorders>
           </w:tcPr>
           <w:p>
@@ -192,7 +182,7 @@
             <w:tcW w:w="7920" w:type="dxa"/>
             <w:gridSpan w:val="2"/>
             <w:tcBorders>
-              <w:top w:val="single" w:sz="18" w:space="0" w:color="335B7E"/>
+              <w:top w:val="single" w:sz="18" w:space="0" w:color="184064"/>
             </w:tcBorders>
           </w:tcPr>
           <w:p>
@@ -291,7 +281,7 @@
             <w:tcW w:w="2944" w:type="dxa"/>
             <w:gridSpan w:val="2"/>
             <w:tcBorders>
-              <w:top w:val="single" w:sz="18" w:space="0" w:color="335B7E"/>
+              <w:top w:val="single" w:sz="18" w:space="0" w:color="184064"/>
             </w:tcBorders>
             <w:vAlign w:val="bottom"/>
           </w:tcPr>
@@ -420,7 +410,7 @@
             <w:tcW w:w="10864" w:type="dxa"/>
             <w:gridSpan w:val="4"/>
             <w:tcBorders>
-              <w:bottom w:val="single" w:sz="18" w:space="0" w:color="335B7E"/>
+              <w:bottom w:val="single" w:sz="18" w:space="0" w:color="184064"/>
             </w:tcBorders>
           </w:tcPr>
           <w:p>
@@ -458,7 +448,7 @@
             <w:tcW w:w="10864" w:type="dxa"/>
             <w:gridSpan w:val="4"/>
             <w:tcBorders>
-              <w:top w:val="single" w:sz="18" w:space="0" w:color="335B7E"/>
+              <w:top w:val="single" w:sz="18" w:space="0" w:color="184064"/>
             </w:tcBorders>
           </w:tcPr>
           <w:p>
@@ -476,7 +466,23 @@
                 <w:sz w:val="20"/>
                 <w:szCs w:val="20"/>
               </w:rPr>
-              <w:t>Tools Dev</w:t>
+              <w:t>Tool</w:t>
+            </w:r>
+            <w:r>
+              <w:rPr>
+                <w:rFonts w:ascii="Helvetica Neue" w:hAnsi="Helvetica Neue"/>
+                <w:sz w:val="20"/>
+                <w:szCs w:val="20"/>
+              </w:rPr>
+              <w:t>s</w:t>
+            </w:r>
+            <w:r>
+              <w:rPr>
+                <w:rFonts w:ascii="Helvetica Neue" w:hAnsi="Helvetica Neue"/>
+                <w:sz w:val="20"/>
+                <w:szCs w:val="20"/>
+              </w:rPr>
+              <w:t xml:space="preserve"> Dev</w:t>
             </w:r>
             <w:r>
               <w:rPr>
@@ -540,7 +546,15 @@
                 <w:sz w:val="20"/>
                 <w:szCs w:val="20"/>
               </w:rPr>
-              <w:t>, 3D Rendering and Modeling</w:t>
+              <w:t xml:space="preserve">, </w:t>
+            </w:r>
+            <w:r>
+              <w:rPr>
+                <w:rFonts w:ascii="Helvetica Neue" w:hAnsi="Helvetica Neue"/>
+                <w:sz w:val="20"/>
+                <w:szCs w:val="20"/>
+              </w:rPr>
+              <w:t>Artist Workflows</w:t>
             </w:r>
             <w:r>
               <w:rPr>
@@ -549,6 +563,14 @@
                 <w:szCs w:val="20"/>
               </w:rPr>
               <w:t>, Studio Tech</w:t>
+            </w:r>
+            <w:r>
+              <w:rPr>
+                <w:rFonts w:ascii="Helvetica Neue" w:hAnsi="Helvetica Neue"/>
+                <w:sz w:val="20"/>
+                <w:szCs w:val="20"/>
+              </w:rPr>
+              <w:t>nology</w:t>
             </w:r>
           </w:p>
           <w:tbl>
@@ -641,6 +663,15 @@
                       <w:szCs w:val="20"/>
                     </w:rPr>
                     <w:t>C++, C, JavaScript, HTML, CSS</w:t>
+                  </w:r>
+                  <w:r>
+                    <w:rPr>
+                      <w:rFonts w:ascii="Helvetica Neue" w:hAnsi="Helvetica Neue"/>
+                      <w:color w:val="000000" w:themeColor="text1"/>
+                      <w:sz w:val="20"/>
+                      <w:szCs w:val="20"/>
+                    </w:rPr>
+                    <w:t>, SQL</w:t>
                   </w:r>
                 </w:p>
               </w:tc>
@@ -867,7 +898,23 @@
                       <w:sz w:val="20"/>
                       <w:szCs w:val="20"/>
                     </w:rPr>
-                    <w:t>Google Cloud Platform, AngularJS, jQuery, Node.js</w:t>
+                    <w:t xml:space="preserve">Google </w:t>
+                  </w:r>
+                  <w:r>
+                    <w:rPr>
+                      <w:rFonts w:ascii="Helvetica Neue" w:hAnsi="Helvetica Neue"/>
+                      <w:sz w:val="20"/>
+                      <w:szCs w:val="20"/>
+                    </w:rPr>
+                    <w:t>App Engine</w:t>
+                  </w:r>
+                  <w:r>
+                    <w:rPr>
+                      <w:rFonts w:ascii="Helvetica Neue" w:hAnsi="Helvetica Neue"/>
+                      <w:sz w:val="20"/>
+                      <w:szCs w:val="20"/>
+                    </w:rPr>
+                    <w:t>, AngularJS, jQuery, Node.js</w:t>
                   </w:r>
                 </w:p>
               </w:tc>
@@ -1035,7 +1082,31 @@
                       <w:sz w:val="20"/>
                       <w:szCs w:val="20"/>
                     </w:rPr>
-                    <w:t xml:space="preserve">MySQL, </w:t>
+                    <w:t>MySQL,</w:t>
+                  </w:r>
+                  <w:r>
+                    <w:rPr>
+                      <w:rFonts w:ascii="Helvetica Neue" w:hAnsi="Helvetica Neue"/>
+                      <w:sz w:val="20"/>
+                      <w:szCs w:val="20"/>
+                    </w:rPr>
+                    <w:t xml:space="preserve"> OracleSQL</w:t>
+                  </w:r>
+                  <w:r>
+                    <w:rPr>
+                      <w:rFonts w:ascii="Helvetica Neue" w:hAnsi="Helvetica Neue"/>
+                      <w:sz w:val="20"/>
+                      <w:szCs w:val="20"/>
+                    </w:rPr>
+                    <w:t>,</w:t>
+                  </w:r>
+                  <w:r>
+                    <w:rPr>
+                      <w:rFonts w:ascii="Helvetica Neue" w:hAnsi="Helvetica Neue"/>
+                      <w:sz w:val="20"/>
+                      <w:szCs w:val="20"/>
+                    </w:rPr>
+                    <w:t xml:space="preserve"> </w:t>
                   </w:r>
                   <w:r>
                     <w:rPr>
@@ -1085,7 +1156,7 @@
             <w:tcW w:w="10864" w:type="dxa"/>
             <w:gridSpan w:val="4"/>
             <w:tcBorders>
-              <w:bottom w:val="single" w:sz="18" w:space="0" w:color="335B7E"/>
+              <w:bottom w:val="single" w:sz="18" w:space="0" w:color="184064"/>
             </w:tcBorders>
           </w:tcPr>
           <w:p>
@@ -1123,7 +1194,7 @@
             <w:tcW w:w="7920" w:type="dxa"/>
             <w:gridSpan w:val="2"/>
             <w:tcBorders>
-              <w:top w:val="single" w:sz="18" w:space="0" w:color="335B7E"/>
+              <w:top w:val="single" w:sz="18" w:space="0" w:color="184064"/>
             </w:tcBorders>
           </w:tcPr>
           <w:p>
@@ -1156,7 +1227,31 @@
                 <w:sz w:val="20"/>
                 <w:szCs w:val="20"/>
               </w:rPr>
-              <w:t xml:space="preserve"> (ILM)</w:t>
+              <w:t xml:space="preserve"> (ILM</w:t>
+            </w:r>
+            <w:r>
+              <w:rPr>
+                <w:rFonts w:ascii="Helvetica Neue" w:hAnsi="Helvetica Neue" w:cs="Rubik Medium"/>
+                <w:b/>
+                <w:bCs/>
+                <w:color w:val="000000" w:themeColor="text1"/>
+                <w:sz w:val="20"/>
+                <w:szCs w:val="20"/>
+              </w:rPr>
+              <w:t xml:space="preserve"> / Lucasfilm</w:t>
+            </w:r>
+            <w:bookmarkStart w:id="0" w:name="_GoBack"/>
+            <w:bookmarkEnd w:id="0"/>
+            <w:r>
+              <w:rPr>
+                <w:rFonts w:ascii="Helvetica Neue" w:hAnsi="Helvetica Neue" w:cs="Rubik Medium"/>
+                <w:b/>
+                <w:bCs/>
+                <w:color w:val="000000" w:themeColor="text1"/>
+                <w:sz w:val="20"/>
+                <w:szCs w:val="20"/>
+              </w:rPr>
+              <w:t>)</w:t>
             </w:r>
             <w:r>
               <w:rPr>
@@ -1245,7 +1340,7 @@
             <w:tcW w:w="2944" w:type="dxa"/>
             <w:gridSpan w:val="2"/>
             <w:tcBorders>
-              <w:top w:val="single" w:sz="18" w:space="0" w:color="335B7E"/>
+              <w:top w:val="single" w:sz="18" w:space="0" w:color="184064"/>
             </w:tcBorders>
           </w:tcPr>
           <w:p>
@@ -1493,7 +1588,23 @@
                 <w:sz w:val="20"/>
                 <w:szCs w:val="20"/>
               </w:rPr>
-              <w:t>Created core API service for global studio data transfer and remote VFX Supervisor pla</w:t>
+              <w:t xml:space="preserve">Created core API service for </w:t>
+            </w:r>
+            <w:r>
+              <w:rPr>
+                <w:rFonts w:ascii="Helvetica Neue" w:hAnsi="Helvetica Neue"/>
+                <w:sz w:val="20"/>
+                <w:szCs w:val="20"/>
+              </w:rPr>
+              <w:t xml:space="preserve">automated </w:t>
+            </w:r>
+            <w:r>
+              <w:rPr>
+                <w:rFonts w:ascii="Helvetica Neue" w:hAnsi="Helvetica Neue"/>
+                <w:sz w:val="20"/>
+                <w:szCs w:val="20"/>
+              </w:rPr>
+              <w:t>global studio data transfer and remote VFX Supervisor pla</w:t>
             </w:r>
             <w:r>
               <w:rPr>
@@ -1758,7 +1869,39 @@
                 <w:sz w:val="20"/>
                 <w:szCs w:val="20"/>
               </w:rPr>
-              <w:t>Designed and implemented digital pipeline software to manage reindex and asset mapping for CMS, Core, and production pipelines</w:t>
+              <w:t>Designed and implemented digital pipeline software to manage reindex and asset mapping for CMS</w:t>
+            </w:r>
+            <w:r>
+              <w:rPr>
+                <w:rFonts w:ascii="Helvetica Neue" w:hAnsi="Helvetica Neue"/>
+                <w:sz w:val="20"/>
+                <w:szCs w:val="20"/>
+              </w:rPr>
+              <w:t xml:space="preserve"> </w:t>
+            </w:r>
+            <w:r>
+              <w:rPr>
+                <w:rFonts w:ascii="Helvetica Neue" w:hAnsi="Helvetica Neue"/>
+                <w:sz w:val="20"/>
+                <w:szCs w:val="20"/>
+              </w:rPr>
+              <w:t xml:space="preserve">and </w:t>
+            </w:r>
+            <w:r>
+              <w:rPr>
+                <w:rFonts w:ascii="Helvetica Neue" w:hAnsi="Helvetica Neue"/>
+                <w:sz w:val="20"/>
+                <w:szCs w:val="20"/>
+              </w:rPr>
+              <w:t xml:space="preserve">art </w:t>
+            </w:r>
+            <w:r>
+              <w:rPr>
+                <w:rFonts w:ascii="Helvetica Neue" w:hAnsi="Helvetica Neue"/>
+                <w:sz w:val="20"/>
+                <w:szCs w:val="20"/>
+              </w:rPr>
+              <w:t>production pipelines</w:t>
             </w:r>
           </w:p>
         </w:tc>
@@ -2196,7 +2339,7 @@
             <w:tcW w:w="10864" w:type="dxa"/>
             <w:gridSpan w:val="4"/>
             <w:tcBorders>
-              <w:bottom w:val="single" w:sz="18" w:space="0" w:color="335B7E"/>
+              <w:bottom w:val="single" w:sz="18" w:space="0" w:color="184064"/>
             </w:tcBorders>
           </w:tcPr>
           <w:p>
@@ -2234,16 +2377,13 @@
           <w:tcPr>
             <w:tcW w:w="7920" w:type="dxa"/>
             <w:gridSpan w:val="2"/>
-            <w:tcBorders>
-              <w:top w:val="single" w:sz="18" w:space="0" w:color="335B7E"/>
-            </w:tcBorders>
           </w:tcPr>
           <w:p>
             <w:pPr>
               <w:spacing w:before="120"/>
               <w:rPr>
                 <w:rFonts w:ascii="Helvetica Neue" w:hAnsi="Helvetica Neue"/>
-                <w:color w:val="000000" w:themeColor="text1"/>
+                <w:b/>
                 <w:sz w:val="20"/>
                 <w:szCs w:val="20"/>
               </w:rPr>
@@ -2255,26 +2395,43 @@
                 <w:sz w:val="20"/>
                 <w:szCs w:val="20"/>
               </w:rPr>
-              <w:t xml:space="preserve">Disney </w:t>
-            </w:r>
-            <w:r>
-              <w:rPr>
-                <w:rFonts w:ascii="Helvetica Neue" w:hAnsi="Helvetica Neue"/>
-                <w:b/>
-                <w:i/>
-                <w:sz w:val="20"/>
-                <w:szCs w:val="20"/>
-              </w:rPr>
-              <w:t>Matterhorn</w:t>
-            </w:r>
-            <w:r>
-              <w:rPr>
-                <w:rFonts w:ascii="Helvetica Neue" w:hAnsi="Helvetica Neue"/>
-                <w:b/>
-                <w:sz w:val="20"/>
-                <w:szCs w:val="20"/>
-              </w:rPr>
-              <w:t xml:space="preserve"> Digital Asset Manager</w:t>
+              <w:t>Procedural Modeling</w:t>
+            </w:r>
+            <w:r>
+              <w:rPr>
+                <w:rFonts w:ascii="Helvetica Neue" w:hAnsi="Helvetica Neue"/>
+                <w:b/>
+                <w:sz w:val="20"/>
+                <w:szCs w:val="20"/>
+              </w:rPr>
+              <w:t xml:space="preserve"> Tools</w:t>
+            </w:r>
+            <w:r>
+              <w:rPr>
+                <w:rFonts w:ascii="Helvetica Neue" w:hAnsi="Helvetica Neue"/>
+                <w:b/>
+                <w:sz w:val="20"/>
+                <w:szCs w:val="20"/>
+              </w:rPr>
+              <w:t xml:space="preserve"> for Surrealist Art Style (Houdini</w:t>
+            </w:r>
+            <w:r>
+              <w:rPr>
+                <w:rFonts w:ascii="Helvetica Neue" w:hAnsi="Helvetica Neue"/>
+                <w:b/>
+                <w:sz w:val="20"/>
+                <w:szCs w:val="20"/>
+              </w:rPr>
+              <w:t>, C++</w:t>
+            </w:r>
+            <w:r>
+              <w:rPr>
+                <w:rFonts w:ascii="Helvetica Neue" w:hAnsi="Helvetica Neue"/>
+                <w:b/>
+                <w:sz w:val="20"/>
+                <w:szCs w:val="20"/>
+              </w:rPr>
+              <w:t xml:space="preserve">) </w:t>
             </w:r>
           </w:p>
         </w:tc>
@@ -2283,8 +2440,88 @@
             <w:tcW w:w="2944" w:type="dxa"/>
             <w:gridSpan w:val="2"/>
             <w:tcBorders>
-              <w:top w:val="single" w:sz="18" w:space="0" w:color="335B7E"/>
+              <w:top w:val="single" w:sz="18" w:space="0" w:color="184064"/>
             </w:tcBorders>
+          </w:tcPr>
+          <w:p>
+            <w:pPr>
+              <w:tabs>
+                <w:tab w:val="right" w:pos="10800"/>
+              </w:tabs>
+              <w:spacing w:before="120"/>
+              <w:jc w:val="right"/>
+              <w:rPr>
+                <w:rFonts w:ascii="Helvetica Neue" w:hAnsi="Helvetica Neue"/>
+                <w:i/>
+                <w:sz w:val="20"/>
+                <w:szCs w:val="20"/>
+              </w:rPr>
+            </w:pPr>
+            <w:r>
+              <w:rPr>
+                <w:rFonts w:ascii="Helvetica Neue" w:hAnsi="Helvetica Neue"/>
+                <w:i/>
+                <w:sz w:val="20"/>
+                <w:szCs w:val="20"/>
+              </w:rPr>
+              <w:t>In Development</w:t>
+            </w:r>
+          </w:p>
+        </w:tc>
+      </w:tr>
+      <w:tr>
+        <w:trPr>
+          <w:trHeight w:val="198"/>
+        </w:trPr>
+        <w:tc>
+          <w:tcPr>
+            <w:tcW w:w="7920" w:type="dxa"/>
+            <w:gridSpan w:val="2"/>
+          </w:tcPr>
+          <w:p>
+            <w:pPr>
+              <w:spacing w:before="120"/>
+              <w:rPr>
+                <w:rFonts w:ascii="Helvetica Neue" w:hAnsi="Helvetica Neue"/>
+                <w:color w:val="000000" w:themeColor="text1"/>
+                <w:sz w:val="20"/>
+                <w:szCs w:val="20"/>
+              </w:rPr>
+            </w:pPr>
+            <w:r>
+              <w:rPr>
+                <w:rFonts w:ascii="Helvetica Neue" w:hAnsi="Helvetica Neue"/>
+                <w:b/>
+                <w:sz w:val="20"/>
+                <w:szCs w:val="20"/>
+              </w:rPr>
+              <w:t xml:space="preserve">Disney </w:t>
+            </w:r>
+            <w:r>
+              <w:rPr>
+                <w:rFonts w:ascii="Helvetica Neue" w:hAnsi="Helvetica Neue"/>
+                <w:b/>
+                <w:i/>
+                <w:sz w:val="20"/>
+                <w:szCs w:val="20"/>
+              </w:rPr>
+              <w:t>Matterhorn</w:t>
+            </w:r>
+            <w:r>
+              <w:rPr>
+                <w:rFonts w:ascii="Helvetica Neue" w:hAnsi="Helvetica Neue"/>
+                <w:b/>
+                <w:sz w:val="20"/>
+                <w:szCs w:val="20"/>
+              </w:rPr>
+              <w:t xml:space="preserve"> Digital Asset Manager</w:t>
+            </w:r>
+          </w:p>
+        </w:tc>
+        <w:tc>
+          <w:tcPr>
+            <w:tcW w:w="2944" w:type="dxa"/>
+            <w:gridSpan w:val="2"/>
           </w:tcPr>
           <w:p>
             <w:pPr>
@@ -2343,7 +2580,23 @@
                 <w:sz w:val="20"/>
                 <w:szCs w:val="20"/>
               </w:rPr>
-              <w:t xml:space="preserve">Image, video, and file manager for digital assets. Built multiple administrative tools and interfaces for: video transcoding, metrics and diagnostics, meta data tracking, legacy tracking, </w:t>
+              <w:t>Image, video, and file manager for</w:t>
+            </w:r>
+            <w:r>
+              <w:rPr>
+                <w:rFonts w:ascii="Helvetica Neue" w:hAnsi="Helvetica Neue"/>
+                <w:sz w:val="20"/>
+                <w:szCs w:val="20"/>
+              </w:rPr>
+              <w:t xml:space="preserve"> art </w:t>
+            </w:r>
+            <w:r>
+              <w:rPr>
+                <w:rFonts w:ascii="Helvetica Neue" w:hAnsi="Helvetica Neue"/>
+                <w:sz w:val="20"/>
+                <w:szCs w:val="20"/>
+              </w:rPr>
+              <w:t xml:space="preserve">digital assets. Built multiple administrative tools and interfaces for: video transcoding, metrics and diagnostics, meta data tracking, legacy tracking, </w:t>
             </w:r>
             <w:r>
               <w:rPr>
@@ -2388,7 +2641,6 @@
               <w:tabs>
                 <w:tab w:val="right" w:pos="10800"/>
               </w:tabs>
-              <w:spacing w:after="80"/>
               <w:rPr>
                 <w:rFonts w:ascii="Helvetica Neue" w:hAnsi="Helvetica Neue"/>
                 <w:sz w:val="20"/>
@@ -2713,7 +2965,52 @@
                 <w:sz w:val="20"/>
                 <w:szCs w:val="20"/>
               </w:rPr>
-              <w:t>A Better Maya Turntable Plugin</w:t>
+              <w:t>Distributed</w:t>
+            </w:r>
+            <w:r>
+              <w:rPr>
+                <w:rFonts w:ascii="Helvetica Neue" w:hAnsi="Helvetica Neue"/>
+                <w:b/>
+                <w:sz w:val="20"/>
+                <w:szCs w:val="20"/>
+              </w:rPr>
+              <w:t xml:space="preserve"> </w:t>
+            </w:r>
+            <w:r>
+              <w:rPr>
+                <w:rFonts w:ascii="Helvetica Neue" w:hAnsi="Helvetica Neue"/>
+                <w:b/>
+                <w:sz w:val="20"/>
+                <w:szCs w:val="20"/>
+              </w:rPr>
+              <w:t xml:space="preserve">Creative </w:t>
+            </w:r>
+            <w:r>
+              <w:rPr>
+                <w:rFonts w:ascii="Helvetica Neue" w:hAnsi="Helvetica Neue"/>
+                <w:b/>
+                <w:sz w:val="20"/>
+                <w:szCs w:val="20"/>
+              </w:rPr>
+              <w:t>Content</w:t>
+            </w:r>
+            <w:r>
+              <w:rPr>
+                <w:rFonts w:ascii="Helvetica Neue" w:hAnsi="Helvetica Neue"/>
+                <w:b/>
+                <w:sz w:val="20"/>
+                <w:szCs w:val="20"/>
+              </w:rPr>
+              <w:t xml:space="preserve"> </w:t>
+            </w:r>
+            <w:r>
+              <w:rPr>
+                <w:rFonts w:ascii="Helvetica Neue" w:hAnsi="Helvetica Neue"/>
+                <w:b/>
+                <w:sz w:val="20"/>
+                <w:szCs w:val="20"/>
+              </w:rPr>
+              <w:t>Collaboration Platform (Senior Thesis)</w:t>
             </w:r>
           </w:p>
         </w:tc>
@@ -2777,39 +3074,15 @@
                 <w:sz w:val="20"/>
                 <w:szCs w:val="20"/>
               </w:rPr>
-              <w:t xml:space="preserve">A plugin for Maya which will automatically place models into a turntable with customizable features and </w:t>
-            </w:r>
-            <w:r>
-              <w:rPr>
-                <w:rFonts w:ascii="Helvetica Neue" w:hAnsi="Helvetica Neue"/>
-                <w:sz w:val="20"/>
-                <w:szCs w:val="20"/>
-              </w:rPr>
-              <w:t>parameters</w:t>
-            </w:r>
-            <w:r>
-              <w:rPr>
-                <w:rFonts w:ascii="Helvetica Neue" w:hAnsi="Helvetica Neue"/>
-                <w:sz w:val="20"/>
-                <w:szCs w:val="20"/>
-              </w:rPr>
-              <w:t xml:space="preserve">. </w:t>
-            </w:r>
-            <w:r>
-              <w:rPr>
-                <w:rFonts w:ascii="Helvetica Neue" w:hAnsi="Helvetica Neue"/>
-                <w:sz w:val="20"/>
-                <w:szCs w:val="20"/>
-              </w:rPr>
-              <w:t>Provides</w:t>
-            </w:r>
-            <w:r>
-              <w:rPr>
-                <w:rFonts w:ascii="Helvetica Neue" w:hAnsi="Helvetica Neue"/>
-                <w:sz w:val="20"/>
-                <w:szCs w:val="20"/>
-              </w:rPr>
-              <w:t xml:space="preserve"> automatic lightning for dramatic showcasing.</w:t>
+              <w:t>A</w:t>
+            </w:r>
+            <w:r>
+              <w:rPr>
+                <w:rFonts w:ascii="Helvetica Neue" w:hAnsi="Helvetica Neue"/>
+                <w:sz w:val="20"/>
+                <w:szCs w:val="20"/>
+              </w:rPr>
+              <w:t xml:space="preserve"> cloud-based suite of software that will enable small to medium sized</w:t>
             </w:r>
             <w:r>
               <w:rPr>
@@ -2818,6 +3091,38 @@
                 <w:szCs w:val="20"/>
               </w:rPr>
               <w:t xml:space="preserve"> </w:t>
+            </w:r>
+            <w:r>
+              <w:rPr>
+                <w:rFonts w:ascii="Helvetica Neue" w:hAnsi="Helvetica Neue"/>
+                <w:sz w:val="20"/>
+                <w:szCs w:val="20"/>
+              </w:rPr>
+              <w:t>teams to bring their creative ideas into reality by providing a comprehensive, yet modular set of</w:t>
+            </w:r>
+            <w:r>
+              <w:rPr>
+                <w:rFonts w:ascii="Helvetica Neue" w:hAnsi="Helvetica Neue"/>
+                <w:sz w:val="20"/>
+                <w:szCs w:val="20"/>
+              </w:rPr>
+              <w:t xml:space="preserve"> </w:t>
+            </w:r>
+            <w:r>
+              <w:rPr>
+                <w:rFonts w:ascii="Helvetica Neue" w:hAnsi="Helvetica Neue"/>
+                <w:sz w:val="20"/>
+                <w:szCs w:val="20"/>
+              </w:rPr>
+              <w:t>tools to support a modern creative content pipeline</w:t>
+            </w:r>
+            <w:r>
+              <w:rPr>
+                <w:rFonts w:ascii="Helvetica Neue" w:hAnsi="Helvetica Neue"/>
+                <w:sz w:val="20"/>
+                <w:szCs w:val="20"/>
+              </w:rPr>
+              <w:t>.</w:t>
             </w:r>
           </w:p>
           <w:p>
@@ -2843,15 +3148,55 @@
                 <w:sz w:val="20"/>
                 <w:szCs w:val="20"/>
               </w:rPr>
-              <w:t>Maya,</w:t>
-            </w:r>
-            <w:r>
-              <w:rPr>
-                <w:rFonts w:ascii="Helvetica Neue" w:hAnsi="Helvetica Neue"/>
-                <w:sz w:val="20"/>
-                <w:szCs w:val="20"/>
-              </w:rPr>
-              <w:t xml:space="preserve"> Python</w:t>
+              <w:t>Python</w:t>
+            </w:r>
+            <w:r>
+              <w:rPr>
+                <w:rFonts w:ascii="Helvetica Neue" w:hAnsi="Helvetica Neue"/>
+                <w:sz w:val="20"/>
+                <w:szCs w:val="20"/>
+              </w:rPr>
+              <w:t xml:space="preserve"> (Server Scripting)</w:t>
+            </w:r>
+            <w:r>
+              <w:rPr>
+                <w:rFonts w:ascii="Helvetica Neue" w:hAnsi="Helvetica Neue"/>
+                <w:sz w:val="20"/>
+                <w:szCs w:val="20"/>
+              </w:rPr>
+              <w:t>, C++</w:t>
+            </w:r>
+            <w:r>
+              <w:rPr>
+                <w:rFonts w:ascii="Helvetica Neue" w:hAnsi="Helvetica Neue"/>
+                <w:sz w:val="20"/>
+                <w:szCs w:val="20"/>
+              </w:rPr>
+              <w:t xml:space="preserve"> (Qt)</w:t>
+            </w:r>
+            <w:r>
+              <w:rPr>
+                <w:rFonts w:ascii="Helvetica Neue" w:hAnsi="Helvetica Neue"/>
+                <w:sz w:val="20"/>
+                <w:szCs w:val="20"/>
+              </w:rPr>
+              <w:t>, Web-based technologies</w:t>
+            </w:r>
+            <w:r>
+              <w:rPr>
+                <w:rFonts w:ascii="Helvetica Neue" w:hAnsi="Helvetica Neue"/>
+                <w:sz w:val="20"/>
+                <w:szCs w:val="20"/>
+              </w:rPr>
+              <w:t xml:space="preserve"> (Django</w:t>
+            </w:r>
+            <w:r>
+              <w:rPr>
+                <w:rFonts w:ascii="Helvetica Neue" w:hAnsi="Helvetica Neue"/>
+                <w:sz w:val="20"/>
+                <w:szCs w:val="20"/>
+              </w:rPr>
+              <w:t>, Google App Engine)</w:t>
             </w:r>
           </w:p>
         </w:tc>
@@ -2869,7 +3214,7 @@
     </w:p>
     <w:sectPr>
       <w:pgSz w:w="12240" w:h="15840"/>
-      <w:pgMar w:top="360" w:right="720" w:bottom="216" w:left="720" w:header="720" w:footer="720" w:gutter="0"/>
+      <w:pgMar w:top="0" w:right="720" w:bottom="216" w:left="720" w:header="720" w:footer="720" w:gutter="0"/>
       <w:cols w:space="720"/>
       <w:docGrid w:linePitch="360"/>
     </w:sectPr>
@@ -4491,6 +4836,92 @@
       <w:vertAlign w:val="superscript"/>
     </w:rPr>
   </w:style>
+  <w:style w:type="character" w:styleId="CommentReference">
+    <w:name w:val="annotation reference"/>
+    <w:basedOn w:val="DefaultParagraphFont"/>
+    <w:uiPriority w:val="99"/>
+    <w:semiHidden/>
+    <w:unhideWhenUsed/>
+    <w:rsid w:val="00127CAC"/>
+    <w:rPr>
+      <w:sz w:val="18"/>
+      <w:szCs w:val="18"/>
+    </w:rPr>
+  </w:style>
+  <w:style w:type="paragraph" w:styleId="CommentText">
+    <w:name w:val="annotation text"/>
+    <w:basedOn w:val="Normal"/>
+    <w:link w:val="CommentTextChar"/>
+    <w:uiPriority w:val="99"/>
+    <w:semiHidden/>
+    <w:unhideWhenUsed/>
+    <w:rsid w:val="00127CAC"/>
+  </w:style>
+  <w:style w:type="character" w:customStyle="1" w:styleId="CommentTextChar">
+    <w:name w:val="Comment Text Char"/>
+    <w:basedOn w:val="DefaultParagraphFont"/>
+    <w:link w:val="CommentText"/>
+    <w:uiPriority w:val="99"/>
+    <w:semiHidden/>
+    <w:rsid w:val="00127CAC"/>
+  </w:style>
+  <w:style w:type="paragraph" w:styleId="CommentSubject">
+    <w:name w:val="annotation subject"/>
+    <w:basedOn w:val="CommentText"/>
+    <w:next w:val="CommentText"/>
+    <w:link w:val="CommentSubjectChar"/>
+    <w:uiPriority w:val="99"/>
+    <w:semiHidden/>
+    <w:unhideWhenUsed/>
+    <w:rsid w:val="00127CAC"/>
+    <w:rPr>
+      <w:b/>
+      <w:bCs/>
+      <w:sz w:val="20"/>
+      <w:szCs w:val="20"/>
+    </w:rPr>
+  </w:style>
+  <w:style w:type="character" w:customStyle="1" w:styleId="CommentSubjectChar">
+    <w:name w:val="Comment Subject Char"/>
+    <w:basedOn w:val="CommentTextChar"/>
+    <w:link w:val="CommentSubject"/>
+    <w:uiPriority w:val="99"/>
+    <w:semiHidden/>
+    <w:rsid w:val="00127CAC"/>
+    <w:rPr>
+      <w:b/>
+      <w:bCs/>
+      <w:sz w:val="20"/>
+      <w:szCs w:val="20"/>
+    </w:rPr>
+  </w:style>
+  <w:style w:type="paragraph" w:styleId="BalloonText">
+    <w:name w:val="Balloon Text"/>
+    <w:basedOn w:val="Normal"/>
+    <w:link w:val="BalloonTextChar"/>
+    <w:uiPriority w:val="99"/>
+    <w:semiHidden/>
+    <w:unhideWhenUsed/>
+    <w:rsid w:val="00127CAC"/>
+    <w:rPr>
+      <w:rFonts w:ascii="Times New Roman" w:hAnsi="Times New Roman" w:cs="Times New Roman"/>
+      <w:sz w:val="18"/>
+      <w:szCs w:val="18"/>
+    </w:rPr>
+  </w:style>
+  <w:style w:type="character" w:customStyle="1" w:styleId="BalloonTextChar">
+    <w:name w:val="Balloon Text Char"/>
+    <w:basedOn w:val="DefaultParagraphFont"/>
+    <w:link w:val="BalloonText"/>
+    <w:uiPriority w:val="99"/>
+    <w:semiHidden/>
+    <w:rsid w:val="00127CAC"/>
+    <w:rPr>
+      <w:rFonts w:ascii="Times New Roman" w:hAnsi="Times New Roman" w:cs="Times New Roman"/>
+      <w:sz w:val="18"/>
+      <w:szCs w:val="18"/>
+    </w:rPr>
+  </w:style>
 </w:styles>
 </file>
 
@@ -4760,7 +5191,7 @@
 </file>
 
 <file path=customXml/itemProps1.xml><?xml version="1.0" encoding="utf-8"?>
-<ds:datastoreItem xmlns:ds="http://schemas.openxmlformats.org/officeDocument/2006/customXml" ds:itemID="{B0FB3581-EC24-A94A-A918-83E90AB1377D}">
+<ds:datastoreItem xmlns:ds="http://schemas.openxmlformats.org/officeDocument/2006/customXml" ds:itemID="{FE5D0B8C-FC1A-384A-ADC2-2FA993019F95}">
   <ds:schemaRefs>
     <ds:schemaRef ds:uri="http://schemas.openxmlformats.org/officeDocument/2006/bibliography"/>
   </ds:schemaRefs>

</xml_diff>

<commit_message>
Sticky sidebar, return to top, added content (updated resume)
</commit_message>
<xml_diff>
--- a/assets/files/Bryson_Lee_Resume.docx
+++ b/assets/files/Bryson_Lee_Resume.docx
@@ -105,15 +105,15 @@
                 <w:sz w:val="20"/>
                 <w:szCs w:val="20"/>
               </w:rPr>
-              <w:t>bhl</w:t>
-            </w:r>
-            <w:r>
-              <w:rPr>
-                <w:rFonts w:ascii="Helvetica Neue" w:hAnsi="Helvetica Neue"/>
-                <w:sz w:val="20"/>
-                <w:szCs w:val="20"/>
-              </w:rPr>
-              <w:t>ee@scu.edu · 808 391 5739</w:t>
+              <w:t>brysonhlee@gmail.com</w:t>
+            </w:r>
+            <w:r>
+              <w:rPr>
+                <w:rFonts w:ascii="Helvetica Neue" w:hAnsi="Helvetica Neue"/>
+                <w:sz w:val="20"/>
+                <w:szCs w:val="20"/>
+              </w:rPr>
+              <w:t xml:space="preserve"> · 808 391 5739</w:t>
             </w:r>
           </w:p>
           <w:p>
@@ -1240,8 +1240,6 @@
               </w:rPr>
               <w:t xml:space="preserve"> / Lucasfilm</w:t>
             </w:r>
-            <w:bookmarkStart w:id="0" w:name="_GoBack"/>
-            <w:bookmarkEnd w:id="0"/>
             <w:r>
               <w:rPr>
                 <w:rFonts w:ascii="Helvetica Neue" w:hAnsi="Helvetica Neue" w:cs="Rubik Medium"/>
@@ -2692,16 +2690,16 @@
                 <w:sz w:val="20"/>
                 <w:szCs w:val="20"/>
               </w:rPr>
-              <w:t>Lattice Constructs for Art-Directed Motion Paths in Volumetric Sim</w:t>
-            </w:r>
-            <w:r>
-              <w:rPr>
-                <w:rFonts w:ascii="Helvetica Neue" w:hAnsi="Helvetica Neue"/>
-                <w:b/>
-                <w:sz w:val="20"/>
-                <w:szCs w:val="20"/>
-              </w:rPr>
-              <w:t>ulations</w:t>
+              <w:t xml:space="preserve">Lattice Constructs for </w:t>
+            </w:r>
+            <w:r>
+              <w:rPr>
+                <w:rFonts w:ascii="Helvetica Neue" w:hAnsi="Helvetica Neue"/>
+                <w:b/>
+                <w:sz w:val="20"/>
+                <w:szCs w:val="20"/>
+              </w:rPr>
+              <w:t>Better Volumetric Pre-Visualizations</w:t>
             </w:r>
           </w:p>
         </w:tc>
@@ -2885,22 +2883,6 @@
                 <w:sz w:val="20"/>
                 <w:szCs w:val="20"/>
               </w:rPr>
-              <w:t xml:space="preserve"> </w:t>
-            </w:r>
-            <w:r>
-              <w:rPr>
-                <w:rFonts w:ascii="Helvetica Neue" w:hAnsi="Helvetica Neue"/>
-                <w:sz w:val="20"/>
-                <w:szCs w:val="20"/>
-              </w:rPr>
-              <w:t>for art-directed motion paths</w:t>
-            </w:r>
-            <w:r>
-              <w:rPr>
-                <w:rFonts w:ascii="Helvetica Neue" w:hAnsi="Helvetica Neue"/>
-                <w:sz w:val="20"/>
-                <w:szCs w:val="20"/>
-              </w:rPr>
               <w:t>.</w:t>
             </w:r>
           </w:p>
@@ -2921,21 +2903,15 @@
                 <w:szCs w:val="20"/>
               </w:rPr>
             </w:pPr>
-            <w:r>
-              <w:rPr>
-                <w:rFonts w:ascii="Helvetica Neue" w:hAnsi="Helvetica Neue"/>
-                <w:sz w:val="20"/>
-                <w:szCs w:val="20"/>
-              </w:rPr>
-              <w:t>Maya</w:t>
-            </w:r>
-            <w:r>
-              <w:rPr>
-                <w:rFonts w:ascii="Helvetica Neue" w:hAnsi="Helvetica Neue"/>
-                <w:sz w:val="20"/>
-                <w:szCs w:val="20"/>
-              </w:rPr>
-              <w:t>, C++</w:t>
+            <w:bookmarkStart w:id="0" w:name="_GoBack"/>
+            <w:bookmarkEnd w:id="0"/>
+            <w:r>
+              <w:rPr>
+                <w:rFonts w:ascii="Helvetica Neue" w:hAnsi="Helvetica Neue"/>
+                <w:sz w:val="20"/>
+                <w:szCs w:val="20"/>
+              </w:rPr>
+              <w:t>C++</w:t>
             </w:r>
           </w:p>
         </w:tc>
@@ -5191,7 +5167,7 @@
 </file>
 
 <file path=customXml/itemProps1.xml><?xml version="1.0" encoding="utf-8"?>
-<ds:datastoreItem xmlns:ds="http://schemas.openxmlformats.org/officeDocument/2006/customXml" ds:itemID="{FE5D0B8C-FC1A-384A-ADC2-2FA993019F95}">
+<ds:datastoreItem xmlns:ds="http://schemas.openxmlformats.org/officeDocument/2006/customXml" ds:itemID="{4CC43ED1-D90F-6646-81CF-790E0D826F80}">
   <ds:schemaRefs>
     <ds:schemaRef ds:uri="http://schemas.openxmlformats.org/officeDocument/2006/bibliography"/>
   </ds:schemaRefs>

</xml_diff>

<commit_message>
Edited about and added files
</commit_message>
<xml_diff>
--- a/assets/files/Bryson_Lee_Resume.docx
+++ b/assets/files/Bryson_Lee_Resume.docx
@@ -354,7 +354,7 @@
                 <w:sz w:val="20"/>
                 <w:szCs w:val="20"/>
               </w:rPr>
-              <w:t xml:space="preserve">Courses: Computer Graphics Systems, </w:t>
+              <w:t>STEM Nationa</w:t>
             </w:r>
             <w:r>
               <w:rPr>
@@ -363,24 +363,11 @@
                 <w:sz w:val="20"/>
                 <w:szCs w:val="20"/>
               </w:rPr>
-              <w:t xml:space="preserve">3D Animation/Modeling, </w:t>
-            </w:r>
-            <w:r>
-              <w:rPr>
-                <w:rFonts w:ascii="Helvetica Neue" w:hAnsi="Helvetica Neue"/>
-                <w:color w:val="000000" w:themeColor="text1"/>
-                <w:sz w:val="20"/>
-                <w:szCs w:val="20"/>
-              </w:rPr>
-              <w:t>Software Engineering, Distributed Computing</w:t>
+              <w:t>l Science Foundation Scholar</w:t>
             </w:r>
           </w:p>
           <w:p>
             <w:pPr>
-              <w:tabs>
-                <w:tab w:val="left" w:pos="8691"/>
-              </w:tabs>
-              <w:spacing w:after="120"/>
               <w:ind w:left="681"/>
               <w:rPr>
                 <w:rFonts w:ascii="Helvetica Neue" w:hAnsi="Helvetica Neue"/>
@@ -396,7 +383,25 @@
                 <w:sz w:val="20"/>
                 <w:szCs w:val="20"/>
               </w:rPr>
-              <w:t>STEM National Science Foundation Scholarship</w:t>
+              <w:t xml:space="preserve">Courses: Computer Graphics Systems, </w:t>
+            </w:r>
+            <w:r>
+              <w:rPr>
+                <w:rFonts w:ascii="Helvetica Neue" w:hAnsi="Helvetica Neue"/>
+                <w:color w:val="000000" w:themeColor="text1"/>
+                <w:sz w:val="20"/>
+                <w:szCs w:val="20"/>
+              </w:rPr>
+              <w:t xml:space="preserve">3D Animation/Modeling, </w:t>
+            </w:r>
+            <w:r>
+              <w:rPr>
+                <w:rFonts w:ascii="Helvetica Neue" w:hAnsi="Helvetica Neue"/>
+                <w:color w:val="000000" w:themeColor="text1"/>
+                <w:sz w:val="20"/>
+                <w:szCs w:val="20"/>
+              </w:rPr>
+              <w:t>Software Engineering, Distributed Computing</w:t>
             </w:r>
           </w:p>
         </w:tc>
@@ -895,6 +900,15 @@
                   <w:r>
                     <w:rPr>
                       <w:rFonts w:ascii="Helvetica Neue" w:hAnsi="Helvetica Neue"/>
+                      <w:color w:val="000000" w:themeColor="text1"/>
+                      <w:sz w:val="20"/>
+                      <w:szCs w:val="20"/>
+                    </w:rPr>
+                    <w:t xml:space="preserve">Ansible, </w:t>
+                  </w:r>
+                  <w:r>
+                    <w:rPr>
+                      <w:rFonts w:ascii="Helvetica Neue" w:hAnsi="Helvetica Neue"/>
                       <w:sz w:val="20"/>
                       <w:szCs w:val="20"/>
                     </w:rPr>
@@ -914,7 +928,23 @@
                       <w:sz w:val="20"/>
                       <w:szCs w:val="20"/>
                     </w:rPr>
-                    <w:t>, AngularJS, jQuery, Node.js</w:t>
+                    <w:t xml:space="preserve">, AngularJS, </w:t>
+                  </w:r>
+                  <w:r>
+                    <w:rPr>
+                      <w:rFonts w:ascii="Helvetica Neue" w:hAnsi="Helvetica Neue"/>
+                      <w:sz w:val="20"/>
+                      <w:szCs w:val="20"/>
+                    </w:rPr>
+                    <w:t>Flask</w:t>
+                  </w:r>
+                  <w:r>
+                    <w:rPr>
+                      <w:rFonts w:ascii="Helvetica Neue" w:hAnsi="Helvetica Neue"/>
+                      <w:sz w:val="20"/>
+                      <w:szCs w:val="20"/>
+                    </w:rPr>
+                    <w:t>, Node.js</w:t>
                   </w:r>
                 </w:p>
               </w:tc>
@@ -945,7 +975,7 @@
                       <w:sz w:val="20"/>
                       <w:szCs w:val="20"/>
                     </w:rPr>
-                    <w:t>Computer Graphics</w:t>
+                    <w:t>CG / Studio Tools</w:t>
                   </w:r>
                 </w:p>
               </w:tc>
@@ -964,6 +994,14 @@
                       <w:szCs w:val="20"/>
                     </w:rPr>
                   </w:pPr>
+                  <w:r>
+                    <w:rPr>
+                      <w:rFonts w:ascii="Helvetica Neue" w:hAnsi="Helvetica Neue"/>
+                      <w:sz w:val="20"/>
+                      <w:szCs w:val="20"/>
+                    </w:rPr>
+                    <w:t xml:space="preserve">RV, </w:t>
+                  </w:r>
                   <w:r>
                     <w:rPr>
                       <w:rFonts w:ascii="Helvetica Neue" w:hAnsi="Helvetica Neue"/>
@@ -2337,7 +2375,7 @@
             <w:tcW w:w="10864" w:type="dxa"/>
             <w:gridSpan w:val="4"/>
             <w:tcBorders>
-              <w:bottom w:val="single" w:sz="18" w:space="0" w:color="184064"/>
+              <w:bottom w:val="single" w:sz="18" w:space="0" w:color="164064"/>
             </w:tcBorders>
           </w:tcPr>
           <w:p>
@@ -2375,6 +2413,9 @@
           <w:tcPr>
             <w:tcW w:w="7920" w:type="dxa"/>
             <w:gridSpan w:val="2"/>
+            <w:tcBorders>
+              <w:top w:val="single" w:sz="18" w:space="0" w:color="164064"/>
+            </w:tcBorders>
           </w:tcPr>
           <w:p>
             <w:pPr>
@@ -2393,43 +2434,7 @@
                 <w:sz w:val="20"/>
                 <w:szCs w:val="20"/>
               </w:rPr>
-              <w:t>Procedural Modeling</w:t>
-            </w:r>
-            <w:r>
-              <w:rPr>
-                <w:rFonts w:ascii="Helvetica Neue" w:hAnsi="Helvetica Neue"/>
-                <w:b/>
-                <w:sz w:val="20"/>
-                <w:szCs w:val="20"/>
-              </w:rPr>
-              <w:t xml:space="preserve"> Tools</w:t>
-            </w:r>
-            <w:r>
-              <w:rPr>
-                <w:rFonts w:ascii="Helvetica Neue" w:hAnsi="Helvetica Neue"/>
-                <w:b/>
-                <w:sz w:val="20"/>
-                <w:szCs w:val="20"/>
-              </w:rPr>
-              <w:t xml:space="preserve"> for Surrealist Art Style (Houdini</w:t>
-            </w:r>
-            <w:r>
-              <w:rPr>
-                <w:rFonts w:ascii="Helvetica Neue" w:hAnsi="Helvetica Neue"/>
-                <w:b/>
-                <w:sz w:val="20"/>
-                <w:szCs w:val="20"/>
-              </w:rPr>
-              <w:t>, C++</w:t>
-            </w:r>
-            <w:r>
-              <w:rPr>
-                <w:rFonts w:ascii="Helvetica Neue" w:hAnsi="Helvetica Neue"/>
-                <w:b/>
-                <w:sz w:val="20"/>
-                <w:szCs w:val="20"/>
-              </w:rPr>
-              <w:t xml:space="preserve">) </w:t>
+              <w:t>Distributed Creative Content Collaboration Platform (Senior Thesis)</w:t>
             </w:r>
           </w:p>
         </w:tc>
@@ -2438,7 +2443,7 @@
             <w:tcW w:w="2944" w:type="dxa"/>
             <w:gridSpan w:val="2"/>
             <w:tcBorders>
-              <w:top w:val="single" w:sz="18" w:space="0" w:color="184064"/>
+              <w:top w:val="single" w:sz="18" w:space="0" w:color="164064"/>
             </w:tcBorders>
           </w:tcPr>
           <w:p>
@@ -2446,7 +2451,7 @@
               <w:tabs>
                 <w:tab w:val="right" w:pos="10800"/>
               </w:tabs>
-              <w:spacing w:before="120"/>
+              <w:spacing w:before="20"/>
               <w:jc w:val="right"/>
               <w:rPr>
                 <w:rFonts w:ascii="Helvetica Neue" w:hAnsi="Helvetica Neue"/>
@@ -2463,86 +2468,6 @@
                 <w:szCs w:val="20"/>
               </w:rPr>
               <w:t>In Development</w:t>
-            </w:r>
-          </w:p>
-        </w:tc>
-      </w:tr>
-      <w:tr>
-        <w:trPr>
-          <w:trHeight w:val="198"/>
-        </w:trPr>
-        <w:tc>
-          <w:tcPr>
-            <w:tcW w:w="7920" w:type="dxa"/>
-            <w:gridSpan w:val="2"/>
-          </w:tcPr>
-          <w:p>
-            <w:pPr>
-              <w:spacing w:before="120"/>
-              <w:rPr>
-                <w:rFonts w:ascii="Helvetica Neue" w:hAnsi="Helvetica Neue"/>
-                <w:color w:val="000000" w:themeColor="text1"/>
-                <w:sz w:val="20"/>
-                <w:szCs w:val="20"/>
-              </w:rPr>
-            </w:pPr>
-            <w:r>
-              <w:rPr>
-                <w:rFonts w:ascii="Helvetica Neue" w:hAnsi="Helvetica Neue"/>
-                <w:b/>
-                <w:sz w:val="20"/>
-                <w:szCs w:val="20"/>
-              </w:rPr>
-              <w:t xml:space="preserve">Disney </w:t>
-            </w:r>
-            <w:r>
-              <w:rPr>
-                <w:rFonts w:ascii="Helvetica Neue" w:hAnsi="Helvetica Neue"/>
-                <w:b/>
-                <w:i/>
-                <w:sz w:val="20"/>
-                <w:szCs w:val="20"/>
-              </w:rPr>
-              <w:t>Matterhorn</w:t>
-            </w:r>
-            <w:r>
-              <w:rPr>
-                <w:rFonts w:ascii="Helvetica Neue" w:hAnsi="Helvetica Neue"/>
-                <w:b/>
-                <w:sz w:val="20"/>
-                <w:szCs w:val="20"/>
-              </w:rPr>
-              <w:t xml:space="preserve"> Digital Asset Manager</w:t>
-            </w:r>
-          </w:p>
-        </w:tc>
-        <w:tc>
-          <w:tcPr>
-            <w:tcW w:w="2944" w:type="dxa"/>
-            <w:gridSpan w:val="2"/>
-          </w:tcPr>
-          <w:p>
-            <w:pPr>
-              <w:tabs>
-                <w:tab w:val="right" w:pos="10800"/>
-              </w:tabs>
-              <w:spacing w:before="120"/>
-              <w:jc w:val="right"/>
-              <w:rPr>
-                <w:rFonts w:ascii="Helvetica Neue" w:hAnsi="Helvetica Neue"/>
-                <w:i/>
-                <w:sz w:val="20"/>
-                <w:szCs w:val="20"/>
-              </w:rPr>
-            </w:pPr>
-            <w:r>
-              <w:rPr>
-                <w:rFonts w:ascii="Helvetica Neue" w:hAnsi="Helvetica Neue"/>
-                <w:i/>
-                <w:sz w:val="20"/>
-                <w:szCs w:val="20"/>
-              </w:rPr>
-              <w:t>Summer 2016</w:t>
             </w:r>
           </w:p>
         </w:tc>
@@ -2566,6 +2491,7 @@
               <w:tabs>
                 <w:tab w:val="right" w:pos="10800"/>
               </w:tabs>
+              <w:spacing w:after="120"/>
               <w:rPr>
                 <w:rFonts w:ascii="Helvetica Neue" w:hAnsi="Helvetica Neue"/>
                 <w:sz w:val="20"/>
@@ -2578,6 +2504,334 @@
                 <w:sz w:val="20"/>
                 <w:szCs w:val="20"/>
               </w:rPr>
+              <w:t>A</w:t>
+            </w:r>
+            <w:r>
+              <w:rPr>
+                <w:rFonts w:ascii="Helvetica Neue" w:hAnsi="Helvetica Neue"/>
+                <w:sz w:val="20"/>
+                <w:szCs w:val="20"/>
+              </w:rPr>
+              <w:t xml:space="preserve"> cloud-based suite of software that will enable small to medium sized</w:t>
+            </w:r>
+            <w:r>
+              <w:rPr>
+                <w:rFonts w:ascii="Helvetica Neue" w:hAnsi="Helvetica Neue"/>
+                <w:sz w:val="20"/>
+                <w:szCs w:val="20"/>
+              </w:rPr>
+              <w:t xml:space="preserve"> </w:t>
+            </w:r>
+            <w:r>
+              <w:rPr>
+                <w:rFonts w:ascii="Helvetica Neue" w:hAnsi="Helvetica Neue"/>
+                <w:sz w:val="20"/>
+                <w:szCs w:val="20"/>
+              </w:rPr>
+              <w:t>teams to bring their creative ideas into reality by providing a comprehensive, yet modular set of</w:t>
+            </w:r>
+            <w:r>
+              <w:rPr>
+                <w:rFonts w:ascii="Helvetica Neue" w:hAnsi="Helvetica Neue"/>
+                <w:sz w:val="20"/>
+                <w:szCs w:val="20"/>
+              </w:rPr>
+              <w:t xml:space="preserve"> </w:t>
+            </w:r>
+            <w:r>
+              <w:rPr>
+                <w:rFonts w:ascii="Helvetica Neue" w:hAnsi="Helvetica Neue"/>
+                <w:sz w:val="20"/>
+                <w:szCs w:val="20"/>
+              </w:rPr>
+              <w:t>tools to support a modern creative content pipeline</w:t>
+            </w:r>
+          </w:p>
+          <w:p>
+            <w:pPr>
+              <w:pStyle w:val="ListParagraph"/>
+              <w:numPr>
+                <w:ilvl w:val="0"/>
+                <w:numId w:val="2"/>
+              </w:numPr>
+              <w:tabs>
+                <w:tab w:val="right" w:pos="10800"/>
+              </w:tabs>
+              <w:rPr>
+                <w:rFonts w:ascii="Helvetica Neue" w:hAnsi="Helvetica Neue"/>
+                <w:sz w:val="20"/>
+                <w:szCs w:val="20"/>
+              </w:rPr>
+            </w:pPr>
+            <w:r>
+              <w:rPr>
+                <w:rFonts w:ascii="Helvetica Neue" w:hAnsi="Helvetica Neue"/>
+                <w:sz w:val="20"/>
+                <w:szCs w:val="20"/>
+              </w:rPr>
+              <w:t>Python (Server Scripting</w:t>
+            </w:r>
+            <w:r>
+              <w:rPr>
+                <w:rFonts w:ascii="Helvetica Neue" w:hAnsi="Helvetica Neue"/>
+                <w:sz w:val="20"/>
+                <w:szCs w:val="20"/>
+              </w:rPr>
+              <w:t>, Core API</w:t>
+            </w:r>
+            <w:r>
+              <w:rPr>
+                <w:rFonts w:ascii="Helvetica Neue" w:hAnsi="Helvetica Neue"/>
+                <w:sz w:val="20"/>
+                <w:szCs w:val="20"/>
+              </w:rPr>
+              <w:t>), PyQt</w:t>
+            </w:r>
+            <w:r>
+              <w:rPr>
+                <w:rFonts w:ascii="Helvetica Neue" w:hAnsi="Helvetica Neue"/>
+                <w:sz w:val="20"/>
+                <w:szCs w:val="20"/>
+              </w:rPr>
+              <w:t>, Web-based technologies (Django,</w:t>
+            </w:r>
+            <w:r>
+              <w:rPr>
+                <w:rFonts w:ascii="Helvetica Neue" w:hAnsi="Helvetica Neue"/>
+                <w:sz w:val="20"/>
+                <w:szCs w:val="20"/>
+              </w:rPr>
+              <w:t xml:space="preserve"> Flask</w:t>
+            </w:r>
+            <w:bookmarkStart w:id="0" w:name="_GoBack"/>
+            <w:bookmarkEnd w:id="0"/>
+            <w:r>
+              <w:rPr>
+                <w:rFonts w:ascii="Helvetica Neue" w:hAnsi="Helvetica Neue"/>
+                <w:sz w:val="20"/>
+                <w:szCs w:val="20"/>
+              </w:rPr>
+              <w:t>)</w:t>
+            </w:r>
+          </w:p>
+        </w:tc>
+      </w:tr>
+      <w:tr>
+        <w:trPr>
+          <w:trHeight w:val="382"/>
+        </w:trPr>
+        <w:tc>
+          <w:tcPr>
+            <w:tcW w:w="7920" w:type="dxa"/>
+            <w:gridSpan w:val="2"/>
+          </w:tcPr>
+          <w:p>
+            <w:pPr>
+              <w:spacing w:before="80"/>
+              <w:rPr>
+                <w:rFonts w:ascii="Helvetica Neue" w:hAnsi="Helvetica Neue"/>
+                <w:b/>
+                <w:sz w:val="20"/>
+                <w:szCs w:val="20"/>
+              </w:rPr>
+            </w:pPr>
+            <w:r>
+              <w:rPr>
+                <w:rFonts w:ascii="Helvetica Neue" w:hAnsi="Helvetica Neue"/>
+                <w:b/>
+                <w:sz w:val="20"/>
+                <w:szCs w:val="20"/>
+              </w:rPr>
+              <w:t>Procedural Modeling</w:t>
+            </w:r>
+            <w:r>
+              <w:rPr>
+                <w:rFonts w:ascii="Helvetica Neue" w:hAnsi="Helvetica Neue"/>
+                <w:b/>
+                <w:sz w:val="20"/>
+                <w:szCs w:val="20"/>
+              </w:rPr>
+              <w:t xml:space="preserve"> Tools</w:t>
+            </w:r>
+            <w:r>
+              <w:rPr>
+                <w:rFonts w:ascii="Helvetica Neue" w:hAnsi="Helvetica Neue"/>
+                <w:b/>
+                <w:sz w:val="20"/>
+                <w:szCs w:val="20"/>
+              </w:rPr>
+              <w:t xml:space="preserve"> for Surrealist Art Style (Houdini</w:t>
+            </w:r>
+            <w:r>
+              <w:rPr>
+                <w:rFonts w:ascii="Helvetica Neue" w:hAnsi="Helvetica Neue"/>
+                <w:b/>
+                <w:sz w:val="20"/>
+                <w:szCs w:val="20"/>
+              </w:rPr>
+              <w:t>, C++</w:t>
+            </w:r>
+            <w:r>
+              <w:rPr>
+                <w:rFonts w:ascii="Helvetica Neue" w:hAnsi="Helvetica Neue"/>
+                <w:b/>
+                <w:sz w:val="20"/>
+                <w:szCs w:val="20"/>
+              </w:rPr>
+              <w:t xml:space="preserve">) </w:t>
+            </w:r>
+          </w:p>
+        </w:tc>
+        <w:tc>
+          <w:tcPr>
+            <w:tcW w:w="2944" w:type="dxa"/>
+            <w:gridSpan w:val="2"/>
+          </w:tcPr>
+          <w:p>
+            <w:pPr>
+              <w:tabs>
+                <w:tab w:val="right" w:pos="10800"/>
+              </w:tabs>
+              <w:spacing w:before="80"/>
+              <w:jc w:val="right"/>
+              <w:rPr>
+                <w:rFonts w:ascii="Helvetica Neue" w:hAnsi="Helvetica Neue"/>
+                <w:i/>
+                <w:sz w:val="20"/>
+                <w:szCs w:val="20"/>
+              </w:rPr>
+            </w:pPr>
+            <w:r>
+              <w:rPr>
+                <w:rFonts w:ascii="Helvetica Neue" w:hAnsi="Helvetica Neue"/>
+                <w:i/>
+                <w:sz w:val="20"/>
+                <w:szCs w:val="20"/>
+              </w:rPr>
+              <w:t>In Development</w:t>
+            </w:r>
+          </w:p>
+        </w:tc>
+      </w:tr>
+      <w:tr>
+        <w:trPr>
+          <w:trHeight w:val="198"/>
+        </w:trPr>
+        <w:tc>
+          <w:tcPr>
+            <w:tcW w:w="7920" w:type="dxa"/>
+            <w:gridSpan w:val="2"/>
+          </w:tcPr>
+          <w:p>
+            <w:pPr>
+              <w:spacing w:before="80"/>
+              <w:rPr>
+                <w:rFonts w:ascii="Helvetica Neue" w:hAnsi="Helvetica Neue"/>
+                <w:color w:val="000000" w:themeColor="text1"/>
+                <w:sz w:val="20"/>
+                <w:szCs w:val="20"/>
+              </w:rPr>
+            </w:pPr>
+            <w:r>
+              <w:rPr>
+                <w:rFonts w:ascii="Helvetica Neue" w:hAnsi="Helvetica Neue"/>
+                <w:b/>
+                <w:sz w:val="20"/>
+                <w:szCs w:val="20"/>
+              </w:rPr>
+              <w:t xml:space="preserve">Disney </w:t>
+            </w:r>
+            <w:r>
+              <w:rPr>
+                <w:rFonts w:ascii="Helvetica Neue" w:hAnsi="Helvetica Neue"/>
+                <w:b/>
+                <w:i/>
+                <w:sz w:val="20"/>
+                <w:szCs w:val="20"/>
+              </w:rPr>
+              <w:t>Matterhorn</w:t>
+            </w:r>
+            <w:r>
+              <w:rPr>
+                <w:rFonts w:ascii="Helvetica Neue" w:hAnsi="Helvetica Neue"/>
+                <w:b/>
+                <w:sz w:val="20"/>
+                <w:szCs w:val="20"/>
+              </w:rPr>
+              <w:t xml:space="preserve"> Digital Asset Manager</w:t>
+            </w:r>
+          </w:p>
+        </w:tc>
+        <w:tc>
+          <w:tcPr>
+            <w:tcW w:w="2944" w:type="dxa"/>
+            <w:gridSpan w:val="2"/>
+          </w:tcPr>
+          <w:p>
+            <w:pPr>
+              <w:tabs>
+                <w:tab w:val="right" w:pos="10800"/>
+              </w:tabs>
+              <w:spacing w:before="80"/>
+              <w:jc w:val="right"/>
+              <w:rPr>
+                <w:rFonts w:ascii="Helvetica Neue" w:hAnsi="Helvetica Neue"/>
+                <w:i/>
+                <w:sz w:val="20"/>
+                <w:szCs w:val="20"/>
+              </w:rPr>
+            </w:pPr>
+            <w:r>
+              <w:rPr>
+                <w:rFonts w:ascii="Helvetica Neue" w:hAnsi="Helvetica Neue"/>
+                <w:i/>
+                <w:sz w:val="20"/>
+                <w:szCs w:val="20"/>
+              </w:rPr>
+              <w:t>Summer 2016</w:t>
+            </w:r>
+          </w:p>
+        </w:tc>
+      </w:tr>
+      <w:tr>
+        <w:trPr>
+          <w:trHeight w:val="769"/>
+        </w:trPr>
+        <w:tc>
+          <w:tcPr>
+            <w:tcW w:w="10864" w:type="dxa"/>
+            <w:gridSpan w:val="4"/>
+          </w:tcPr>
+          <w:p>
+            <w:pPr>
+              <w:pStyle w:val="ListParagraph"/>
+              <w:numPr>
+                <w:ilvl w:val="0"/>
+                <w:numId w:val="2"/>
+              </w:numPr>
+              <w:tabs>
+                <w:tab w:val="right" w:pos="10800"/>
+              </w:tabs>
+              <w:rPr>
+                <w:rFonts w:ascii="Helvetica Neue" w:hAnsi="Helvetica Neue"/>
+                <w:sz w:val="20"/>
+                <w:szCs w:val="20"/>
+              </w:rPr>
+            </w:pPr>
+            <w:r>
+              <w:rPr>
+                <w:rFonts w:ascii="Helvetica Neue" w:hAnsi="Helvetica Neue"/>
+                <w:sz w:val="20"/>
+                <w:szCs w:val="20"/>
+              </w:rPr>
+              <w:t xml:space="preserve">Web-based </w:t>
+            </w:r>
+            <w:r>
+              <w:rPr>
+                <w:rFonts w:ascii="Helvetica Neue" w:hAnsi="Helvetica Neue"/>
+                <w:sz w:val="20"/>
+                <w:szCs w:val="20"/>
+              </w:rPr>
               <w:t>Image, video, and file manager for</w:t>
             </w:r>
             <w:r>
@@ -2586,15 +2840,63 @@
                 <w:sz w:val="20"/>
                 <w:szCs w:val="20"/>
               </w:rPr>
-              <w:t xml:space="preserve"> art </w:t>
-            </w:r>
-            <w:r>
-              <w:rPr>
-                <w:rFonts w:ascii="Helvetica Neue" w:hAnsi="Helvetica Neue"/>
-                <w:sz w:val="20"/>
-                <w:szCs w:val="20"/>
-              </w:rPr>
-              <w:t xml:space="preserve">digital assets. Built multiple administrative tools and interfaces for: video transcoding, metrics and diagnostics, meta data tracking, legacy tracking, </w:t>
+              <w:t xml:space="preserve"> </w:t>
+            </w:r>
+            <w:r>
+              <w:rPr>
+                <w:rFonts w:ascii="Helvetica Neue" w:hAnsi="Helvetica Neue"/>
+                <w:sz w:val="20"/>
+                <w:szCs w:val="20"/>
+              </w:rPr>
+              <w:t xml:space="preserve">digital </w:t>
+            </w:r>
+            <w:r>
+              <w:rPr>
+                <w:rFonts w:ascii="Helvetica Neue" w:hAnsi="Helvetica Neue"/>
+                <w:sz w:val="20"/>
+                <w:szCs w:val="20"/>
+              </w:rPr>
+              <w:t xml:space="preserve">art </w:t>
+            </w:r>
+            <w:r>
+              <w:rPr>
+                <w:rFonts w:ascii="Helvetica Neue" w:hAnsi="Helvetica Neue"/>
+                <w:sz w:val="20"/>
+                <w:szCs w:val="20"/>
+              </w:rPr>
+              <w:t xml:space="preserve">assets. Built multiple administrative tools and interfaces </w:t>
+            </w:r>
+            <w:r>
+              <w:rPr>
+                <w:rFonts w:ascii="Helvetica Neue" w:hAnsi="Helvetica Neue"/>
+                <w:sz w:val="20"/>
+                <w:szCs w:val="20"/>
+              </w:rPr>
+              <w:t xml:space="preserve">for: video transcoding, metrics, </w:t>
+            </w:r>
+            <w:r>
+              <w:rPr>
+                <w:rFonts w:ascii="Helvetica Neue" w:hAnsi="Helvetica Neue"/>
+                <w:sz w:val="20"/>
+                <w:szCs w:val="20"/>
+              </w:rPr>
+              <w:t xml:space="preserve">diagnostics, </w:t>
+            </w:r>
+            <w:r>
+              <w:rPr>
+                <w:rFonts w:ascii="Helvetica Neue" w:hAnsi="Helvetica Neue"/>
+                <w:sz w:val="20"/>
+                <w:szCs w:val="20"/>
+              </w:rPr>
+              <w:t>meta data/</w:t>
+            </w:r>
+            <w:r>
+              <w:rPr>
+                <w:rFonts w:ascii="Helvetica Neue" w:hAnsi="Helvetica Neue"/>
+                <w:sz w:val="20"/>
+                <w:szCs w:val="20"/>
+              </w:rPr>
+              <w:t xml:space="preserve">legacy tracking, </w:t>
             </w:r>
             <w:r>
               <w:rPr>
@@ -2667,6 +2969,7 @@
           </w:tcPr>
           <w:p>
             <w:pPr>
+              <w:spacing w:before="80"/>
               <w:rPr>
                 <w:rFonts w:ascii="Helvetica Neue" w:hAnsi="Helvetica Neue"/>
                 <w:color w:val="000000" w:themeColor="text1"/>
@@ -2709,6 +3012,7 @@
           </w:tcPr>
           <w:p>
             <w:pPr>
+              <w:spacing w:before="80"/>
               <w:jc w:val="right"/>
               <w:rPr>
                 <w:rFonts w:ascii="Helvetica Neue" w:hAnsi="Helvetica Neue"/>
@@ -2903,8 +3207,6 @@
                 <w:szCs w:val="20"/>
               </w:rPr>
             </w:pPr>
-            <w:bookmarkStart w:id="0" w:name="_GoBack"/>
-            <w:bookmarkEnd w:id="0"/>
             <w:r>
               <w:rPr>
                 <w:rFonts w:ascii="Helvetica Neue" w:hAnsi="Helvetica Neue"/>
@@ -2912,267 +3214,6 @@
                 <w:szCs w:val="20"/>
               </w:rPr>
               <w:t>C++</w:t>
-            </w:r>
-          </w:p>
-        </w:tc>
-      </w:tr>
-      <w:tr>
-        <w:trPr>
-          <w:trHeight w:val="198"/>
-        </w:trPr>
-        <w:tc>
-          <w:tcPr>
-            <w:tcW w:w="7920" w:type="dxa"/>
-            <w:gridSpan w:val="2"/>
-          </w:tcPr>
-          <w:p>
-            <w:pPr>
-              <w:rPr>
-                <w:rFonts w:ascii="Helvetica Neue" w:hAnsi="Helvetica Neue"/>
-                <w:color w:val="000000" w:themeColor="text1"/>
-                <w:sz w:val="20"/>
-                <w:szCs w:val="20"/>
-              </w:rPr>
-            </w:pPr>
-            <w:r>
-              <w:rPr>
-                <w:rFonts w:ascii="Helvetica Neue" w:hAnsi="Helvetica Neue"/>
-                <w:b/>
-                <w:sz w:val="20"/>
-                <w:szCs w:val="20"/>
-              </w:rPr>
-              <w:t>Distributed</w:t>
-            </w:r>
-            <w:r>
-              <w:rPr>
-                <w:rFonts w:ascii="Helvetica Neue" w:hAnsi="Helvetica Neue"/>
-                <w:b/>
-                <w:sz w:val="20"/>
-                <w:szCs w:val="20"/>
-              </w:rPr>
-              <w:t xml:space="preserve"> </w:t>
-            </w:r>
-            <w:r>
-              <w:rPr>
-                <w:rFonts w:ascii="Helvetica Neue" w:hAnsi="Helvetica Neue"/>
-                <w:b/>
-                <w:sz w:val="20"/>
-                <w:szCs w:val="20"/>
-              </w:rPr>
-              <w:t xml:space="preserve">Creative </w:t>
-            </w:r>
-            <w:r>
-              <w:rPr>
-                <w:rFonts w:ascii="Helvetica Neue" w:hAnsi="Helvetica Neue"/>
-                <w:b/>
-                <w:sz w:val="20"/>
-                <w:szCs w:val="20"/>
-              </w:rPr>
-              <w:t>Content</w:t>
-            </w:r>
-            <w:r>
-              <w:rPr>
-                <w:rFonts w:ascii="Helvetica Neue" w:hAnsi="Helvetica Neue"/>
-                <w:b/>
-                <w:sz w:val="20"/>
-                <w:szCs w:val="20"/>
-              </w:rPr>
-              <w:t xml:space="preserve"> </w:t>
-            </w:r>
-            <w:r>
-              <w:rPr>
-                <w:rFonts w:ascii="Helvetica Neue" w:hAnsi="Helvetica Neue"/>
-                <w:b/>
-                <w:sz w:val="20"/>
-                <w:szCs w:val="20"/>
-              </w:rPr>
-              <w:t>Collaboration Platform (Senior Thesis)</w:t>
-            </w:r>
-          </w:p>
-        </w:tc>
-        <w:tc>
-          <w:tcPr>
-            <w:tcW w:w="2944" w:type="dxa"/>
-            <w:gridSpan w:val="2"/>
-          </w:tcPr>
-          <w:p>
-            <w:pPr>
-              <w:jc w:val="right"/>
-              <w:rPr>
-                <w:rFonts w:ascii="Helvetica Neue" w:hAnsi="Helvetica Neue"/>
-                <w:i/>
-                <w:color w:val="000000" w:themeColor="text1"/>
-                <w:sz w:val="20"/>
-                <w:szCs w:val="20"/>
-              </w:rPr>
-            </w:pPr>
-            <w:r>
-              <w:rPr>
-                <w:rFonts w:ascii="Helvetica Neue" w:hAnsi="Helvetica Neue"/>
-                <w:i/>
-                <w:sz w:val="20"/>
-                <w:szCs w:val="20"/>
-              </w:rPr>
-              <w:t>In Development</w:t>
-            </w:r>
-          </w:p>
-        </w:tc>
-      </w:tr>
-      <w:tr>
-        <w:trPr>
-          <w:trHeight w:val="198"/>
-        </w:trPr>
-        <w:tc>
-          <w:tcPr>
-            <w:tcW w:w="10864" w:type="dxa"/>
-            <w:gridSpan w:val="4"/>
-          </w:tcPr>
-          <w:p>
-            <w:pPr>
-              <w:pStyle w:val="ListParagraph"/>
-              <w:numPr>
-                <w:ilvl w:val="0"/>
-                <w:numId w:val="2"/>
-              </w:numPr>
-              <w:tabs>
-                <w:tab w:val="right" w:pos="10800"/>
-              </w:tabs>
-              <w:spacing w:after="120"/>
-              <w:rPr>
-                <w:rFonts w:ascii="Helvetica Neue" w:hAnsi="Helvetica Neue"/>
-                <w:sz w:val="20"/>
-                <w:szCs w:val="20"/>
-              </w:rPr>
-            </w:pPr>
-            <w:r>
-              <w:rPr>
-                <w:rFonts w:ascii="Helvetica Neue" w:hAnsi="Helvetica Neue"/>
-                <w:sz w:val="20"/>
-                <w:szCs w:val="20"/>
-              </w:rPr>
-              <w:t>A</w:t>
-            </w:r>
-            <w:r>
-              <w:rPr>
-                <w:rFonts w:ascii="Helvetica Neue" w:hAnsi="Helvetica Neue"/>
-                <w:sz w:val="20"/>
-                <w:szCs w:val="20"/>
-              </w:rPr>
-              <w:t xml:space="preserve"> cloud-based suite of software that will enable small to medium sized</w:t>
-            </w:r>
-            <w:r>
-              <w:rPr>
-                <w:rFonts w:ascii="Helvetica Neue" w:hAnsi="Helvetica Neue"/>
-                <w:sz w:val="20"/>
-                <w:szCs w:val="20"/>
-              </w:rPr>
-              <w:t xml:space="preserve"> </w:t>
-            </w:r>
-            <w:r>
-              <w:rPr>
-                <w:rFonts w:ascii="Helvetica Neue" w:hAnsi="Helvetica Neue"/>
-                <w:sz w:val="20"/>
-                <w:szCs w:val="20"/>
-              </w:rPr>
-              <w:t>teams to bring their creative ideas into reality by providing a comprehensive, yet modular set of</w:t>
-            </w:r>
-            <w:r>
-              <w:rPr>
-                <w:rFonts w:ascii="Helvetica Neue" w:hAnsi="Helvetica Neue"/>
-                <w:sz w:val="20"/>
-                <w:szCs w:val="20"/>
-              </w:rPr>
-              <w:t xml:space="preserve"> </w:t>
-            </w:r>
-            <w:r>
-              <w:rPr>
-                <w:rFonts w:ascii="Helvetica Neue" w:hAnsi="Helvetica Neue"/>
-                <w:sz w:val="20"/>
-                <w:szCs w:val="20"/>
-              </w:rPr>
-              <w:t>tools to support a modern creative content pipeline</w:t>
-            </w:r>
-            <w:r>
-              <w:rPr>
-                <w:rFonts w:ascii="Helvetica Neue" w:hAnsi="Helvetica Neue"/>
-                <w:sz w:val="20"/>
-                <w:szCs w:val="20"/>
-              </w:rPr>
-              <w:t>.</w:t>
-            </w:r>
-          </w:p>
-          <w:p>
-            <w:pPr>
-              <w:pStyle w:val="ListParagraph"/>
-              <w:numPr>
-                <w:ilvl w:val="0"/>
-                <w:numId w:val="2"/>
-              </w:numPr>
-              <w:tabs>
-                <w:tab w:val="right" w:pos="10800"/>
-              </w:tabs>
-              <w:spacing w:after="120"/>
-              <w:rPr>
-                <w:rFonts w:ascii="Helvetica Neue" w:hAnsi="Helvetica Neue"/>
-                <w:sz w:val="20"/>
-                <w:szCs w:val="20"/>
-              </w:rPr>
-            </w:pPr>
-            <w:r>
-              <w:rPr>
-                <w:rFonts w:ascii="Helvetica Neue" w:hAnsi="Helvetica Neue"/>
-                <w:sz w:val="20"/>
-                <w:szCs w:val="20"/>
-              </w:rPr>
-              <w:t>Python</w:t>
-            </w:r>
-            <w:r>
-              <w:rPr>
-                <w:rFonts w:ascii="Helvetica Neue" w:hAnsi="Helvetica Neue"/>
-                <w:sz w:val="20"/>
-                <w:szCs w:val="20"/>
-              </w:rPr>
-              <w:t xml:space="preserve"> (Server Scripting)</w:t>
-            </w:r>
-            <w:r>
-              <w:rPr>
-                <w:rFonts w:ascii="Helvetica Neue" w:hAnsi="Helvetica Neue"/>
-                <w:sz w:val="20"/>
-                <w:szCs w:val="20"/>
-              </w:rPr>
-              <w:t>, C++</w:t>
-            </w:r>
-            <w:r>
-              <w:rPr>
-                <w:rFonts w:ascii="Helvetica Neue" w:hAnsi="Helvetica Neue"/>
-                <w:sz w:val="20"/>
-                <w:szCs w:val="20"/>
-              </w:rPr>
-              <w:t xml:space="preserve"> (Qt)</w:t>
-            </w:r>
-            <w:r>
-              <w:rPr>
-                <w:rFonts w:ascii="Helvetica Neue" w:hAnsi="Helvetica Neue"/>
-                <w:sz w:val="20"/>
-                <w:szCs w:val="20"/>
-              </w:rPr>
-              <w:t>, Web-based technologies</w:t>
-            </w:r>
-            <w:r>
-              <w:rPr>
-                <w:rFonts w:ascii="Helvetica Neue" w:hAnsi="Helvetica Neue"/>
-                <w:sz w:val="20"/>
-                <w:szCs w:val="20"/>
-              </w:rPr>
-              <w:t xml:space="preserve"> (Django</w:t>
-            </w:r>
-            <w:r>
-              <w:rPr>
-                <w:rFonts w:ascii="Helvetica Neue" w:hAnsi="Helvetica Neue"/>
-                <w:sz w:val="20"/>
-                <w:szCs w:val="20"/>
-              </w:rPr>
-              <w:t>, Google App Engine)</w:t>
             </w:r>
           </w:p>
         </w:tc>
@@ -5167,7 +5208,7 @@
 </file>
 
 <file path=customXml/itemProps1.xml><?xml version="1.0" encoding="utf-8"?>
-<ds:datastoreItem xmlns:ds="http://schemas.openxmlformats.org/officeDocument/2006/customXml" ds:itemID="{4CC43ED1-D90F-6646-81CF-790E0D826F80}">
+<ds:datastoreItem xmlns:ds="http://schemas.openxmlformats.org/officeDocument/2006/customXml" ds:itemID="{DBD6BE1B-4DF0-2648-96B4-572BB92148C4}">
   <ds:schemaRefs>
     <ds:schemaRef ds:uri="http://schemas.openxmlformats.org/officeDocument/2006/bibliography"/>
   </ds:schemaRefs>

</xml_diff>

<commit_message>
Switched support for font-awesome bullet points. Updated resume.
</commit_message>
<xml_diff>
--- a/assets/files/Bryson_Lee_Resume.docx
+++ b/assets/files/Bryson_Lee_Resume.docx
@@ -8,6 +8,172 @@
           <w:sz w:val="21"/>
         </w:rPr>
       </w:pPr>
+      <w:r>
+        <w:rPr>
+          <w:rFonts w:ascii="Helvetica Neue" w:hAnsi="Helvetica Neue"/>
+          <w:noProof/>
+          <w:sz w:val="20"/>
+          <w:szCs w:val="20"/>
+        </w:rPr>
+        <mc:AlternateContent>
+          <mc:Choice Requires="wps">
+            <w:drawing>
+              <wp:anchor distT="0" distB="0" distL="114300" distR="114300" simplePos="0" relativeHeight="251659264" behindDoc="0" locked="0" layoutInCell="1" allowOverlap="1" wp14:anchorId="45428B48" wp14:editId="016D5760">
+                <wp:simplePos x="0" y="0"/>
+                <wp:positionH relativeFrom="margin">
+                  <wp:posOffset>3975735</wp:posOffset>
+                </wp:positionH>
+                <wp:positionV relativeFrom="margin">
+                  <wp:posOffset>9718431</wp:posOffset>
+                </wp:positionV>
+                <wp:extent cx="3120048" cy="228209"/>
+                <wp:effectExtent l="0" t="0" r="0" b="635"/>
+                <wp:wrapNone/>
+                <wp:docPr id="1" name="Text Box 1"/>
+                <wp:cNvGraphicFramePr/>
+                <a:graphic xmlns:a="http://schemas.openxmlformats.org/drawingml/2006/main">
+                  <a:graphicData uri="http://schemas.microsoft.com/office/word/2010/wordprocessingShape">
+                    <wps:wsp>
+                      <wps:cNvSpPr txBox="1"/>
+                      <wps:spPr>
+                        <a:xfrm>
+                          <a:off x="0" y="0"/>
+                          <a:ext cx="3120048" cy="228209"/>
+                        </a:xfrm>
+                        <a:prstGeom prst="rect">
+                          <a:avLst/>
+                        </a:prstGeom>
+                        <a:noFill/>
+                        <a:ln>
+                          <a:noFill/>
+                        </a:ln>
+                        <a:effectLst/>
+                      </wps:spPr>
+                      <wps:style>
+                        <a:lnRef idx="0">
+                          <a:schemeClr val="accent1"/>
+                        </a:lnRef>
+                        <a:fillRef idx="0">
+                          <a:schemeClr val="accent1"/>
+                        </a:fillRef>
+                        <a:effectRef idx="0">
+                          <a:schemeClr val="accent1"/>
+                        </a:effectRef>
+                        <a:fontRef idx="minor">
+                          <a:schemeClr val="dk1"/>
+                        </a:fontRef>
+                      </wps:style>
+                      <wps:txbx>
+                        <w:txbxContent>
+                          <w:p>
+                            <w:pPr>
+                              <w:rPr>
+                                <w:rFonts w:ascii="SF Pro Text" w:hAnsi="SF Pro Text"/>
+                                <w:i/>
+                                <w:sz w:val="20"/>
+                              </w:rPr>
+                            </w:pPr>
+                            <w:r>
+                              <w:rPr>
+                                <w:rFonts w:ascii="SF Pro Text" w:hAnsi="SF Pro Text"/>
+                                <w:i/>
+                                <w:sz w:val="15"/>
+                                <w:szCs w:val="20"/>
+                              </w:rPr>
+                              <w:t>*learn more about my</w:t>
+                            </w:r>
+                            <w:r>
+                              <w:rPr>
+                                <w:rFonts w:ascii="SF Pro Text" w:hAnsi="SF Pro Text"/>
+                                <w:i/>
+                                <w:sz w:val="15"/>
+                                <w:szCs w:val="20"/>
+                              </w:rPr>
+                              <w:t xml:space="preserve"> work and</w:t>
+                            </w:r>
+                            <w:r>
+                              <w:rPr>
+                                <w:rFonts w:ascii="SF Pro Text" w:hAnsi="SF Pro Text"/>
+                                <w:i/>
+                                <w:sz w:val="15"/>
+                                <w:szCs w:val="20"/>
+                              </w:rPr>
+                              <w:t xml:space="preserve"> projects at www.brysonlee.com</w:t>
+                            </w:r>
+                          </w:p>
+                        </w:txbxContent>
+                      </wps:txbx>
+                      <wps:bodyPr rot="0" spcFirstLastPara="0" vertOverflow="overflow" horzOverflow="overflow" vert="horz" wrap="square" lIns="91440" tIns="45720" rIns="91440" bIns="45720" numCol="1" spcCol="0" rtlCol="0" fromWordArt="0" anchor="t" anchorCtr="0" forceAA="0" compatLnSpc="1">
+                        <a:prstTxWarp prst="textNoShape">
+                          <a:avLst/>
+                        </a:prstTxWarp>
+                        <a:noAutofit/>
+                      </wps:bodyPr>
+                    </wps:wsp>
+                  </a:graphicData>
+                </a:graphic>
+                <wp14:sizeRelH relativeFrom="margin">
+                  <wp14:pctWidth>0</wp14:pctWidth>
+                </wp14:sizeRelH>
+                <wp14:sizeRelV relativeFrom="margin">
+                  <wp14:pctHeight>0</wp14:pctHeight>
+                </wp14:sizeRelV>
+              </wp:anchor>
+            </w:drawing>
+          </mc:Choice>
+          <mc:Fallback>
+            <w:pict>
+              <v:shapetype w14:anchorId="45428B48" id="_x0000_t202" coordsize="21600,21600" o:spt="202" path="m0,0l0,21600,21600,21600,21600,0xe">
+                <v:stroke joinstyle="miter"/>
+                <v:path gradientshapeok="t" o:connecttype="rect"/>
+              </v:shapetype>
+              <v:shape id="Text_x0020_Box_x0020_1" o:spid="_x0000_s1026" type="#_x0000_t202" style="position:absolute;margin-left:313.05pt;margin-top:765.25pt;width:245.65pt;height:17.95pt;z-index:251659264;visibility:visible;mso-wrap-style:square;mso-width-percent:0;mso-height-percent:0;mso-wrap-distance-left:9pt;mso-wrap-distance-top:0;mso-wrap-distance-right:9pt;mso-wrap-distance-bottom:0;mso-position-horizontal:absolute;mso-position-horizontal-relative:margin;mso-position-vertical:absolute;mso-position-vertical-relative:margin;mso-width-percent:0;mso-height-percent:0;mso-width-relative:margin;mso-height-relative:margin;v-text-anchor:top" o:gfxdata="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" filled="f" stroked="f">
+                <v:textbox>
+                  <w:txbxContent>
+                    <w:p>
+                      <w:pPr>
+                        <w:rPr>
+                          <w:rFonts w:ascii="SF Pro Text" w:hAnsi="SF Pro Text"/>
+                          <w:i/>
+                          <w:sz w:val="20"/>
+                        </w:rPr>
+                      </w:pPr>
+                      <w:r>
+                        <w:rPr>
+                          <w:rFonts w:ascii="SF Pro Text" w:hAnsi="SF Pro Text"/>
+                          <w:i/>
+                          <w:sz w:val="15"/>
+                          <w:szCs w:val="20"/>
+                        </w:rPr>
+                        <w:t>*learn more about my</w:t>
+                      </w:r>
+                      <w:r>
+                        <w:rPr>
+                          <w:rFonts w:ascii="SF Pro Text" w:hAnsi="SF Pro Text"/>
+                          <w:i/>
+                          <w:sz w:val="15"/>
+                          <w:szCs w:val="20"/>
+                        </w:rPr>
+                        <w:t xml:space="preserve"> work and</w:t>
+                      </w:r>
+                      <w:r>
+                        <w:rPr>
+                          <w:rFonts w:ascii="SF Pro Text" w:hAnsi="SF Pro Text"/>
+                          <w:i/>
+                          <w:sz w:val="15"/>
+                          <w:szCs w:val="20"/>
+                        </w:rPr>
+                        <w:t xml:space="preserve"> projects at www.brysonlee.com</w:t>
+                      </w:r>
+                    </w:p>
+                  </w:txbxContent>
+                </v:textbox>
+                <w10:wrap anchorx="margin" anchory="margin"/>
+              </v:shape>
+            </w:pict>
+          </mc:Fallback>
+        </mc:AlternateContent>
+      </w:r>
     </w:p>
     <w:tbl>
       <w:tblPr>
@@ -28,12 +194,13 @@
       <w:tblGrid>
         <w:gridCol w:w="4770"/>
         <w:gridCol w:w="3150"/>
-        <w:gridCol w:w="180"/>
-        <w:gridCol w:w="2764"/>
+        <w:gridCol w:w="540"/>
+        <w:gridCol w:w="630"/>
+        <w:gridCol w:w="1774"/>
       </w:tblGrid>
       <w:tr>
         <w:trPr>
-          <w:trHeight w:val="1287"/>
+          <w:trHeight w:val="1152"/>
         </w:trPr>
         <w:tc>
           <w:tcPr>
@@ -69,22 +236,22 @@
         <w:tc>
           <w:tcPr>
             <w:tcW w:w="6094" w:type="dxa"/>
-            <w:gridSpan w:val="3"/>
+            <w:gridSpan w:val="4"/>
             <w:vAlign w:val="center"/>
           </w:tcPr>
           <w:p>
             <w:pPr>
               <w:ind w:firstLine="90"/>
               <w:rPr>
-                <w:rFonts w:ascii="Helvetica Neue" w:hAnsi="Helvetica Neue"/>
-                <w:sz w:val="20"/>
+                <w:rFonts w:ascii="SF Pro Text" w:hAnsi="SF Pro Text"/>
+                <w:sz w:val="18"/>
                 <w:szCs w:val="20"/>
               </w:rPr>
             </w:pPr>
             <w:r>
               <w:rPr>
-                <w:rFonts w:ascii="Helvetica Neue" w:hAnsi="Helvetica Neue"/>
-                <w:sz w:val="20"/>
+                <w:rFonts w:ascii="SF Pro Text" w:hAnsi="SF Pro Text"/>
+                <w:sz w:val="18"/>
                 <w:szCs w:val="20"/>
               </w:rPr>
               <w:t>500 El Camino Real · Santa Clara CA 95053</w:t>
@@ -94,23 +261,23 @@
             <w:pPr>
               <w:ind w:firstLine="90"/>
               <w:rPr>
-                <w:rFonts w:ascii="Helvetica Neue" w:hAnsi="Helvetica Neue"/>
-                <w:sz w:val="20"/>
+                <w:rFonts w:ascii="SF Pro Text" w:hAnsi="SF Pro Text"/>
+                <w:sz w:val="18"/>
                 <w:szCs w:val="20"/>
               </w:rPr>
             </w:pPr>
             <w:r>
               <w:rPr>
-                <w:rFonts w:ascii="Helvetica Neue" w:hAnsi="Helvetica Neue"/>
-                <w:sz w:val="20"/>
+                <w:rFonts w:ascii="SF Pro Text" w:hAnsi="SF Pro Text"/>
+                <w:sz w:val="18"/>
                 <w:szCs w:val="20"/>
               </w:rPr>
               <w:t>brysonhlee@gmail.com</w:t>
             </w:r>
             <w:r>
               <w:rPr>
-                <w:rFonts w:ascii="Helvetica Neue" w:hAnsi="Helvetica Neue"/>
-                <w:sz w:val="20"/>
+                <w:rFonts w:ascii="SF Pro Text" w:hAnsi="SF Pro Text"/>
+                <w:sz w:val="18"/>
                 <w:szCs w:val="20"/>
               </w:rPr>
               <w:t xml:space="preserve"> · 808 391 5739</w:t>
@@ -127,8 +294,8 @@
             </w:pPr>
             <w:r>
               <w:rPr>
-                <w:rFonts w:ascii="Helvetica Neue" w:hAnsi="Helvetica Neue"/>
-                <w:sz w:val="20"/>
+                <w:rFonts w:ascii="SF Pro Text" w:hAnsi="SF Pro Text"/>
+                <w:sz w:val="18"/>
                 <w:szCs w:val="20"/>
               </w:rPr>
               <w:t>www.brysonlee.com</w:t>
@@ -143,7 +310,7 @@
         <w:tc>
           <w:tcPr>
             <w:tcW w:w="10864" w:type="dxa"/>
-            <w:gridSpan w:val="4"/>
+            <w:gridSpan w:val="5"/>
             <w:tcBorders>
               <w:bottom w:val="single" w:sz="18" w:space="0" w:color="184064"/>
             </w:tcBorders>
@@ -184,102 +351,85 @@
             <w:tcBorders>
               <w:top w:val="single" w:sz="18" w:space="0" w:color="184064"/>
             </w:tcBorders>
+            <w:vAlign w:val="bottom"/>
           </w:tcPr>
           <w:p>
             <w:pPr>
-              <w:spacing w:before="120"/>
-              <w:rPr>
-                <w:rFonts w:ascii="Helvetica Neue" w:hAnsi="Helvetica Neue"/>
+              <w:spacing w:before="120" w:after="60"/>
+              <w:rPr>
+                <w:rFonts w:ascii="SF Pro Text" w:hAnsi="SF Pro Text"/>
                 <w:b/>
                 <w:color w:val="000000" w:themeColor="text1"/>
-                <w:sz w:val="28"/>
-                <w:szCs w:val="28"/>
+                <w:sz w:val="18"/>
+                <w:szCs w:val="18"/>
               </w:rPr>
             </w:pPr>
             <w:r>
               <w:rPr>
-                <w:rFonts w:ascii="Helvetica Neue" w:hAnsi="Helvetica Neue"/>
+                <w:rFonts w:ascii="SF Pro Text" w:hAnsi="SF Pro Text"/>
                 <w:b/>
                 <w:color w:val="000000" w:themeColor="text1"/>
-                <w:sz w:val="20"/>
-                <w:szCs w:val="20"/>
-              </w:rPr>
-              <w:t>Santa Clara University,</w:t>
-            </w:r>
-            <w:r>
-              <w:rPr>
-                <w:rFonts w:ascii="Helvetica Neue" w:hAnsi="Helvetica Neue"/>
+                <w:sz w:val="18"/>
+                <w:szCs w:val="18"/>
+              </w:rPr>
+              <w:t>Santa Clara University, B</w:t>
+            </w:r>
+            <w:r>
+              <w:rPr>
+                <w:rFonts w:ascii="SF Pro Text" w:hAnsi="SF Pro Text"/>
+                <w:b/>
                 <w:color w:val="000000" w:themeColor="text1"/>
-                <w:sz w:val="20"/>
-                <w:szCs w:val="20"/>
-              </w:rPr>
-              <w:t xml:space="preserve"> </w:t>
-            </w:r>
-            <w:r>
-              <w:rPr>
-                <w:rFonts w:ascii="Helvetica Neue" w:hAnsi="Helvetica Neue"/>
+                <w:sz w:val="18"/>
+                <w:szCs w:val="18"/>
+              </w:rPr>
+              <w:t>.</w:t>
+            </w:r>
+            <w:r>
+              <w:rPr>
+                <w:rFonts w:ascii="SF Pro Text" w:hAnsi="SF Pro Text"/>
                 <w:b/>
                 <w:color w:val="000000" w:themeColor="text1"/>
-                <w:sz w:val="20"/>
-                <w:szCs w:val="20"/>
-              </w:rPr>
-              <w:t>B</w:t>
-            </w:r>
-            <w:r>
-              <w:rPr>
-                <w:rFonts w:ascii="Helvetica Neue" w:hAnsi="Helvetica Neue"/>
+                <w:sz w:val="18"/>
+                <w:szCs w:val="18"/>
+              </w:rPr>
+              <w:t>S</w:t>
+            </w:r>
+            <w:r>
+              <w:rPr>
+                <w:rFonts w:ascii="SF Pro Text" w:hAnsi="SF Pro Text"/>
                 <w:b/>
                 <w:color w:val="000000" w:themeColor="text1"/>
-                <w:sz w:val="20"/>
-                <w:szCs w:val="20"/>
+                <w:sz w:val="18"/>
+                <w:szCs w:val="18"/>
               </w:rPr>
               <w:t>.</w:t>
             </w:r>
             <w:r>
               <w:rPr>
-                <w:rFonts w:ascii="Helvetica Neue" w:hAnsi="Helvetica Neue"/>
+                <w:rFonts w:ascii="SF Pro Text" w:hAnsi="SF Pro Text"/>
                 <w:b/>
                 <w:color w:val="000000" w:themeColor="text1"/>
-                <w:sz w:val="20"/>
-                <w:szCs w:val="20"/>
-              </w:rPr>
-              <w:t>S</w:t>
-            </w:r>
-            <w:r>
-              <w:rPr>
-                <w:rFonts w:ascii="Helvetica Neue" w:hAnsi="Helvetica Neue"/>
+                <w:sz w:val="18"/>
+                <w:szCs w:val="18"/>
+              </w:rPr>
+              <w:t xml:space="preserve"> Computer Science and Engineerin</w:t>
+            </w:r>
+            <w:r>
+              <w:rPr>
+                <w:rFonts w:ascii="SF Pro Text" w:hAnsi="SF Pro Text"/>
                 <w:b/>
                 <w:color w:val="000000" w:themeColor="text1"/>
-                <w:sz w:val="20"/>
-                <w:szCs w:val="20"/>
-              </w:rPr>
-              <w:t>.</w:t>
-            </w:r>
-            <w:r>
-              <w:rPr>
-                <w:rFonts w:ascii="Helvetica Neue" w:hAnsi="Helvetica Neue"/>
-                <w:b/>
-                <w:color w:val="000000" w:themeColor="text1"/>
-                <w:sz w:val="20"/>
-                <w:szCs w:val="20"/>
-              </w:rPr>
-              <w:t xml:space="preserve"> Computer Science and Engineering</w:t>
-            </w:r>
-            <w:r>
-              <w:rPr>
-                <w:rFonts w:ascii="Helvetica Neue" w:hAnsi="Helvetica Neue"/>
-                <w:color w:val="000000" w:themeColor="text1"/>
-                <w:sz w:val="20"/>
-                <w:szCs w:val="20"/>
-              </w:rPr>
-              <w:t xml:space="preserve"> CGPA 3.5</w:t>
+                <w:sz w:val="18"/>
+                <w:szCs w:val="18"/>
+              </w:rPr>
+              <w:t>g</w:t>
             </w:r>
           </w:p>
         </w:tc>
         <w:tc>
           <w:tcPr>
             <w:tcW w:w="2944" w:type="dxa"/>
-            <w:gridSpan w:val="2"/>
+            <w:gridSpan w:val="3"/>
             <w:tcBorders>
               <w:top w:val="single" w:sz="18" w:space="0" w:color="184064"/>
             </w:tcBorders>
@@ -289,16 +439,17 @@
             <w:pPr>
               <w:jc w:val="right"/>
               <w:rPr>
-                <w:rFonts w:ascii="Helvetica Neue" w:hAnsi="Helvetica Neue"/>
-                <w:b/>
+                <w:rFonts w:ascii="SF Pro Display" w:hAnsi="SF Pro Display"/>
                 <w:i/>
+                <w:iCs/>
                 <w:sz w:val="20"/>
               </w:rPr>
             </w:pPr>
             <w:r>
               <w:rPr>
-                <w:rFonts w:ascii="Helvetica Neue" w:hAnsi="Helvetica Neue"/>
+                <w:rFonts w:ascii="SF Pro Display" w:hAnsi="SF Pro Display"/>
                 <w:i/>
+                <w:iCs/>
                 <w:color w:val="000000" w:themeColor="text1"/>
                 <w:sz w:val="20"/>
                 <w:szCs w:val="20"/>
@@ -315,24 +466,24 @@
         <w:tc>
           <w:tcPr>
             <w:tcW w:w="10864" w:type="dxa"/>
-            <w:gridSpan w:val="4"/>
+            <w:gridSpan w:val="5"/>
           </w:tcPr>
           <w:p>
             <w:pPr>
               <w:ind w:left="681"/>
               <w:rPr>
-                <w:rFonts w:ascii="Helvetica Neue" w:hAnsi="Helvetica Neue"/>
+                <w:rFonts w:ascii="SF Pro Text" w:hAnsi="SF Pro Text"/>
                 <w:color w:val="000000" w:themeColor="text1"/>
-                <w:sz w:val="20"/>
-                <w:szCs w:val="20"/>
+                <w:sz w:val="18"/>
+                <w:szCs w:val="18"/>
               </w:rPr>
             </w:pPr>
             <w:r>
               <w:rPr>
-                <w:rFonts w:ascii="Helvetica Neue" w:hAnsi="Helvetica Neue"/>
+                <w:rFonts w:ascii="SF Pro Text" w:hAnsi="SF Pro Text"/>
                 <w:color w:val="000000" w:themeColor="text1"/>
-                <w:sz w:val="20"/>
-                <w:szCs w:val="20"/>
+                <w:sz w:val="18"/>
+                <w:szCs w:val="18"/>
               </w:rPr>
               <w:t>SCU ACM SIGGRAPH President and Founder</w:t>
             </w:r>
@@ -341,27 +492,27 @@
             <w:pPr>
               <w:ind w:left="681"/>
               <w:rPr>
-                <w:rFonts w:ascii="Helvetica Neue" w:hAnsi="Helvetica Neue"/>
+                <w:rFonts w:ascii="SF Pro Text" w:hAnsi="SF Pro Text"/>
                 <w:color w:val="000000" w:themeColor="text1"/>
-                <w:sz w:val="20"/>
-                <w:szCs w:val="20"/>
+                <w:sz w:val="18"/>
+                <w:szCs w:val="18"/>
               </w:rPr>
             </w:pPr>
             <w:r>
               <w:rPr>
-                <w:rFonts w:ascii="Helvetica Neue" w:hAnsi="Helvetica Neue"/>
+                <w:rFonts w:ascii="SF Pro Text" w:hAnsi="SF Pro Text"/>
                 <w:color w:val="000000" w:themeColor="text1"/>
-                <w:sz w:val="20"/>
-                <w:szCs w:val="20"/>
+                <w:sz w:val="18"/>
+                <w:szCs w:val="18"/>
               </w:rPr>
               <w:t>STEM Nationa</w:t>
             </w:r>
             <w:r>
               <w:rPr>
-                <w:rFonts w:ascii="Helvetica Neue" w:hAnsi="Helvetica Neue"/>
+                <w:rFonts w:ascii="SF Pro Text" w:hAnsi="SF Pro Text"/>
                 <w:color w:val="000000" w:themeColor="text1"/>
-                <w:sz w:val="20"/>
-                <w:szCs w:val="20"/>
+                <w:sz w:val="18"/>
+                <w:szCs w:val="18"/>
               </w:rPr>
               <w:t>l Science Foundation Scholar</w:t>
             </w:r>
@@ -370,38 +521,38 @@
             <w:pPr>
               <w:ind w:left="681"/>
               <w:rPr>
-                <w:rFonts w:ascii="Helvetica Neue" w:hAnsi="Helvetica Neue"/>
+                <w:rFonts w:ascii="SF Pro Text" w:hAnsi="SF Pro Text"/>
                 <w:color w:val="000000" w:themeColor="text1"/>
-                <w:sz w:val="20"/>
-                <w:szCs w:val="20"/>
+                <w:sz w:val="18"/>
+                <w:szCs w:val="18"/>
               </w:rPr>
             </w:pPr>
             <w:r>
               <w:rPr>
-                <w:rFonts w:ascii="Helvetica Neue" w:hAnsi="Helvetica Neue"/>
+                <w:rFonts w:ascii="SF Pro Text" w:hAnsi="SF Pro Text"/>
                 <w:color w:val="000000" w:themeColor="text1"/>
-                <w:sz w:val="20"/>
-                <w:szCs w:val="20"/>
-              </w:rPr>
-              <w:t xml:space="preserve">Courses: Computer Graphics Systems, </w:t>
-            </w:r>
-            <w:r>
-              <w:rPr>
-                <w:rFonts w:ascii="Helvetica Neue" w:hAnsi="Helvetica Neue"/>
+                <w:sz w:val="18"/>
+                <w:szCs w:val="18"/>
+              </w:rPr>
+              <w:t>Courses: Software Engineering</w:t>
+            </w:r>
+            <w:r>
+              <w:rPr>
+                <w:rFonts w:ascii="SF Pro Text" w:hAnsi="SF Pro Text"/>
                 <w:color w:val="000000" w:themeColor="text1"/>
-                <w:sz w:val="20"/>
-                <w:szCs w:val="20"/>
-              </w:rPr>
-              <w:t xml:space="preserve">3D Animation/Modeling, </w:t>
-            </w:r>
-            <w:r>
-              <w:rPr>
-                <w:rFonts w:ascii="Helvetica Neue" w:hAnsi="Helvetica Neue"/>
+                <w:sz w:val="18"/>
+                <w:szCs w:val="18"/>
+              </w:rPr>
+              <w:t>, Computer Graphics Systems, 3D Animation/Modeling,</w:t>
+            </w:r>
+            <w:r>
+              <w:rPr>
+                <w:rFonts w:ascii="SF Pro Text" w:hAnsi="SF Pro Text"/>
                 <w:color w:val="000000" w:themeColor="text1"/>
-                <w:sz w:val="20"/>
-                <w:szCs w:val="20"/>
-              </w:rPr>
-              <w:t>Software Engineering, Distributed Computing</w:t>
+                <w:sz w:val="18"/>
+                <w:szCs w:val="18"/>
+              </w:rPr>
+              <w:t xml:space="preserve"> Distributed Computing</w:t>
             </w:r>
           </w:p>
         </w:tc>
@@ -413,7 +564,7 @@
         <w:tc>
           <w:tcPr>
             <w:tcW w:w="10864" w:type="dxa"/>
-            <w:gridSpan w:val="4"/>
+            <w:gridSpan w:val="5"/>
             <w:tcBorders>
               <w:bottom w:val="single" w:sz="18" w:space="0" w:color="184064"/>
             </w:tcBorders>
@@ -451,129 +602,129 @@
         <w:tc>
           <w:tcPr>
             <w:tcW w:w="10864" w:type="dxa"/>
-            <w:gridSpan w:val="4"/>
+            <w:gridSpan w:val="5"/>
             <w:tcBorders>
               <w:top w:val="single" w:sz="18" w:space="0" w:color="184064"/>
             </w:tcBorders>
           </w:tcPr>
           <w:p>
             <w:pPr>
-              <w:spacing w:before="120"/>
-              <w:rPr>
-                <w:rFonts w:ascii="Helvetica Neue" w:hAnsi="Helvetica Neue"/>
-                <w:sz w:val="20"/>
-                <w:szCs w:val="20"/>
+              <w:spacing w:before="120" w:after="60"/>
+              <w:rPr>
+                <w:rFonts w:ascii="SF Pro Text" w:hAnsi="SF Pro Text"/>
+                <w:sz w:val="18"/>
+                <w:szCs w:val="18"/>
               </w:rPr>
             </w:pPr>
             <w:r>
               <w:rPr>
-                <w:rFonts w:ascii="Helvetica Neue" w:hAnsi="Helvetica Neue"/>
-                <w:sz w:val="20"/>
-                <w:szCs w:val="20"/>
+                <w:rFonts w:ascii="SF Pro Text" w:hAnsi="SF Pro Text"/>
+                <w:sz w:val="18"/>
+                <w:szCs w:val="18"/>
               </w:rPr>
               <w:t>Tool</w:t>
             </w:r>
             <w:r>
               <w:rPr>
-                <w:rFonts w:ascii="Helvetica Neue" w:hAnsi="Helvetica Neue"/>
-                <w:sz w:val="20"/>
-                <w:szCs w:val="20"/>
+                <w:rFonts w:ascii="SF Pro Text" w:hAnsi="SF Pro Text"/>
+                <w:sz w:val="18"/>
+                <w:szCs w:val="18"/>
               </w:rPr>
               <w:t>s</w:t>
             </w:r>
             <w:r>
               <w:rPr>
-                <w:rFonts w:ascii="Helvetica Neue" w:hAnsi="Helvetica Neue"/>
-                <w:sz w:val="20"/>
-                <w:szCs w:val="20"/>
+                <w:rFonts w:ascii="SF Pro Text" w:hAnsi="SF Pro Text"/>
+                <w:sz w:val="18"/>
+                <w:szCs w:val="18"/>
               </w:rPr>
               <w:t xml:space="preserve"> Dev</w:t>
             </w:r>
             <w:r>
               <w:rPr>
-                <w:rFonts w:ascii="Helvetica Neue" w:hAnsi="Helvetica Neue"/>
-                <w:sz w:val="20"/>
-                <w:szCs w:val="20"/>
+                <w:rFonts w:ascii="SF Pro Text" w:hAnsi="SF Pro Text"/>
+                <w:sz w:val="18"/>
+                <w:szCs w:val="18"/>
               </w:rPr>
               <w:t xml:space="preserve">elopment, </w:t>
             </w:r>
             <w:r>
               <w:rPr>
-                <w:rFonts w:ascii="Helvetica Neue" w:hAnsi="Helvetica Neue"/>
-                <w:sz w:val="20"/>
-                <w:szCs w:val="20"/>
+                <w:rFonts w:ascii="SF Pro Text" w:hAnsi="SF Pro Text"/>
+                <w:sz w:val="18"/>
+                <w:szCs w:val="18"/>
               </w:rPr>
               <w:t xml:space="preserve">Production </w:t>
             </w:r>
             <w:r>
               <w:rPr>
-                <w:rFonts w:ascii="Helvetica Neue" w:hAnsi="Helvetica Neue"/>
-                <w:sz w:val="20"/>
-                <w:szCs w:val="20"/>
+                <w:rFonts w:ascii="SF Pro Text" w:hAnsi="SF Pro Text"/>
+                <w:sz w:val="18"/>
+                <w:szCs w:val="18"/>
               </w:rPr>
               <w:t>Pipeline</w:t>
             </w:r>
             <w:r>
               <w:rPr>
-                <w:rFonts w:ascii="Helvetica Neue" w:hAnsi="Helvetica Neue"/>
-                <w:sz w:val="20"/>
-                <w:szCs w:val="20"/>
+                <w:rFonts w:ascii="SF Pro Text" w:hAnsi="SF Pro Text"/>
+                <w:sz w:val="18"/>
+                <w:szCs w:val="18"/>
               </w:rPr>
               <w:t>s</w:t>
             </w:r>
             <w:r>
               <w:rPr>
-                <w:rFonts w:ascii="Helvetica Neue" w:hAnsi="Helvetica Neue"/>
-                <w:sz w:val="20"/>
-                <w:szCs w:val="20"/>
+                <w:rFonts w:ascii="SF Pro Text" w:hAnsi="SF Pro Text"/>
+                <w:sz w:val="18"/>
+                <w:szCs w:val="18"/>
               </w:rPr>
               <w:t xml:space="preserve">, </w:t>
             </w:r>
             <w:r>
               <w:rPr>
-                <w:rFonts w:ascii="Helvetica Neue" w:hAnsi="Helvetica Neue"/>
-                <w:sz w:val="20"/>
-                <w:szCs w:val="20"/>
+                <w:rFonts w:ascii="SF Pro Text" w:hAnsi="SF Pro Text"/>
+                <w:sz w:val="18"/>
+                <w:szCs w:val="18"/>
               </w:rPr>
               <w:t>Computer Graphics</w:t>
             </w:r>
             <w:r>
               <w:rPr>
-                <w:rFonts w:ascii="Helvetica Neue" w:hAnsi="Helvetica Neue"/>
-                <w:sz w:val="20"/>
-                <w:szCs w:val="20"/>
+                <w:rFonts w:ascii="SF Pro Text" w:hAnsi="SF Pro Text"/>
+                <w:sz w:val="18"/>
+                <w:szCs w:val="18"/>
               </w:rPr>
               <w:t xml:space="preserve"> Systems</w:t>
             </w:r>
             <w:r>
               <w:rPr>
-                <w:rFonts w:ascii="Helvetica Neue" w:hAnsi="Helvetica Neue"/>
-                <w:sz w:val="20"/>
-                <w:szCs w:val="20"/>
+                <w:rFonts w:ascii="SF Pro Text" w:hAnsi="SF Pro Text"/>
+                <w:sz w:val="18"/>
+                <w:szCs w:val="18"/>
               </w:rPr>
               <w:t xml:space="preserve">, </w:t>
             </w:r>
             <w:r>
               <w:rPr>
-                <w:rFonts w:ascii="Helvetica Neue" w:hAnsi="Helvetica Neue"/>
-                <w:sz w:val="20"/>
-                <w:szCs w:val="20"/>
+                <w:rFonts w:ascii="SF Pro Text" w:hAnsi="SF Pro Text"/>
+                <w:sz w:val="18"/>
+                <w:szCs w:val="18"/>
               </w:rPr>
               <w:t>Artist Workflows</w:t>
             </w:r>
             <w:r>
               <w:rPr>
-                <w:rFonts w:ascii="Helvetica Neue" w:hAnsi="Helvetica Neue"/>
-                <w:sz w:val="20"/>
-                <w:szCs w:val="20"/>
+                <w:rFonts w:ascii="SF Pro Text" w:hAnsi="SF Pro Text"/>
+                <w:sz w:val="18"/>
+                <w:szCs w:val="18"/>
               </w:rPr>
               <w:t>, Studio Tech</w:t>
             </w:r>
             <w:r>
               <w:rPr>
-                <w:rFonts w:ascii="Helvetica Neue" w:hAnsi="Helvetica Neue"/>
-                <w:sz w:val="20"/>
-                <w:szCs w:val="20"/>
+                <w:rFonts w:ascii="SF Pro Text" w:hAnsi="SF Pro Text"/>
+                <w:sz w:val="18"/>
+                <w:szCs w:val="18"/>
               </w:rPr>
               <w:t>nology</w:t>
             </w:r>
@@ -610,18 +761,16 @@
                     <w:framePr w:hSpace="180" w:wrap="around" w:vAnchor="text" w:hAnchor="text" w:xAlign="center" w:y="1"/>
                     <w:suppressOverlap/>
                     <w:rPr>
-                      <w:rFonts w:ascii="Helvetica Neue" w:hAnsi="Helvetica Neue"/>
-                      <w:i/>
-                      <w:sz w:val="20"/>
-                      <w:szCs w:val="20"/>
+                      <w:rFonts w:ascii="SF Pro Text" w:hAnsi="SF Pro Text"/>
+                      <w:sz w:val="18"/>
+                      <w:szCs w:val="18"/>
                     </w:rPr>
                   </w:pPr>
                   <w:r>
                     <w:rPr>
-                      <w:rFonts w:ascii="Helvetica Neue" w:hAnsi="Helvetica Neue"/>
-                      <w:i/>
-                      <w:sz w:val="20"/>
-                      <w:szCs w:val="20"/>
+                      <w:rFonts w:ascii="SF Pro Text" w:hAnsi="SF Pro Text"/>
+                      <w:sz w:val="18"/>
+                      <w:szCs w:val="18"/>
                     </w:rPr>
                     <w:t xml:space="preserve">Languages    </w:t>
                   </w:r>
@@ -636,45 +785,45 @@
                     <w:framePr w:hSpace="180" w:wrap="around" w:vAnchor="text" w:hAnchor="text" w:xAlign="center" w:y="1"/>
                     <w:suppressOverlap/>
                     <w:rPr>
-                      <w:rFonts w:ascii="Helvetica Neue" w:hAnsi="Helvetica Neue"/>
+                      <w:rFonts w:ascii="SF Pro Text" w:hAnsi="SF Pro Text"/>
                       <w:color w:val="000000" w:themeColor="text1"/>
-                      <w:sz w:val="20"/>
-                      <w:szCs w:val="20"/>
+                      <w:sz w:val="18"/>
+                      <w:szCs w:val="18"/>
                     </w:rPr>
                   </w:pPr>
                   <w:r>
                     <w:rPr>
-                      <w:rFonts w:ascii="Helvetica Neue" w:hAnsi="Helvetica Neue"/>
+                      <w:rFonts w:ascii="SF Pro Text" w:hAnsi="SF Pro Text"/>
                       <w:color w:val="000000" w:themeColor="text1"/>
-                      <w:sz w:val="20"/>
-                      <w:szCs w:val="20"/>
+                      <w:sz w:val="18"/>
+                      <w:szCs w:val="18"/>
                     </w:rPr>
                     <w:t>Python</w:t>
                   </w:r>
                   <w:r>
                     <w:rPr>
-                      <w:rFonts w:ascii="Helvetica Neue" w:hAnsi="Helvetica Neue"/>
+                      <w:rFonts w:ascii="SF Pro Text" w:hAnsi="SF Pro Text"/>
                       <w:color w:val="000000" w:themeColor="text1"/>
-                      <w:sz w:val="20"/>
-                      <w:szCs w:val="20"/>
+                      <w:sz w:val="18"/>
+                      <w:szCs w:val="18"/>
                     </w:rPr>
                     <w:t xml:space="preserve">, </w:t>
                   </w:r>
                   <w:r>
                     <w:rPr>
-                      <w:rFonts w:ascii="Helvetica Neue" w:hAnsi="Helvetica Neue"/>
+                      <w:rFonts w:ascii="SF Pro Text" w:hAnsi="SF Pro Text"/>
                       <w:color w:val="000000" w:themeColor="text1"/>
-                      <w:sz w:val="20"/>
-                      <w:szCs w:val="20"/>
+                      <w:sz w:val="18"/>
+                      <w:szCs w:val="18"/>
                     </w:rPr>
                     <w:t>C++, C, JavaScript, HTML, CSS</w:t>
                   </w:r>
                   <w:r>
                     <w:rPr>
-                      <w:rFonts w:ascii="Helvetica Neue" w:hAnsi="Helvetica Neue"/>
+                      <w:rFonts w:ascii="SF Pro Text" w:hAnsi="SF Pro Text"/>
                       <w:color w:val="000000" w:themeColor="text1"/>
-                      <w:sz w:val="20"/>
-                      <w:szCs w:val="20"/>
+                      <w:sz w:val="18"/>
+                      <w:szCs w:val="18"/>
                     </w:rPr>
                     <w:t>, SQL</w:t>
                   </w:r>
@@ -694,39 +843,35 @@
                     <w:framePr w:hSpace="180" w:wrap="around" w:vAnchor="text" w:hAnchor="text" w:xAlign="center" w:y="1"/>
                     <w:suppressOverlap/>
                     <w:rPr>
-                      <w:rFonts w:ascii="Helvetica Neue" w:hAnsi="Helvetica Neue"/>
-                      <w:i/>
-                      <w:sz w:val="20"/>
-                      <w:szCs w:val="20"/>
+                      <w:rFonts w:ascii="SF Pro Text" w:hAnsi="SF Pro Text"/>
+                      <w:sz w:val="18"/>
+                      <w:szCs w:val="18"/>
                     </w:rPr>
                   </w:pPr>
                   <w:r>
                     <w:rPr>
-                      <w:rFonts w:ascii="Helvetica Neue" w:hAnsi="Helvetica Neue"/>
-                      <w:i/>
+                      <w:rFonts w:ascii="SF Pro Text" w:hAnsi="SF Pro Text"/>
                       <w:color w:val="000000" w:themeColor="text1"/>
-                      <w:sz w:val="20"/>
-                      <w:szCs w:val="20"/>
+                      <w:sz w:val="18"/>
+                      <w:szCs w:val="18"/>
                     </w:rPr>
                     <w:t>Workflows /</w:t>
                   </w:r>
                   <w:r>
                     <w:rPr>
-                      <w:rFonts w:ascii="Helvetica Neue" w:hAnsi="Helvetica Neue"/>
-                      <w:i/>
+                      <w:rFonts w:ascii="SF Pro Text" w:hAnsi="SF Pro Text"/>
                       <w:color w:val="000000" w:themeColor="text1"/>
-                      <w:sz w:val="20"/>
-                      <w:szCs w:val="20"/>
+                      <w:sz w:val="18"/>
+                      <w:szCs w:val="18"/>
                     </w:rPr>
                     <w:t xml:space="preserve"> Platforms</w:t>
                   </w:r>
                   <w:r>
                     <w:rPr>
-                      <w:rFonts w:ascii="Helvetica Neue" w:hAnsi="Helvetica Neue"/>
-                      <w:i/>
+                      <w:rFonts w:ascii="SF Pro Text" w:hAnsi="SF Pro Text"/>
                       <w:color w:val="000000" w:themeColor="text1"/>
-                      <w:sz w:val="20"/>
-                      <w:szCs w:val="20"/>
+                      <w:sz w:val="18"/>
+                      <w:szCs w:val="18"/>
                     </w:rPr>
                     <w:t xml:space="preserve"> </w:t>
                   </w:r>
@@ -741,71 +886,71 @@
                     <w:framePr w:hSpace="180" w:wrap="around" w:vAnchor="text" w:hAnchor="text" w:xAlign="center" w:y="1"/>
                     <w:suppressOverlap/>
                     <w:rPr>
-                      <w:rFonts w:ascii="Helvetica Neue" w:hAnsi="Helvetica Neue"/>
-                      <w:sz w:val="20"/>
-                      <w:szCs w:val="20"/>
+                      <w:rFonts w:ascii="SF Pro Text" w:hAnsi="SF Pro Text"/>
+                      <w:sz w:val="18"/>
+                      <w:szCs w:val="18"/>
                     </w:rPr>
                   </w:pPr>
                   <w:r>
                     <w:rPr>
-                      <w:rFonts w:ascii="Helvetica Neue" w:hAnsi="Helvetica Neue"/>
+                      <w:rFonts w:ascii="SF Pro Text" w:hAnsi="SF Pro Text"/>
                       <w:color w:val="000000" w:themeColor="text1"/>
-                      <w:sz w:val="20"/>
-                      <w:szCs w:val="20"/>
+                      <w:sz w:val="18"/>
+                      <w:szCs w:val="18"/>
                     </w:rPr>
                     <w:t>Linux</w:t>
                   </w:r>
                   <w:r>
                     <w:rPr>
-                      <w:rFonts w:ascii="Helvetica Neue" w:hAnsi="Helvetica Neue"/>
+                      <w:rFonts w:ascii="SF Pro Text" w:hAnsi="SF Pro Text"/>
                       <w:color w:val="000000" w:themeColor="text1"/>
-                      <w:sz w:val="20"/>
-                      <w:szCs w:val="20"/>
+                      <w:sz w:val="18"/>
+                      <w:szCs w:val="18"/>
                     </w:rPr>
                     <w:t xml:space="preserve"> (RHEL7 + Centos)</w:t>
                   </w:r>
                   <w:r>
                     <w:rPr>
-                      <w:rFonts w:ascii="Helvetica Neue" w:hAnsi="Helvetica Neue"/>
+                      <w:rFonts w:ascii="SF Pro Text" w:hAnsi="SF Pro Text"/>
                       <w:color w:val="000000" w:themeColor="text1"/>
-                      <w:sz w:val="20"/>
-                      <w:szCs w:val="20"/>
+                      <w:sz w:val="18"/>
+                      <w:szCs w:val="18"/>
                     </w:rPr>
                     <w:t xml:space="preserve">, </w:t>
                   </w:r>
                   <w:r>
                     <w:rPr>
-                      <w:rFonts w:ascii="Helvetica Neue" w:hAnsi="Helvetica Neue"/>
+                      <w:rFonts w:ascii="SF Pro Text" w:hAnsi="SF Pro Text"/>
                       <w:color w:val="000000" w:themeColor="text1"/>
-                      <w:sz w:val="20"/>
-                      <w:szCs w:val="20"/>
+                      <w:sz w:val="18"/>
+                      <w:szCs w:val="18"/>
                     </w:rPr>
                     <w:t>Perforce,</w:t>
                   </w:r>
                   <w:r>
                     <w:rPr>
-                      <w:rFonts w:ascii="Helvetica Neue" w:hAnsi="Helvetica Neue"/>
+                      <w:rFonts w:ascii="SF Pro Text" w:hAnsi="SF Pro Text"/>
                       <w:color w:val="000000" w:themeColor="text1"/>
-                      <w:sz w:val="20"/>
-                      <w:szCs w:val="20"/>
+                      <w:sz w:val="18"/>
+                      <w:szCs w:val="18"/>
                     </w:rPr>
                     <w:t xml:space="preserve"> Git</w:t>
                   </w:r>
                   <w:r>
                     <w:rPr>
-                      <w:rFonts w:ascii="Helvetica Neue" w:hAnsi="Helvetica Neue"/>
+                      <w:rFonts w:ascii="SF Pro Text" w:hAnsi="SF Pro Text"/>
                       <w:color w:val="000000" w:themeColor="text1"/>
-                      <w:sz w:val="20"/>
-                      <w:szCs w:val="20"/>
+                      <w:sz w:val="18"/>
+                      <w:szCs w:val="18"/>
                     </w:rPr>
                     <w:t xml:space="preserve"> + (Github/Gitlab)</w:t>
                   </w:r>
                   <w:r>
                     <w:rPr>
-                      <w:rFonts w:ascii="Helvetica Neue" w:hAnsi="Helvetica Neue"/>
+                      <w:rFonts w:ascii="SF Pro Text" w:hAnsi="SF Pro Text"/>
                       <w:color w:val="000000" w:themeColor="text1"/>
-                      <w:sz w:val="20"/>
-                      <w:szCs w:val="20"/>
+                      <w:sz w:val="18"/>
+                      <w:szCs w:val="18"/>
                     </w:rPr>
                     <w:t>, JIRA</w:t>
                   </w:r>
@@ -825,18 +970,16 @@
                     <w:framePr w:hSpace="180" w:wrap="around" w:vAnchor="text" w:hAnchor="text" w:xAlign="center" w:y="1"/>
                     <w:suppressOverlap/>
                     <w:rPr>
-                      <w:rFonts w:ascii="Helvetica Neue" w:hAnsi="Helvetica Neue"/>
-                      <w:i/>
-                      <w:sz w:val="20"/>
-                      <w:szCs w:val="20"/>
+                      <w:rFonts w:ascii="SF Pro Text" w:hAnsi="SF Pro Text"/>
+                      <w:sz w:val="18"/>
+                      <w:szCs w:val="18"/>
                     </w:rPr>
                   </w:pPr>
                   <w:r>
                     <w:rPr>
-                      <w:rFonts w:ascii="Helvetica Neue" w:hAnsi="Helvetica Neue"/>
-                      <w:i/>
-                      <w:sz w:val="20"/>
-                      <w:szCs w:val="20"/>
+                      <w:rFonts w:ascii="SF Pro Text" w:hAnsi="SF Pro Text"/>
+                      <w:sz w:val="18"/>
+                      <w:szCs w:val="18"/>
                     </w:rPr>
                     <w:t xml:space="preserve">APIs / Frameworks    </w:t>
                   </w:r>
@@ -851,98 +994,98 @@
                     <w:framePr w:hSpace="180" w:wrap="around" w:vAnchor="text" w:hAnchor="text" w:xAlign="center" w:y="1"/>
                     <w:suppressOverlap/>
                     <w:rPr>
-                      <w:rFonts w:ascii="Helvetica Neue" w:hAnsi="Helvetica Neue"/>
-                      <w:sz w:val="20"/>
-                      <w:szCs w:val="20"/>
+                      <w:rFonts w:ascii="SF Pro Text" w:hAnsi="SF Pro Text"/>
+                      <w:sz w:val="18"/>
+                      <w:szCs w:val="18"/>
                     </w:rPr>
                   </w:pPr>
                   <w:r>
                     <w:rPr>
-                      <w:rFonts w:ascii="Helvetica Neue" w:hAnsi="Helvetica Neue"/>
-                      <w:sz w:val="20"/>
-                      <w:szCs w:val="20"/>
+                      <w:rFonts w:ascii="SF Pro Text" w:hAnsi="SF Pro Text"/>
+                      <w:sz w:val="18"/>
+                      <w:szCs w:val="18"/>
                     </w:rPr>
                     <w:t>PyQt</w:t>
                   </w:r>
                   <w:r>
                     <w:rPr>
-                      <w:rFonts w:ascii="Helvetica Neue" w:hAnsi="Helvetica Neue"/>
-                      <w:sz w:val="20"/>
-                      <w:szCs w:val="20"/>
+                      <w:rFonts w:ascii="SF Pro Text" w:hAnsi="SF Pro Text"/>
+                      <w:sz w:val="18"/>
+                      <w:szCs w:val="18"/>
                     </w:rPr>
                     <w:t>/Qt</w:t>
                   </w:r>
                   <w:r>
                     <w:rPr>
-                      <w:rFonts w:ascii="Helvetica Neue" w:hAnsi="Helvetica Neue"/>
-                      <w:sz w:val="20"/>
-                      <w:szCs w:val="20"/>
+                      <w:rFonts w:ascii="SF Pro Text" w:hAnsi="SF Pro Text"/>
+                      <w:sz w:val="18"/>
+                      <w:szCs w:val="18"/>
                     </w:rPr>
                     <w:t xml:space="preserve">, </w:t>
                   </w:r>
                   <w:r>
                     <w:rPr>
-                      <w:rFonts w:ascii="Helvetica Neue" w:hAnsi="Helvetica Neue"/>
-                      <w:sz w:val="20"/>
-                      <w:szCs w:val="20"/>
+                      <w:rFonts w:ascii="SF Pro Text" w:hAnsi="SF Pro Text"/>
+                      <w:sz w:val="18"/>
+                      <w:szCs w:val="18"/>
                     </w:rPr>
                     <w:t xml:space="preserve">Django, </w:t>
                   </w:r>
                   <w:r>
                     <w:rPr>
-                      <w:rFonts w:ascii="Helvetica Neue" w:hAnsi="Helvetica Neue"/>
+                      <w:rFonts w:ascii="SF Pro Text" w:hAnsi="SF Pro Text"/>
                       <w:color w:val="000000" w:themeColor="text1"/>
-                      <w:sz w:val="20"/>
-                      <w:szCs w:val="20"/>
+                      <w:sz w:val="18"/>
+                      <w:szCs w:val="18"/>
                     </w:rPr>
                     <w:t xml:space="preserve">Docker, </w:t>
                   </w:r>
                   <w:r>
                     <w:rPr>
-                      <w:rFonts w:ascii="Helvetica Neue" w:hAnsi="Helvetica Neue"/>
+                      <w:rFonts w:ascii="SF Pro Text" w:hAnsi="SF Pro Text"/>
                       <w:color w:val="000000" w:themeColor="text1"/>
-                      <w:sz w:val="20"/>
-                      <w:szCs w:val="20"/>
+                      <w:sz w:val="18"/>
+                      <w:szCs w:val="18"/>
                     </w:rPr>
                     <w:t xml:space="preserve">Ansible, </w:t>
                   </w:r>
                   <w:r>
                     <w:rPr>
-                      <w:rFonts w:ascii="Helvetica Neue" w:hAnsi="Helvetica Neue"/>
-                      <w:sz w:val="20"/>
-                      <w:szCs w:val="20"/>
+                      <w:rFonts w:ascii="SF Pro Text" w:hAnsi="SF Pro Text"/>
+                      <w:sz w:val="18"/>
+                      <w:szCs w:val="18"/>
                     </w:rPr>
                     <w:t xml:space="preserve">Google </w:t>
                   </w:r>
                   <w:r>
                     <w:rPr>
-                      <w:rFonts w:ascii="Helvetica Neue" w:hAnsi="Helvetica Neue"/>
-                      <w:sz w:val="20"/>
-                      <w:szCs w:val="20"/>
+                      <w:rFonts w:ascii="SF Pro Text" w:hAnsi="SF Pro Text"/>
+                      <w:sz w:val="18"/>
+                      <w:szCs w:val="18"/>
                     </w:rPr>
                     <w:t>App Engine</w:t>
                   </w:r>
                   <w:r>
                     <w:rPr>
-                      <w:rFonts w:ascii="Helvetica Neue" w:hAnsi="Helvetica Neue"/>
-                      <w:sz w:val="20"/>
-                      <w:szCs w:val="20"/>
+                      <w:rFonts w:ascii="SF Pro Text" w:hAnsi="SF Pro Text"/>
+                      <w:sz w:val="18"/>
+                      <w:szCs w:val="18"/>
                     </w:rPr>
                     <w:t xml:space="preserve">, AngularJS, </w:t>
                   </w:r>
                   <w:r>
                     <w:rPr>
-                      <w:rFonts w:ascii="Helvetica Neue" w:hAnsi="Helvetica Neue"/>
-                      <w:sz w:val="20"/>
-                      <w:szCs w:val="20"/>
+                      <w:rFonts w:ascii="SF Pro Text" w:hAnsi="SF Pro Text"/>
+                      <w:sz w:val="18"/>
+                      <w:szCs w:val="18"/>
                     </w:rPr>
                     <w:t>Flask</w:t>
                   </w:r>
                   <w:r>
                     <w:rPr>
-                      <w:rFonts w:ascii="Helvetica Neue" w:hAnsi="Helvetica Neue"/>
-                      <w:sz w:val="20"/>
-                      <w:szCs w:val="20"/>
+                      <w:rFonts w:ascii="SF Pro Text" w:hAnsi="SF Pro Text"/>
+                      <w:sz w:val="18"/>
+                      <w:szCs w:val="18"/>
                     </w:rPr>
                     <w:t>, Node.js</w:t>
                   </w:r>
@@ -962,18 +1105,16 @@
                     <w:framePr w:hSpace="180" w:wrap="around" w:vAnchor="text" w:hAnchor="text" w:xAlign="center" w:y="1"/>
                     <w:suppressOverlap/>
                     <w:rPr>
-                      <w:rFonts w:ascii="Helvetica Neue" w:hAnsi="Helvetica Neue"/>
-                      <w:i/>
-                      <w:sz w:val="20"/>
-                      <w:szCs w:val="20"/>
+                      <w:rFonts w:ascii="SF Pro Text" w:hAnsi="SF Pro Text"/>
+                      <w:sz w:val="18"/>
+                      <w:szCs w:val="18"/>
                     </w:rPr>
                   </w:pPr>
                   <w:r>
                     <w:rPr>
-                      <w:rFonts w:ascii="Helvetica Neue" w:hAnsi="Helvetica Neue"/>
-                      <w:i/>
-                      <w:sz w:val="20"/>
-                      <w:szCs w:val="20"/>
+                      <w:rFonts w:ascii="SF Pro Text" w:hAnsi="SF Pro Text"/>
+                      <w:sz w:val="18"/>
+                      <w:szCs w:val="18"/>
                     </w:rPr>
                     <w:t>CG / Studio Tools</w:t>
                   </w:r>
@@ -988,51 +1129,42 @@
                     <w:framePr w:hSpace="180" w:wrap="around" w:vAnchor="text" w:hAnchor="text" w:xAlign="center" w:y="1"/>
                     <w:suppressOverlap/>
                     <w:rPr>
-                      <w:rFonts w:ascii="Helvetica Neue" w:hAnsi="Helvetica Neue"/>
-                      <w:b/>
-                      <w:sz w:val="20"/>
-                      <w:szCs w:val="20"/>
+                      <w:rFonts w:ascii="SF Pro Text" w:hAnsi="SF Pro Text"/>
+                      <w:sz w:val="18"/>
+                      <w:szCs w:val="18"/>
                     </w:rPr>
                   </w:pPr>
                   <w:r>
                     <w:rPr>
-                      <w:rFonts w:ascii="Helvetica Neue" w:hAnsi="Helvetica Neue"/>
-                      <w:sz w:val="20"/>
-                      <w:szCs w:val="20"/>
+                      <w:rFonts w:ascii="SF Pro Text" w:hAnsi="SF Pro Text"/>
+                      <w:sz w:val="18"/>
+                      <w:szCs w:val="18"/>
                     </w:rPr>
                     <w:t xml:space="preserve">RV, </w:t>
                   </w:r>
                   <w:r>
                     <w:rPr>
-                      <w:rFonts w:ascii="Helvetica Neue" w:hAnsi="Helvetica Neue"/>
-                      <w:sz w:val="20"/>
-                      <w:szCs w:val="20"/>
+                      <w:rFonts w:ascii="SF Pro Text" w:hAnsi="SF Pro Text"/>
+                      <w:sz w:val="18"/>
+                      <w:szCs w:val="18"/>
                     </w:rPr>
                     <w:t xml:space="preserve">Maya, </w:t>
                   </w:r>
                   <w:r>
                     <w:rPr>
-                      <w:rFonts w:ascii="Helvetica Neue" w:hAnsi="Helvetica Neue"/>
-                      <w:sz w:val="20"/>
-                      <w:szCs w:val="20"/>
+                      <w:rFonts w:ascii="SF Pro Text" w:hAnsi="SF Pro Text"/>
+                      <w:sz w:val="18"/>
+                      <w:szCs w:val="18"/>
                     </w:rPr>
                     <w:t>Houdini</w:t>
                   </w:r>
                   <w:r>
                     <w:rPr>
-                      <w:rFonts w:ascii="Helvetica Neue" w:hAnsi="Helvetica Neue"/>
-                      <w:sz w:val="20"/>
-                      <w:szCs w:val="20"/>
-                    </w:rPr>
-                    <w:t>,</w:t>
-                  </w:r>
-                  <w:r>
-                    <w:rPr>
-                      <w:rFonts w:ascii="Helvetica Neue" w:hAnsi="Helvetica Neue"/>
-                      <w:sz w:val="20"/>
-                      <w:szCs w:val="20"/>
-                    </w:rPr>
-                    <w:t xml:space="preserve"> OpenGL</w:t>
+                      <w:rFonts w:ascii="SF Pro Text" w:hAnsi="SF Pro Text"/>
+                      <w:sz w:val="18"/>
+                      <w:szCs w:val="18"/>
+                    </w:rPr>
+                    <w:t>, OpenGL</w:t>
                   </w:r>
                 </w:p>
               </w:tc>
@@ -1050,18 +1182,16 @@
                     <w:framePr w:hSpace="180" w:wrap="around" w:vAnchor="text" w:hAnchor="text" w:xAlign="center" w:y="1"/>
                     <w:suppressOverlap/>
                     <w:rPr>
-                      <w:rFonts w:ascii="Helvetica Neue" w:hAnsi="Helvetica Neue"/>
-                      <w:i/>
-                      <w:sz w:val="20"/>
-                      <w:szCs w:val="20"/>
+                      <w:rFonts w:ascii="SF Pro Text" w:hAnsi="SF Pro Text"/>
+                      <w:sz w:val="18"/>
+                      <w:szCs w:val="18"/>
                     </w:rPr>
                   </w:pPr>
                   <w:r>
                     <w:rPr>
-                      <w:rFonts w:ascii="Helvetica Neue" w:hAnsi="Helvetica Neue"/>
-                      <w:i/>
-                      <w:sz w:val="20"/>
-                      <w:szCs w:val="20"/>
+                      <w:rFonts w:ascii="SF Pro Text" w:hAnsi="SF Pro Text"/>
+                      <w:sz w:val="18"/>
+                      <w:szCs w:val="18"/>
                     </w:rPr>
                     <w:t>Databases</w:t>
                   </w:r>
@@ -1077,96 +1207,88 @@
                     <w:spacing w:after="120"/>
                     <w:suppressOverlap/>
                     <w:rPr>
-                      <w:rFonts w:ascii="Helvetica Neue" w:hAnsi="Helvetica Neue"/>
-                      <w:sz w:val="20"/>
-                      <w:szCs w:val="20"/>
+                      <w:rFonts w:ascii="SF Pro Text" w:hAnsi="SF Pro Text"/>
+                      <w:sz w:val="18"/>
+                      <w:szCs w:val="18"/>
                     </w:rPr>
                   </w:pPr>
                   <w:r>
                     <w:rPr>
-                      <w:rFonts w:ascii="Helvetica Neue" w:hAnsi="Helvetica Neue"/>
-                      <w:sz w:val="20"/>
-                      <w:szCs w:val="20"/>
+                      <w:rFonts w:ascii="SF Pro Text" w:hAnsi="SF Pro Text"/>
+                      <w:sz w:val="18"/>
+                      <w:szCs w:val="18"/>
                     </w:rPr>
                     <w:t>PostgreS</w:t>
                   </w:r>
                   <w:r>
                     <w:rPr>
-                      <w:rFonts w:ascii="Helvetica Neue" w:hAnsi="Helvetica Neue"/>
-                      <w:sz w:val="20"/>
-                      <w:szCs w:val="20"/>
+                      <w:rFonts w:ascii="SF Pro Text" w:hAnsi="SF Pro Text"/>
+                      <w:sz w:val="18"/>
+                      <w:szCs w:val="18"/>
                     </w:rPr>
                     <w:t>QL</w:t>
                   </w:r>
                   <w:r>
                     <w:rPr>
-                      <w:rFonts w:ascii="Helvetica Neue" w:hAnsi="Helvetica Neue"/>
-                      <w:sz w:val="20"/>
-                      <w:szCs w:val="20"/>
+                      <w:rFonts w:ascii="SF Pro Text" w:hAnsi="SF Pro Text"/>
+                      <w:sz w:val="18"/>
+                      <w:szCs w:val="18"/>
+                    </w:rPr>
+                    <w:t xml:space="preserve">, </w:t>
+                  </w:r>
+                  <w:r>
+                    <w:rPr>
+                      <w:rFonts w:ascii="SF Pro Text" w:hAnsi="SF Pro Text"/>
+                      <w:sz w:val="18"/>
+                      <w:szCs w:val="18"/>
+                    </w:rPr>
+                    <w:t>MySQL,</w:t>
+                  </w:r>
+                  <w:r>
+                    <w:rPr>
+                      <w:rFonts w:ascii="SF Pro Text" w:hAnsi="SF Pro Text"/>
+                      <w:sz w:val="18"/>
+                      <w:szCs w:val="18"/>
+                    </w:rPr>
+                    <w:t xml:space="preserve"> OracleSQL</w:t>
+                  </w:r>
+                  <w:r>
+                    <w:rPr>
+                      <w:rFonts w:ascii="SF Pro Text" w:hAnsi="SF Pro Text"/>
+                      <w:sz w:val="18"/>
+                      <w:szCs w:val="18"/>
                     </w:rPr>
                     <w:t>,</w:t>
                   </w:r>
                   <w:r>
                     <w:rPr>
-                      <w:rFonts w:ascii="Helvetica Neue" w:hAnsi="Helvetica Neue"/>
-                      <w:sz w:val="20"/>
-                      <w:szCs w:val="20"/>
+                      <w:rFonts w:ascii="SF Pro Text" w:hAnsi="SF Pro Text"/>
+                      <w:sz w:val="18"/>
+                      <w:szCs w:val="18"/>
                     </w:rPr>
                     <w:t xml:space="preserve"> </w:t>
                   </w:r>
                   <w:r>
                     <w:rPr>
-                      <w:rFonts w:ascii="Helvetica Neue" w:hAnsi="Helvetica Neue"/>
-                      <w:sz w:val="20"/>
-                      <w:szCs w:val="20"/>
-                    </w:rPr>
-                    <w:t>MySQL,</w:t>
+                      <w:rFonts w:ascii="SF Pro Text" w:hAnsi="SF Pro Text"/>
+                      <w:sz w:val="18"/>
+                      <w:szCs w:val="18"/>
+                    </w:rPr>
+                    <w:t>Google</w:t>
                   </w:r>
                   <w:r>
                     <w:rPr>
-                      <w:rFonts w:ascii="Helvetica Neue" w:hAnsi="Helvetica Neue"/>
-                      <w:sz w:val="20"/>
-                      <w:szCs w:val="20"/>
-                    </w:rPr>
-                    <w:t xml:space="preserve"> OracleSQL</w:t>
-                  </w:r>
-                  <w:r>
-                    <w:rPr>
-                      <w:rFonts w:ascii="Helvetica Neue" w:hAnsi="Helvetica Neue"/>
-                      <w:sz w:val="20"/>
-                      <w:szCs w:val="20"/>
-                    </w:rPr>
-                    <w:t>,</w:t>
-                  </w:r>
-                  <w:r>
-                    <w:rPr>
-                      <w:rFonts w:ascii="Helvetica Neue" w:hAnsi="Helvetica Neue"/>
-                      <w:sz w:val="20"/>
-                      <w:szCs w:val="20"/>
+                      <w:rFonts w:ascii="SF Pro Text" w:hAnsi="SF Pro Text"/>
+                      <w:sz w:val="18"/>
+                      <w:szCs w:val="18"/>
                     </w:rPr>
                     <w:t xml:space="preserve"> </w:t>
                   </w:r>
                   <w:r>
                     <w:rPr>
-                      <w:rFonts w:ascii="Helvetica Neue" w:hAnsi="Helvetica Neue"/>
-                      <w:sz w:val="20"/>
-                      <w:szCs w:val="20"/>
-                    </w:rPr>
-                    <w:t>Google</w:t>
-                  </w:r>
-                  <w:r>
-                    <w:rPr>
-                      <w:rFonts w:ascii="Helvetica Neue" w:hAnsi="Helvetica Neue"/>
-                      <w:sz w:val="20"/>
-                      <w:szCs w:val="20"/>
-                    </w:rPr>
-                    <w:t xml:space="preserve"> </w:t>
-                  </w:r>
-                  <w:r>
-                    <w:rPr>
-                      <w:rFonts w:ascii="Helvetica Neue" w:hAnsi="Helvetica Neue"/>
-                      <w:sz w:val="20"/>
-                      <w:szCs w:val="20"/>
+                      <w:rFonts w:ascii="SF Pro Text" w:hAnsi="SF Pro Text"/>
+                      <w:sz w:val="18"/>
+                      <w:szCs w:val="18"/>
                     </w:rPr>
                     <w:t>Datastore</w:t>
                   </w:r>
@@ -1192,7 +1314,7 @@
         <w:tc>
           <w:tcPr>
             <w:tcW w:w="10864" w:type="dxa"/>
-            <w:gridSpan w:val="4"/>
+            <w:gridSpan w:val="5"/>
             <w:tcBorders>
               <w:bottom w:val="single" w:sz="18" w:space="0" w:color="184064"/>
             </w:tcBorders>
@@ -1237,134 +1359,134 @@
           </w:tcPr>
           <w:p>
             <w:pPr>
-              <w:spacing w:before="120"/>
-              <w:rPr>
-                <w:rFonts w:ascii="Helvetica Neue" w:hAnsi="Helvetica Neue" w:cs="Rubik Medium"/>
+              <w:spacing w:before="120" w:after="60"/>
+              <w:rPr>
+                <w:rFonts w:ascii="SF Pro Text" w:hAnsi="SF Pro Text" w:cs="Rubik Medium"/>
                 <w:color w:val="000000" w:themeColor="text1"/>
-                <w:sz w:val="20"/>
+                <w:sz w:val="18"/>
                 <w:szCs w:val="20"/>
               </w:rPr>
             </w:pPr>
             <w:r>
               <w:rPr>
-                <w:rFonts w:ascii="Helvetica Neue" w:hAnsi="Helvetica Neue" w:cs="Rubik Medium"/>
+                <w:rFonts w:ascii="SF Pro Text" w:hAnsi="SF Pro Text" w:cs="Rubik Medium"/>
                 <w:b/>
                 <w:bCs/>
                 <w:color w:val="000000" w:themeColor="text1"/>
-                <w:sz w:val="20"/>
+                <w:sz w:val="18"/>
                 <w:szCs w:val="20"/>
               </w:rPr>
               <w:t>Industrial Light and Magic</w:t>
             </w:r>
             <w:r>
               <w:rPr>
-                <w:rFonts w:ascii="Helvetica Neue" w:hAnsi="Helvetica Neue" w:cs="Rubik Medium"/>
+                <w:rFonts w:ascii="SF Pro Text" w:hAnsi="SF Pro Text" w:cs="Rubik Medium"/>
                 <w:b/>
                 <w:bCs/>
                 <w:color w:val="000000" w:themeColor="text1"/>
-                <w:sz w:val="20"/>
+                <w:sz w:val="18"/>
                 <w:szCs w:val="20"/>
               </w:rPr>
               <w:t xml:space="preserve"> (ILM</w:t>
             </w:r>
             <w:r>
               <w:rPr>
-                <w:rFonts w:ascii="Helvetica Neue" w:hAnsi="Helvetica Neue" w:cs="Rubik Medium"/>
+                <w:rFonts w:ascii="SF Pro Text" w:hAnsi="SF Pro Text" w:cs="Rubik Medium"/>
                 <w:b/>
                 <w:bCs/>
                 <w:color w:val="000000" w:themeColor="text1"/>
-                <w:sz w:val="20"/>
+                <w:sz w:val="18"/>
                 <w:szCs w:val="20"/>
               </w:rPr>
               <w:t xml:space="preserve"> / Lucasfilm</w:t>
             </w:r>
             <w:r>
               <w:rPr>
-                <w:rFonts w:ascii="Helvetica Neue" w:hAnsi="Helvetica Neue" w:cs="Rubik Medium"/>
+                <w:rFonts w:ascii="SF Pro Text" w:hAnsi="SF Pro Text" w:cs="Rubik Medium"/>
                 <w:b/>
                 <w:bCs/>
                 <w:color w:val="000000" w:themeColor="text1"/>
-                <w:sz w:val="20"/>
+                <w:sz w:val="18"/>
                 <w:szCs w:val="20"/>
               </w:rPr>
               <w:t>)</w:t>
             </w:r>
             <w:r>
               <w:rPr>
-                <w:rFonts w:ascii="Helvetica Neue" w:hAnsi="Helvetica Neue" w:cs="Rubik Medium"/>
+                <w:rFonts w:ascii="SF Pro Text" w:hAnsi="SF Pro Text" w:cs="Rubik Medium"/>
                 <w:b/>
                 <w:color w:val="000000" w:themeColor="text1"/>
-                <w:sz w:val="20"/>
+                <w:sz w:val="18"/>
                 <w:szCs w:val="20"/>
               </w:rPr>
               <w:t xml:space="preserve"> </w:t>
             </w:r>
             <w:r>
               <w:rPr>
-                <w:rFonts w:ascii="Helvetica Neue" w:hAnsi="Helvetica Neue" w:cs="Rubik Medium"/>
+                <w:rFonts w:ascii="SF Pro Text" w:hAnsi="SF Pro Text" w:cs="Rubik Medium"/>
                 <w:b/>
                 <w:color w:val="000000" w:themeColor="text1"/>
-                <w:sz w:val="20"/>
+                <w:sz w:val="18"/>
                 <w:szCs w:val="20"/>
               </w:rPr>
               <w:t xml:space="preserve"> </w:t>
             </w:r>
             <w:r>
               <w:rPr>
-                <w:rFonts w:ascii="Helvetica Neue" w:hAnsi="Helvetica Neue" w:cs="Rubik Medium"/>
+                <w:rFonts w:ascii="SF Pro Text" w:hAnsi="SF Pro Text" w:cs="Rubik Medium"/>
                 <w:b/>
                 <w:color w:val="000000" w:themeColor="text1"/>
-                <w:sz w:val="20"/>
+                <w:sz w:val="18"/>
                 <w:szCs w:val="20"/>
               </w:rPr>
               <w:t>-</w:t>
             </w:r>
             <w:r>
               <w:rPr>
-                <w:rFonts w:ascii="Helvetica Neue" w:hAnsi="Helvetica Neue" w:cs="Rubik Medium"/>
+                <w:rFonts w:ascii="SF Pro Text" w:hAnsi="SF Pro Text" w:cs="Rubik Medium"/>
                 <w:b/>
                 <w:color w:val="000000" w:themeColor="text1"/>
-                <w:sz w:val="20"/>
+                <w:sz w:val="18"/>
                 <w:szCs w:val="20"/>
               </w:rPr>
               <w:t xml:space="preserve"> </w:t>
             </w:r>
             <w:r>
               <w:rPr>
-                <w:rFonts w:ascii="Helvetica Neue" w:hAnsi="Helvetica Neue" w:cs="Rubik Medium"/>
+                <w:rFonts w:ascii="SF Pro Text" w:hAnsi="SF Pro Text" w:cs="Rubik Medium"/>
                 <w:b/>
                 <w:color w:val="000000" w:themeColor="text1"/>
-                <w:sz w:val="20"/>
+                <w:sz w:val="18"/>
                 <w:szCs w:val="20"/>
               </w:rPr>
               <w:t>Pipeline</w:t>
             </w:r>
             <w:r>
               <w:rPr>
-                <w:rFonts w:ascii="Helvetica Neue" w:hAnsi="Helvetica Neue" w:cs="Rubik Medium"/>
+                <w:rFonts w:ascii="SF Pro Text" w:hAnsi="SF Pro Text" w:cs="Rubik Medium"/>
                 <w:b/>
                 <w:color w:val="000000" w:themeColor="text1"/>
-                <w:sz w:val="20"/>
+                <w:sz w:val="18"/>
                 <w:szCs w:val="20"/>
               </w:rPr>
               <w:t xml:space="preserve"> Engineer,</w:t>
             </w:r>
             <w:r>
               <w:rPr>
-                <w:rFonts w:ascii="Helvetica Neue" w:hAnsi="Helvetica Neue" w:cs="Rubik Medium"/>
+                <w:rFonts w:ascii="SF Pro Text" w:hAnsi="SF Pro Text" w:cs="Rubik Medium"/>
                 <w:b/>
                 <w:color w:val="000000" w:themeColor="text1"/>
-                <w:sz w:val="20"/>
+                <w:sz w:val="18"/>
                 <w:szCs w:val="20"/>
               </w:rPr>
               <w:t xml:space="preserve"> Intern</w:t>
             </w:r>
             <w:r>
               <w:rPr>
-                <w:rFonts w:ascii="Helvetica Neue" w:hAnsi="Helvetica Neue" w:cs="Rubik Medium"/>
+                <w:rFonts w:ascii="SF Pro Text" w:hAnsi="SF Pro Text" w:cs="Rubik Medium"/>
                 <w:b/>
                 <w:color w:val="000000" w:themeColor="text1"/>
-                <w:sz w:val="20"/>
+                <w:sz w:val="18"/>
                 <w:szCs w:val="20"/>
               </w:rPr>
               <w:t xml:space="preserve"> </w:t>
@@ -1374,28 +1496,28 @@
         <w:tc>
           <w:tcPr>
             <w:tcW w:w="2944" w:type="dxa"/>
-            <w:gridSpan w:val="2"/>
+            <w:gridSpan w:val="3"/>
             <w:tcBorders>
               <w:top w:val="single" w:sz="18" w:space="0" w:color="184064"/>
             </w:tcBorders>
           </w:tcPr>
           <w:p>
             <w:pPr>
-              <w:spacing w:before="120"/>
+              <w:spacing w:before="120" w:after="60"/>
               <w:jc w:val="right"/>
               <w:rPr>
-                <w:rFonts w:ascii="Helvetica Neue" w:hAnsi="Helvetica Neue"/>
+                <w:rFonts w:ascii="SF Pro Text" w:hAnsi="SF Pro Text"/>
                 <w:i/>
                 <w:color w:val="000000" w:themeColor="text1"/>
-                <w:sz w:val="20"/>
+                <w:sz w:val="18"/>
                 <w:szCs w:val="20"/>
               </w:rPr>
             </w:pPr>
             <w:r>
               <w:rPr>
-                <w:rFonts w:ascii="Helvetica Neue" w:hAnsi="Helvetica Neue"/>
+                <w:rFonts w:ascii="SF Pro Text" w:hAnsi="SF Pro Text"/>
                 <w:i/>
-                <w:sz w:val="20"/>
+                <w:sz w:val="18"/>
                 <w:szCs w:val="20"/>
               </w:rPr>
               <w:t>June 2017 - September 2017</w:t>
@@ -1410,7 +1532,7 @@
         <w:tc>
           <w:tcPr>
             <w:tcW w:w="10864" w:type="dxa"/>
-            <w:gridSpan w:val="4"/>
+            <w:gridSpan w:val="5"/>
           </w:tcPr>
           <w:p>
             <w:pPr>
@@ -1421,87 +1543,87 @@
               </w:numPr>
               <w:spacing w:after="80"/>
               <w:rPr>
-                <w:rFonts w:ascii="Helvetica Neue" w:hAnsi="Helvetica Neue"/>
-                <w:sz w:val="20"/>
+                <w:rFonts w:ascii="SF Pro Text" w:hAnsi="SF Pro Text"/>
+                <w:sz w:val="18"/>
                 <w:szCs w:val="20"/>
               </w:rPr>
             </w:pPr>
             <w:r>
               <w:rPr>
-                <w:rFonts w:ascii="Helvetica Neue" w:hAnsi="Helvetica Neue"/>
-                <w:sz w:val="20"/>
+                <w:rFonts w:ascii="SF Pro Text" w:hAnsi="SF Pro Text"/>
+                <w:sz w:val="18"/>
                 <w:szCs w:val="20"/>
               </w:rPr>
               <w:t xml:space="preserve">As part of the global Pipeline Engineering </w:t>
             </w:r>
             <w:r>
               <w:rPr>
-                <w:rFonts w:ascii="Helvetica Neue" w:hAnsi="Helvetica Neue"/>
-                <w:sz w:val="20"/>
+                <w:rFonts w:ascii="SF Pro Text" w:hAnsi="SF Pro Text"/>
+                <w:sz w:val="18"/>
                 <w:szCs w:val="20"/>
               </w:rPr>
               <w:t>department</w:t>
             </w:r>
             <w:r>
               <w:rPr>
-                <w:rFonts w:ascii="Helvetica Neue" w:hAnsi="Helvetica Neue"/>
-                <w:sz w:val="20"/>
+                <w:rFonts w:ascii="SF Pro Text" w:hAnsi="SF Pro Text"/>
+                <w:sz w:val="18"/>
                 <w:szCs w:val="20"/>
               </w:rPr>
               <w:t xml:space="preserve">, </w:t>
             </w:r>
             <w:r>
               <w:rPr>
-                <w:rFonts w:ascii="Helvetica Neue" w:hAnsi="Helvetica Neue"/>
-                <w:sz w:val="20"/>
+                <w:rFonts w:ascii="SF Pro Text" w:hAnsi="SF Pro Text"/>
+                <w:sz w:val="18"/>
                 <w:szCs w:val="20"/>
               </w:rPr>
               <w:t xml:space="preserve">built tools and created software for </w:t>
             </w:r>
             <w:r>
               <w:rPr>
-                <w:rFonts w:ascii="Helvetica Neue" w:hAnsi="Helvetica Neue"/>
-                <w:sz w:val="20"/>
+                <w:rFonts w:ascii="SF Pro Text" w:hAnsi="SF Pro Text"/>
+                <w:sz w:val="18"/>
                 <w:szCs w:val="20"/>
               </w:rPr>
               <w:t>ILM's in-</w:t>
             </w:r>
             <w:r>
               <w:rPr>
-                <w:rFonts w:ascii="Helvetica Neue" w:hAnsi="Helvetica Neue"/>
-                <w:sz w:val="20"/>
+                <w:rFonts w:ascii="SF Pro Text" w:hAnsi="SF Pro Text"/>
+                <w:sz w:val="18"/>
                 <w:szCs w:val="20"/>
               </w:rPr>
               <w:t>house</w:t>
             </w:r>
             <w:r>
               <w:rPr>
-                <w:rFonts w:ascii="Helvetica Neue" w:hAnsi="Helvetica Neue"/>
-                <w:sz w:val="20"/>
+                <w:rFonts w:ascii="SF Pro Text" w:hAnsi="SF Pro Text"/>
+                <w:sz w:val="18"/>
                 <w:szCs w:val="20"/>
               </w:rPr>
               <w:t xml:space="preserve"> render farm system, asset management infrastructure, media </w:t>
             </w:r>
             <w:r>
               <w:rPr>
-                <w:rFonts w:ascii="Helvetica Neue" w:hAnsi="Helvetica Neue"/>
-                <w:sz w:val="20"/>
+                <w:rFonts w:ascii="SF Pro Text" w:hAnsi="SF Pro Text"/>
+                <w:sz w:val="18"/>
                 <w:szCs w:val="20"/>
               </w:rPr>
               <w:t>creation</w:t>
             </w:r>
             <w:r>
               <w:rPr>
-                <w:rFonts w:ascii="Helvetica Neue" w:hAnsi="Helvetica Neue"/>
-                <w:sz w:val="20"/>
+                <w:rFonts w:ascii="SF Pro Text" w:hAnsi="SF Pro Text"/>
+                <w:sz w:val="18"/>
                 <w:szCs w:val="20"/>
               </w:rPr>
               <w:t xml:space="preserve"> pipel</w:t>
             </w:r>
             <w:r>
               <w:rPr>
-                <w:rFonts w:ascii="Helvetica Neue" w:hAnsi="Helvetica Neue"/>
-                <w:sz w:val="20"/>
+                <w:rFonts w:ascii="SF Pro Text" w:hAnsi="SF Pro Text"/>
+                <w:sz w:val="18"/>
                 <w:szCs w:val="20"/>
               </w:rPr>
               <w:t>ine, and data transfer services</w:t>
@@ -1516,89 +1638,81 @@
               </w:numPr>
               <w:spacing w:after="80"/>
               <w:rPr>
-                <w:rFonts w:ascii="Helvetica Neue" w:hAnsi="Helvetica Neue"/>
-                <w:sz w:val="20"/>
+                <w:rFonts w:ascii="SF Pro Text" w:hAnsi="SF Pro Text"/>
+                <w:sz w:val="18"/>
                 <w:szCs w:val="20"/>
               </w:rPr>
             </w:pPr>
             <w:r>
               <w:rPr>
-                <w:rFonts w:ascii="Helvetica Neue" w:hAnsi="Helvetica Neue"/>
-                <w:sz w:val="20"/>
-                <w:szCs w:val="20"/>
-              </w:rPr>
-              <w:t>W</w:t>
-            </w:r>
-            <w:r>
-              <w:rPr>
-                <w:rFonts w:ascii="Helvetica Neue" w:hAnsi="Helvetica Neue"/>
-                <w:sz w:val="20"/>
-                <w:szCs w:val="20"/>
-              </w:rPr>
-              <w:t>orked closely with Walt Disney Animation Studios in implementation</w:t>
-            </w:r>
-            <w:r>
-              <w:rPr>
-                <w:rFonts w:ascii="Helvetica Neue" w:hAnsi="Helvetica Neue"/>
-                <w:sz w:val="20"/>
+                <w:rFonts w:ascii="SF Pro Text" w:hAnsi="SF Pro Text"/>
+                <w:sz w:val="18"/>
+                <w:szCs w:val="20"/>
+              </w:rPr>
+              <w:t>Worked closely with Walt Disney Animation Studios in implementation</w:t>
+            </w:r>
+            <w:r>
+              <w:rPr>
+                <w:rFonts w:ascii="SF Pro Text" w:hAnsi="SF Pro Text"/>
+                <w:sz w:val="18"/>
                 <w:szCs w:val="20"/>
               </w:rPr>
               <w:t xml:space="preserve"> of </w:t>
             </w:r>
             <w:r>
               <w:rPr>
-                <w:rFonts w:ascii="Helvetica Neue" w:hAnsi="Helvetica Neue"/>
+                <w:rFonts w:ascii="SF Pro Text" w:hAnsi="SF Pro Text"/>
                 <w:i/>
-                <w:sz w:val="20"/>
+                <w:sz w:val="18"/>
                 <w:szCs w:val="20"/>
               </w:rPr>
               <w:t>Coda</w:t>
             </w:r>
             <w:r>
               <w:rPr>
-                <w:rFonts w:ascii="Helvetica Neue" w:hAnsi="Helvetica Neue"/>
-                <w:sz w:val="20"/>
+                <w:rFonts w:ascii="SF Pro Text" w:hAnsi="SF Pro Text"/>
+                <w:sz w:val="18"/>
                 <w:szCs w:val="20"/>
               </w:rPr>
               <w:t xml:space="preserve"> and </w:t>
             </w:r>
             <w:r>
               <w:rPr>
-                <w:rFonts w:ascii="Helvetica Neue" w:hAnsi="Helvetica Neue"/>
+                <w:rFonts w:ascii="SF Pro Text" w:hAnsi="SF Pro Text"/>
                 <w:i/>
-                <w:sz w:val="20"/>
+                <w:sz w:val="18"/>
                 <w:szCs w:val="20"/>
               </w:rPr>
               <w:t>Dpix</w:t>
             </w:r>
             <w:r>
               <w:rPr>
-                <w:rFonts w:ascii="Helvetica Neue" w:hAnsi="Helvetica Neue"/>
-                <w:sz w:val="20"/>
+                <w:rFonts w:ascii="SF Pro Text" w:hAnsi="SF Pro Text"/>
+                <w:sz w:val="18"/>
                 <w:szCs w:val="20"/>
               </w:rPr>
               <w:t xml:space="preserve"> software for render queuing and media/review libraries</w:t>
             </w:r>
             <w:r>
               <w:rPr>
-                <w:rFonts w:ascii="Helvetica Neue" w:hAnsi="Helvetica Neue"/>
-                <w:sz w:val="20"/>
+                <w:rFonts w:ascii="SF Pro Text" w:hAnsi="SF Pro Text"/>
+                <w:sz w:val="18"/>
                 <w:szCs w:val="20"/>
               </w:rPr>
               <w:t>,</w:t>
             </w:r>
             <w:r>
               <w:rPr>
-                <w:rFonts w:ascii="Helvetica Neue" w:hAnsi="Helvetica Neue"/>
-                <w:sz w:val="20"/>
+                <w:rFonts w:ascii="SF Pro Text" w:hAnsi="SF Pro Text"/>
+                <w:sz w:val="18"/>
                 <w:szCs w:val="20"/>
               </w:rPr>
               <w:t xml:space="preserve"> respectivel</w:t>
             </w:r>
             <w:r>
               <w:rPr>
-                <w:rFonts w:ascii="Helvetica Neue" w:hAnsi="Helvetica Neue"/>
-                <w:sz w:val="20"/>
+                <w:rFonts w:ascii="SF Pro Text" w:hAnsi="SF Pro Text"/>
+                <w:sz w:val="18"/>
                 <w:szCs w:val="20"/>
               </w:rPr>
               <w:t>y</w:t>
@@ -1613,39 +1727,39 @@
               </w:numPr>
               <w:spacing w:after="80"/>
               <w:rPr>
-                <w:rFonts w:ascii="Helvetica Neue" w:hAnsi="Helvetica Neue"/>
-                <w:sz w:val="20"/>
+                <w:rFonts w:ascii="SF Pro Text" w:hAnsi="SF Pro Text"/>
+                <w:sz w:val="18"/>
                 <w:szCs w:val="20"/>
               </w:rPr>
             </w:pPr>
             <w:r>
               <w:rPr>
-                <w:rFonts w:ascii="Helvetica Neue" w:hAnsi="Helvetica Neue"/>
-                <w:sz w:val="20"/>
+                <w:rFonts w:ascii="SF Pro Text" w:hAnsi="SF Pro Text"/>
+                <w:sz w:val="18"/>
                 <w:szCs w:val="20"/>
               </w:rPr>
               <w:t xml:space="preserve">Created core API service for </w:t>
             </w:r>
             <w:r>
               <w:rPr>
-                <w:rFonts w:ascii="Helvetica Neue" w:hAnsi="Helvetica Neue"/>
-                <w:sz w:val="20"/>
+                <w:rFonts w:ascii="SF Pro Text" w:hAnsi="SF Pro Text"/>
+                <w:sz w:val="18"/>
                 <w:szCs w:val="20"/>
               </w:rPr>
               <w:t xml:space="preserve">automated </w:t>
             </w:r>
             <w:r>
               <w:rPr>
-                <w:rFonts w:ascii="Helvetica Neue" w:hAnsi="Helvetica Neue"/>
-                <w:sz w:val="20"/>
+                <w:rFonts w:ascii="SF Pro Text" w:hAnsi="SF Pro Text"/>
+                <w:sz w:val="18"/>
                 <w:szCs w:val="20"/>
               </w:rPr>
               <w:t>global studio data transfer and remote VFX Supervisor pla</w:t>
             </w:r>
             <w:r>
               <w:rPr>
-                <w:rFonts w:ascii="Helvetica Neue" w:hAnsi="Helvetica Neue"/>
-                <w:sz w:val="20"/>
+                <w:rFonts w:ascii="SF Pro Text" w:hAnsi="SF Pro Text"/>
+                <w:sz w:val="18"/>
                 <w:szCs w:val="20"/>
               </w:rPr>
               <w:t>tforms</w:t>
@@ -1660,89 +1774,40 @@
               </w:numPr>
               <w:spacing w:after="120"/>
               <w:rPr>
-                <w:rFonts w:ascii="Helvetica Neue" w:hAnsi="Helvetica Neue"/>
-                <w:sz w:val="20"/>
+                <w:rFonts w:ascii="SF Pro Text" w:hAnsi="SF Pro Text"/>
+                <w:sz w:val="18"/>
                 <w:szCs w:val="20"/>
               </w:rPr>
             </w:pPr>
             <w:r>
               <w:rPr>
-                <w:rFonts w:ascii="Helvetica Neue" w:hAnsi="Helvetica Neue"/>
-                <w:sz w:val="20"/>
+                <w:rFonts w:ascii="SF Pro Text" w:hAnsi="SF Pro Text"/>
+                <w:sz w:val="18"/>
                 <w:szCs w:val="20"/>
               </w:rPr>
               <w:t>Led</w:t>
             </w:r>
             <w:r>
               <w:rPr>
-                <w:rFonts w:ascii="Helvetica Neue" w:hAnsi="Helvetica Neue"/>
-                <w:sz w:val="20"/>
-                <w:szCs w:val="20"/>
-              </w:rPr>
-              <w:t xml:space="preserve"> </w:t>
-            </w:r>
-            <w:r>
-              <w:rPr>
-                <w:rFonts w:ascii="Helvetica Neue" w:hAnsi="Helvetica Neue"/>
-                <w:sz w:val="20"/>
-                <w:szCs w:val="20"/>
-              </w:rPr>
-              <w:t>re</w:t>
-            </w:r>
-            <w:r>
-              <w:rPr>
-                <w:rFonts w:ascii="Helvetica Neue" w:hAnsi="Helvetica Neue"/>
-                <w:sz w:val="20"/>
-                <w:szCs w:val="20"/>
-              </w:rPr>
-              <w:t>arc</w:t>
-            </w:r>
-            <w:r>
-              <w:rPr>
-                <w:rFonts w:ascii="Helvetica Neue" w:hAnsi="Helvetica Neue"/>
-                <w:sz w:val="20"/>
-                <w:szCs w:val="20"/>
-              </w:rPr>
-              <w:t>h</w:t>
-            </w:r>
-            <w:r>
-              <w:rPr>
-                <w:rFonts w:ascii="Helvetica Neue" w:hAnsi="Helvetica Neue"/>
-                <w:sz w:val="20"/>
-                <w:szCs w:val="20"/>
-              </w:rPr>
-              <w:t>itecture of ILM's core media player</w:t>
-            </w:r>
-            <w:r>
-              <w:rPr>
-                <w:rFonts w:ascii="Helvetica Neue" w:hAnsi="Helvetica Neue"/>
-                <w:sz w:val="20"/>
-                <w:szCs w:val="20"/>
-              </w:rPr>
-              <w:t xml:space="preserve"> (</w:t>
-            </w:r>
-            <w:r>
-              <w:rPr>
-                <w:rFonts w:ascii="Helvetica Neue" w:hAnsi="Helvetica Neue"/>
+                <w:rFonts w:ascii="SF Pro Text" w:hAnsi="SF Pro Text"/>
+                <w:sz w:val="18"/>
+                <w:szCs w:val="20"/>
+              </w:rPr>
+              <w:t xml:space="preserve"> rearchitecture of ILM's core media player (</w:t>
+            </w:r>
+            <w:r>
+              <w:rPr>
+                <w:rFonts w:ascii="SF Pro Text" w:hAnsi="SF Pro Text"/>
                 <w:i/>
-                <w:sz w:val="20"/>
-                <w:szCs w:val="20"/>
-              </w:rPr>
-              <w:t>RV</w:t>
-            </w:r>
-            <w:r>
-              <w:rPr>
-                <w:rFonts w:ascii="Helvetica Neue" w:hAnsi="Helvetica Neue"/>
-                <w:i/>
-                <w:sz w:val="20"/>
-                <w:szCs w:val="20"/>
-              </w:rPr>
-              <w:t>)</w:t>
-            </w:r>
-            <w:r>
-              <w:rPr>
-                <w:rFonts w:ascii="Helvetica Neue" w:hAnsi="Helvetica Neue"/>
-                <w:sz w:val="20"/>
+                <w:sz w:val="18"/>
+                <w:szCs w:val="20"/>
+              </w:rPr>
+              <w:t>RV)</w:t>
+            </w:r>
+            <w:r>
+              <w:rPr>
+                <w:rFonts w:ascii="SF Pro Text" w:hAnsi="SF Pro Text"/>
+                <w:sz w:val="18"/>
                 <w:szCs w:val="20"/>
               </w:rPr>
               <w:t>; alongside Pipe TDs, created new plugin framework</w:t>
@@ -1761,38 +1826,39 @@
           </w:tcPr>
           <w:p>
             <w:pPr>
-              <w:rPr>
-                <w:rFonts w:ascii="Helvetica Neue" w:hAnsi="Helvetica Neue" w:cs="Rubik Medium"/>
+              <w:spacing w:after="60"/>
+              <w:rPr>
+                <w:rFonts w:ascii="SF Pro Text" w:hAnsi="SF Pro Text" w:cs="Rubik Medium"/>
                 <w:color w:val="000000" w:themeColor="text1"/>
-                <w:sz w:val="20"/>
+                <w:sz w:val="18"/>
                 <w:szCs w:val="20"/>
               </w:rPr>
             </w:pPr>
             <w:r>
               <w:rPr>
-                <w:rFonts w:ascii="Helvetica Neue" w:hAnsi="Helvetica Neue" w:cs="Rubik Medium"/>
+                <w:rFonts w:ascii="SF Pro Text" w:hAnsi="SF Pro Text" w:cs="Rubik Medium"/>
                 <w:b/>
                 <w:bCs/>
                 <w:color w:val="000000" w:themeColor="text1"/>
-                <w:sz w:val="20"/>
+                <w:sz w:val="18"/>
                 <w:szCs w:val="20"/>
               </w:rPr>
               <w:t>Disney Interactive</w:t>
             </w:r>
             <w:r>
               <w:rPr>
-                <w:rFonts w:ascii="Helvetica Neue" w:hAnsi="Helvetica Neue" w:cs="Rubik Medium"/>
-                <w:b/>
-                <w:sz w:val="20"/>
+                <w:rFonts w:ascii="SF Pro Text" w:hAnsi="SF Pro Text" w:cs="Rubik Medium"/>
+                <w:b/>
+                <w:sz w:val="18"/>
                 <w:szCs w:val="20"/>
               </w:rPr>
               <w:t xml:space="preserve"> - Software Engineer,</w:t>
             </w:r>
             <w:r>
               <w:rPr>
-                <w:rFonts w:ascii="Helvetica Neue" w:hAnsi="Helvetica Neue" w:cs="Rubik Medium"/>
-                <w:b/>
-                <w:sz w:val="20"/>
+                <w:rFonts w:ascii="SF Pro Text" w:hAnsi="SF Pro Text" w:cs="Rubik Medium"/>
+                <w:b/>
+                <w:sz w:val="18"/>
                 <w:szCs w:val="20"/>
               </w:rPr>
               <w:t xml:space="preserve"> Intern</w:t>
@@ -1802,7 +1868,7 @@
         <w:tc>
           <w:tcPr>
             <w:tcW w:w="2944" w:type="dxa"/>
-            <w:gridSpan w:val="2"/>
+            <w:gridSpan w:val="3"/>
           </w:tcPr>
           <w:p>
             <w:pPr>
@@ -1811,17 +1877,17 @@
               </w:tabs>
               <w:jc w:val="right"/>
               <w:rPr>
-                <w:rFonts w:ascii="Helvetica Neue" w:hAnsi="Helvetica Neue"/>
+                <w:rFonts w:ascii="SF Pro Text" w:hAnsi="SF Pro Text"/>
                 <w:i/>
-                <w:sz w:val="20"/>
+                <w:sz w:val="18"/>
                 <w:szCs w:val="20"/>
               </w:rPr>
             </w:pPr>
             <w:r>
               <w:rPr>
-                <w:rFonts w:ascii="Helvetica Neue" w:hAnsi="Helvetica Neue"/>
+                <w:rFonts w:ascii="SF Pro Text" w:hAnsi="SF Pro Text"/>
                 <w:i/>
-                <w:sz w:val="20"/>
+                <w:sz w:val="18"/>
                 <w:szCs w:val="20"/>
               </w:rPr>
               <w:t>June 2016 - September 2016</w:t>
@@ -1836,7 +1902,7 @@
         <w:tc>
           <w:tcPr>
             <w:tcW w:w="10864" w:type="dxa"/>
-            <w:gridSpan w:val="4"/>
+            <w:gridSpan w:val="5"/>
           </w:tcPr>
           <w:p>
             <w:pPr>
@@ -1846,15 +1912,15 @@
                 <w:numId w:val="2"/>
               </w:numPr>
               <w:rPr>
-                <w:rFonts w:ascii="Helvetica Neue" w:hAnsi="Helvetica Neue"/>
-                <w:sz w:val="20"/>
+                <w:rFonts w:ascii="SF Pro Text" w:hAnsi="SF Pro Text"/>
+                <w:sz w:val="18"/>
                 <w:szCs w:val="20"/>
               </w:rPr>
             </w:pPr>
             <w:r>
               <w:rPr>
-                <w:rFonts w:ascii="Helvetica Neue" w:hAnsi="Helvetica Neue"/>
-                <w:sz w:val="20"/>
+                <w:rFonts w:ascii="SF Pro Text" w:hAnsi="SF Pro Text"/>
+                <w:sz w:val="18"/>
                 <w:szCs w:val="20"/>
               </w:rPr>
               <w:t>Within the Media Technology Engineering Team, created administrative tools for digital asset management, including video/image media + file metadata (Metrics, statistical analysis, database management)</w:t>
@@ -1871,15 +1937,15 @@
                 <w:tab w:val="right" w:pos="10800"/>
               </w:tabs>
               <w:rPr>
-                <w:rFonts w:ascii="Helvetica Neue" w:hAnsi="Helvetica Neue"/>
-                <w:sz w:val="20"/>
+                <w:rFonts w:ascii="SF Pro Text" w:hAnsi="SF Pro Text"/>
+                <w:sz w:val="18"/>
                 <w:szCs w:val="20"/>
               </w:rPr>
             </w:pPr>
             <w:r>
               <w:rPr>
-                <w:rFonts w:ascii="Helvetica Neue" w:hAnsi="Helvetica Neue"/>
-                <w:sz w:val="20"/>
+                <w:rFonts w:ascii="SF Pro Text" w:hAnsi="SF Pro Text"/>
+                <w:sz w:val="18"/>
                 <w:szCs w:val="20"/>
               </w:rPr>
               <w:t>Improved scalability of the asset manager through design of database helper functions</w:t>
@@ -1894,47 +1960,47 @@
               </w:numPr>
               <w:spacing w:after="120"/>
               <w:rPr>
-                <w:rFonts w:ascii="Helvetica Neue" w:hAnsi="Helvetica Neue"/>
-                <w:sz w:val="20"/>
+                <w:rFonts w:ascii="SF Pro Text" w:hAnsi="SF Pro Text"/>
+                <w:sz w:val="18"/>
                 <w:szCs w:val="20"/>
               </w:rPr>
             </w:pPr>
             <w:r>
               <w:rPr>
-                <w:rFonts w:ascii="Helvetica Neue" w:hAnsi="Helvetica Neue"/>
-                <w:sz w:val="20"/>
+                <w:rFonts w:ascii="SF Pro Text" w:hAnsi="SF Pro Text"/>
+                <w:sz w:val="18"/>
                 <w:szCs w:val="20"/>
               </w:rPr>
               <w:t>Designed and implemented digital pipeline software to manage reindex and asset mapping for CMS</w:t>
             </w:r>
             <w:r>
               <w:rPr>
-                <w:rFonts w:ascii="Helvetica Neue" w:hAnsi="Helvetica Neue"/>
-                <w:sz w:val="20"/>
+                <w:rFonts w:ascii="SF Pro Text" w:hAnsi="SF Pro Text"/>
+                <w:sz w:val="18"/>
                 <w:szCs w:val="20"/>
               </w:rPr>
               <w:t xml:space="preserve"> </w:t>
             </w:r>
             <w:r>
               <w:rPr>
-                <w:rFonts w:ascii="Helvetica Neue" w:hAnsi="Helvetica Neue"/>
-                <w:sz w:val="20"/>
+                <w:rFonts w:ascii="SF Pro Text" w:hAnsi="SF Pro Text"/>
+                <w:sz w:val="18"/>
                 <w:szCs w:val="20"/>
               </w:rPr>
               <w:t xml:space="preserve">and </w:t>
             </w:r>
             <w:r>
               <w:rPr>
-                <w:rFonts w:ascii="Helvetica Neue" w:hAnsi="Helvetica Neue"/>
-                <w:sz w:val="20"/>
+                <w:rFonts w:ascii="SF Pro Text" w:hAnsi="SF Pro Text"/>
+                <w:sz w:val="18"/>
                 <w:szCs w:val="20"/>
               </w:rPr>
               <w:t xml:space="preserve">art </w:t>
             </w:r>
             <w:r>
               <w:rPr>
-                <w:rFonts w:ascii="Helvetica Neue" w:hAnsi="Helvetica Neue"/>
-                <w:sz w:val="20"/>
+                <w:rFonts w:ascii="SF Pro Text" w:hAnsi="SF Pro Text"/>
+                <w:sz w:val="18"/>
                 <w:szCs w:val="20"/>
               </w:rPr>
               <w:t>production pipelines</w:t>
@@ -1953,54 +2019,55 @@
           </w:tcPr>
           <w:p>
             <w:pPr>
-              <w:rPr>
-                <w:rFonts w:ascii="Helvetica Neue" w:hAnsi="Helvetica Neue" w:cs="Rubik Medium"/>
-                <w:b/>
-                <w:sz w:val="20"/>
+              <w:spacing w:after="60"/>
+              <w:rPr>
+                <w:rFonts w:ascii="SF Pro Text" w:hAnsi="SF Pro Text" w:cs="Rubik Medium"/>
+                <w:b/>
+                <w:sz w:val="18"/>
                 <w:szCs w:val="20"/>
               </w:rPr>
             </w:pPr>
             <w:r>
               <w:rPr>
-                <w:rFonts w:ascii="Helvetica Neue" w:hAnsi="Helvetica Neue" w:cs="Rubik Medium"/>
-                <w:b/>
-                <w:sz w:val="20"/>
+                <w:rFonts w:ascii="SF Pro Text" w:hAnsi="SF Pro Text" w:cs="Rubik Medium"/>
+                <w:b/>
+                <w:sz w:val="18"/>
                 <w:szCs w:val="20"/>
               </w:rPr>
               <w:t>Santa Clara University,</w:t>
             </w:r>
             <w:r>
               <w:rPr>
-                <w:rFonts w:ascii="Helvetica Neue" w:hAnsi="Helvetica Neue" w:cs="Rubik Medium"/>
-                <w:b/>
-                <w:sz w:val="20"/>
+                <w:rFonts w:ascii="SF Pro Text" w:hAnsi="SF Pro Text" w:cs="Rubik Medium"/>
+                <w:b/>
+                <w:sz w:val="18"/>
                 <w:szCs w:val="20"/>
               </w:rPr>
               <w:t xml:space="preserve"> </w:t>
             </w:r>
             <w:r>
               <w:rPr>
-                <w:rFonts w:ascii="Helvetica Neue" w:hAnsi="Helvetica Neue" w:cs="Rubik Medium"/>
-                <w:b/>
-                <w:sz w:val="20"/>
+                <w:rFonts w:ascii="SF Pro Text" w:hAnsi="SF Pro Text" w:cs="Rubik Medium"/>
+                <w:b/>
+                <w:sz w:val="18"/>
                 <w:szCs w:val="20"/>
               </w:rPr>
               <w:t xml:space="preserve">3D Animation and Modeling - </w:t>
             </w:r>
             <w:r>
               <w:rPr>
-                <w:rFonts w:ascii="Helvetica Neue" w:hAnsi="Helvetica Neue" w:cs="Rubik Medium"/>
-                <w:b/>
-                <w:sz w:val="20"/>
+                <w:rFonts w:ascii="SF Pro Text" w:hAnsi="SF Pro Text" w:cs="Rubik Medium"/>
+                <w:b/>
+                <w:sz w:val="18"/>
                 <w:szCs w:val="20"/>
               </w:rPr>
               <w:t>Teaching</w:t>
             </w:r>
             <w:r>
               <w:rPr>
-                <w:rFonts w:ascii="Helvetica Neue" w:hAnsi="Helvetica Neue" w:cs="Rubik Medium"/>
-                <w:b/>
-                <w:sz w:val="20"/>
+                <w:rFonts w:ascii="SF Pro Text" w:hAnsi="SF Pro Text" w:cs="Rubik Medium"/>
+                <w:b/>
+                <w:sz w:val="18"/>
                 <w:szCs w:val="20"/>
               </w:rPr>
               <w:t xml:space="preserve"> Assistant</w:t>
@@ -2010,86 +2077,86 @@
         <w:tc>
           <w:tcPr>
             <w:tcW w:w="2944" w:type="dxa"/>
-            <w:gridSpan w:val="2"/>
+            <w:gridSpan w:val="3"/>
           </w:tcPr>
           <w:p>
             <w:pPr>
               <w:jc w:val="right"/>
               <w:rPr>
-                <w:rFonts w:ascii="Helvetica Neue" w:hAnsi="Helvetica Neue"/>
+                <w:rFonts w:ascii="SF Pro Text" w:hAnsi="SF Pro Text"/>
                 <w:i/>
-                <w:sz w:val="20"/>
+                <w:sz w:val="18"/>
                 <w:szCs w:val="20"/>
               </w:rPr>
             </w:pPr>
             <w:r>
               <w:rPr>
-                <w:rFonts w:ascii="Helvetica Neue" w:hAnsi="Helvetica Neue"/>
+                <w:rFonts w:ascii="SF Pro Text" w:hAnsi="SF Pro Text"/>
                 <w:i/>
-                <w:sz w:val="20"/>
+                <w:sz w:val="18"/>
                 <w:szCs w:val="20"/>
               </w:rPr>
               <w:t>September</w:t>
             </w:r>
             <w:r>
               <w:rPr>
-                <w:rFonts w:ascii="Helvetica Neue" w:hAnsi="Helvetica Neue"/>
+                <w:rFonts w:ascii="SF Pro Text" w:hAnsi="SF Pro Text"/>
                 <w:i/>
-                <w:sz w:val="20"/>
+                <w:sz w:val="18"/>
                 <w:szCs w:val="20"/>
               </w:rPr>
               <w:t xml:space="preserve"> 2016</w:t>
             </w:r>
             <w:r>
               <w:rPr>
-                <w:rFonts w:ascii="Helvetica Neue" w:hAnsi="Helvetica Neue"/>
+                <w:rFonts w:ascii="SF Pro Text" w:hAnsi="SF Pro Text"/>
                 <w:i/>
-                <w:sz w:val="20"/>
+                <w:sz w:val="18"/>
                 <w:szCs w:val="20"/>
               </w:rPr>
               <w:t xml:space="preserve"> </w:t>
             </w:r>
             <w:r>
               <w:rPr>
-                <w:rFonts w:ascii="Helvetica Neue" w:hAnsi="Helvetica Neue"/>
+                <w:rFonts w:ascii="SF Pro Text" w:hAnsi="SF Pro Text"/>
                 <w:i/>
-                <w:sz w:val="20"/>
+                <w:sz w:val="18"/>
                 <w:szCs w:val="20"/>
               </w:rPr>
               <w:t>-</w:t>
             </w:r>
             <w:r>
               <w:rPr>
-                <w:rFonts w:ascii="Helvetica Neue" w:hAnsi="Helvetica Neue"/>
+                <w:rFonts w:ascii="SF Pro Text" w:hAnsi="SF Pro Text"/>
                 <w:i/>
-                <w:sz w:val="20"/>
+                <w:sz w:val="18"/>
                 <w:szCs w:val="20"/>
               </w:rPr>
               <w:t xml:space="preserve"> </w:t>
             </w:r>
             <w:r>
               <w:rPr>
-                <w:rFonts w:ascii="Helvetica Neue" w:hAnsi="Helvetica Neue"/>
+                <w:rFonts w:ascii="SF Pro Text" w:hAnsi="SF Pro Text"/>
                 <w:i/>
-                <w:sz w:val="20"/>
+                <w:sz w:val="18"/>
                 <w:szCs w:val="20"/>
               </w:rPr>
               <w:t>Presen</w:t>
             </w:r>
             <w:r>
               <w:rPr>
-                <w:rFonts w:ascii="Helvetica Neue" w:hAnsi="Helvetica Neue"/>
+                <w:rFonts w:ascii="SF Pro Text" w:hAnsi="SF Pro Text"/>
                 <w:i/>
-                <w:sz w:val="20"/>
+                <w:sz w:val="18"/>
                 <w:szCs w:val="20"/>
               </w:rPr>
               <w:t>t</w:t>
             </w:r>
             <w:r>
               <w:rPr>
-                <w:rFonts w:ascii="Helvetica Neue" w:hAnsi="Helvetica Neue"/>
+                <w:rFonts w:ascii="SF Pro Text" w:hAnsi="SF Pro Text"/>
                 <w:i/>
-                <w:sz w:val="20"/>
+                <w:sz w:val="18"/>
                 <w:szCs w:val="20"/>
               </w:rPr>
               <w:t xml:space="preserve"> </w:t>
@@ -2104,7 +2171,7 @@
         <w:tc>
           <w:tcPr>
             <w:tcW w:w="10864" w:type="dxa"/>
-            <w:gridSpan w:val="4"/>
+            <w:gridSpan w:val="5"/>
             <w:vAlign w:val="center"/>
           </w:tcPr>
           <w:p>
@@ -2116,80 +2183,80 @@
               </w:numPr>
               <w:spacing w:after="120"/>
               <w:rPr>
-                <w:rFonts w:ascii="Helvetica Neue" w:hAnsi="Helvetica Neue"/>
+                <w:rFonts w:ascii="SF Pro Text" w:hAnsi="SF Pro Text"/>
                 <w:i/>
-                <w:sz w:val="20"/>
+                <w:sz w:val="18"/>
                 <w:szCs w:val="20"/>
               </w:rPr>
             </w:pPr>
             <w:r>
               <w:rPr>
-                <w:rFonts w:ascii="Helvetica Neue" w:hAnsi="Helvetica Neue"/>
-                <w:sz w:val="20"/>
+                <w:rFonts w:ascii="SF Pro Text" w:hAnsi="SF Pro Text"/>
+                <w:sz w:val="18"/>
                 <w:szCs w:val="20"/>
               </w:rPr>
               <w:t xml:space="preserve">Taught Computer Graphics fundamentals and </w:t>
             </w:r>
             <w:r>
               <w:rPr>
-                <w:rFonts w:ascii="Helvetica Neue" w:hAnsi="Helvetica Neue"/>
-                <w:sz w:val="20"/>
+                <w:rFonts w:ascii="SF Pro Text" w:hAnsi="SF Pro Text"/>
+                <w:sz w:val="18"/>
                 <w:szCs w:val="20"/>
               </w:rPr>
               <w:t xml:space="preserve">the </w:t>
             </w:r>
             <w:r>
               <w:rPr>
-                <w:rFonts w:ascii="Helvetica Neue" w:hAnsi="Helvetica Neue"/>
-                <w:sz w:val="20"/>
+                <w:rFonts w:ascii="SF Pro Text" w:hAnsi="SF Pro Text"/>
+                <w:sz w:val="18"/>
                 <w:szCs w:val="20"/>
               </w:rPr>
               <w:t>3D Modeling/Animation pipeline</w:t>
             </w:r>
             <w:r>
               <w:rPr>
-                <w:rFonts w:ascii="Helvetica Neue" w:hAnsi="Helvetica Neue"/>
-                <w:sz w:val="20"/>
+                <w:rFonts w:ascii="SF Pro Text" w:hAnsi="SF Pro Text"/>
+                <w:sz w:val="18"/>
                 <w:szCs w:val="20"/>
               </w:rPr>
               <w:t>,</w:t>
             </w:r>
             <w:r>
               <w:rPr>
-                <w:rFonts w:ascii="Helvetica Neue" w:hAnsi="Helvetica Neue"/>
-                <w:sz w:val="20"/>
+                <w:rFonts w:ascii="SF Pro Text" w:hAnsi="SF Pro Text"/>
+                <w:sz w:val="18"/>
                 <w:szCs w:val="20"/>
               </w:rPr>
               <w:t xml:space="preserve"> </w:t>
             </w:r>
             <w:r>
               <w:rPr>
-                <w:rFonts w:ascii="Helvetica Neue" w:hAnsi="Helvetica Neue"/>
-                <w:sz w:val="20"/>
+                <w:rFonts w:ascii="SF Pro Text" w:hAnsi="SF Pro Text"/>
+                <w:sz w:val="18"/>
                 <w:szCs w:val="20"/>
               </w:rPr>
               <w:t xml:space="preserve">including Maya and </w:t>
             </w:r>
             <w:r>
               <w:rPr>
-                <w:rFonts w:ascii="Helvetica Neue" w:hAnsi="Helvetica Neue"/>
-                <w:sz w:val="20"/>
+                <w:rFonts w:ascii="SF Pro Text" w:hAnsi="SF Pro Text"/>
+                <w:sz w:val="18"/>
                 <w:szCs w:val="20"/>
               </w:rPr>
               <w:t xml:space="preserve">introductory </w:t>
             </w:r>
             <w:r>
               <w:rPr>
-                <w:rFonts w:ascii="Helvetica Neue" w:hAnsi="Helvetica Neue"/>
-                <w:sz w:val="20"/>
+                <w:rFonts w:ascii="SF Pro Text" w:hAnsi="SF Pro Text"/>
+                <w:sz w:val="18"/>
                 <w:szCs w:val="20"/>
               </w:rPr>
               <w:t>technical</w:t>
             </w:r>
             <w:r>
               <w:rPr>
-                <w:rFonts w:ascii="Helvetica Neue" w:hAnsi="Helvetica Neue"/>
-                <w:sz w:val="20"/>
+                <w:rFonts w:ascii="SF Pro Text" w:hAnsi="SF Pro Text"/>
+                <w:sz w:val="18"/>
                 <w:szCs w:val="20"/>
               </w:rPr>
               <w:t xml:space="preserve"> direction</w:t>
@@ -2208,36 +2275,37 @@
           </w:tcPr>
           <w:p>
             <w:pPr>
-              <w:rPr>
-                <w:rFonts w:ascii="Helvetica Neue" w:hAnsi="Helvetica Neue" w:cs="Rubik Medium"/>
+              <w:spacing w:after="60"/>
+              <w:rPr>
+                <w:rFonts w:ascii="SF Pro Text" w:hAnsi="SF Pro Text" w:cs="Rubik Medium"/>
                 <w:color w:val="000000" w:themeColor="text1"/>
-                <w:sz w:val="20"/>
+                <w:sz w:val="18"/>
                 <w:szCs w:val="20"/>
               </w:rPr>
             </w:pPr>
             <w:r>
               <w:rPr>
-                <w:rFonts w:ascii="Helvetica Neue" w:hAnsi="Helvetica Neue" w:cs="Rubik Medium"/>
-                <w:b/>
-                <w:sz w:val="20"/>
+                <w:rFonts w:ascii="SF Pro Text" w:hAnsi="SF Pro Text" w:cs="Rubik Medium"/>
+                <w:b/>
+                <w:sz w:val="18"/>
                 <w:szCs w:val="20"/>
               </w:rPr>
               <w:t xml:space="preserve">Hoana Medical - </w:t>
             </w:r>
             <w:r>
               <w:rPr>
-                <w:rFonts w:ascii="Helvetica Neue" w:hAnsi="Helvetica Neue" w:cs="Rubik Medium"/>
-                <w:b/>
-                <w:sz w:val="20"/>
+                <w:rFonts w:ascii="SF Pro Text" w:hAnsi="SF Pro Text" w:cs="Rubik Medium"/>
+                <w:b/>
+                <w:sz w:val="18"/>
                 <w:szCs w:val="20"/>
               </w:rPr>
               <w:t xml:space="preserve">Software Engineer, </w:t>
             </w:r>
             <w:r>
               <w:rPr>
-                <w:rFonts w:ascii="Helvetica Neue" w:hAnsi="Helvetica Neue" w:cs="Rubik Medium"/>
-                <w:b/>
-                <w:sz w:val="20"/>
+                <w:rFonts w:ascii="SF Pro Text" w:hAnsi="SF Pro Text" w:cs="Rubik Medium"/>
+                <w:b/>
+                <w:sz w:val="18"/>
                 <w:szCs w:val="20"/>
               </w:rPr>
               <w:t>Intern</w:t>
@@ -2247,24 +2315,24 @@
         <w:tc>
           <w:tcPr>
             <w:tcW w:w="2944" w:type="dxa"/>
-            <w:gridSpan w:val="2"/>
+            <w:gridSpan w:val="3"/>
           </w:tcPr>
           <w:p>
             <w:pPr>
               <w:jc w:val="right"/>
               <w:rPr>
-                <w:rFonts w:ascii="Helvetica Neue" w:hAnsi="Helvetica Neue"/>
+                <w:rFonts w:ascii="SF Pro Text" w:hAnsi="SF Pro Text"/>
                 <w:i/>
                 <w:color w:val="000000" w:themeColor="text1"/>
-                <w:sz w:val="20"/>
+                <w:sz w:val="18"/>
                 <w:szCs w:val="20"/>
               </w:rPr>
             </w:pPr>
             <w:r>
               <w:rPr>
-                <w:rFonts w:ascii="Helvetica Neue" w:hAnsi="Helvetica Neue"/>
+                <w:rFonts w:ascii="SF Pro Text" w:hAnsi="SF Pro Text"/>
                 <w:i/>
-                <w:sz w:val="20"/>
+                <w:sz w:val="18"/>
                 <w:szCs w:val="20"/>
               </w:rPr>
               <w:t>June 2015 - August 2015</w:t>
@@ -2279,7 +2347,7 @@
         <w:tc>
           <w:tcPr>
             <w:tcW w:w="10864" w:type="dxa"/>
-            <w:gridSpan w:val="4"/>
+            <w:gridSpan w:val="5"/>
           </w:tcPr>
           <w:p>
             <w:pPr>
@@ -2289,15 +2357,15 @@
                 <w:numId w:val="2"/>
               </w:numPr>
               <w:rPr>
-                <w:rFonts w:ascii="Helvetica Neue" w:hAnsi="Helvetica Neue"/>
-                <w:sz w:val="20"/>
+                <w:rFonts w:ascii="SF Pro Text" w:hAnsi="SF Pro Text"/>
+                <w:sz w:val="18"/>
                 <w:szCs w:val="20"/>
               </w:rPr>
             </w:pPr>
             <w:r>
               <w:rPr>
-                <w:rFonts w:ascii="Helvetica Neue" w:hAnsi="Helvetica Neue"/>
-                <w:sz w:val="20"/>
+                <w:rFonts w:ascii="SF Pro Text" w:hAnsi="SF Pro Text"/>
+                <w:sz w:val="18"/>
                 <w:szCs w:val="20"/>
               </w:rPr>
               <w:t>Engineered tool to analyze wireless data packages from sensory data and to detect anomalies</w:t>
@@ -2311,15 +2379,15 @@
                 <w:numId w:val="2"/>
               </w:numPr>
               <w:rPr>
-                <w:rFonts w:ascii="Helvetica Neue" w:hAnsi="Helvetica Neue"/>
-                <w:sz w:val="20"/>
+                <w:rFonts w:ascii="SF Pro Text" w:hAnsi="SF Pro Text"/>
+                <w:sz w:val="18"/>
                 <w:szCs w:val="20"/>
               </w:rPr>
             </w:pPr>
             <w:r>
               <w:rPr>
-                <w:rFonts w:ascii="Helvetica Neue" w:hAnsi="Helvetica Neue"/>
-                <w:sz w:val="20"/>
+                <w:rFonts w:ascii="SF Pro Text" w:hAnsi="SF Pro Text"/>
+                <w:sz w:val="18"/>
                 <w:szCs w:val="20"/>
               </w:rPr>
               <w:t>Achieved 99% message integrity through checksum tool implementation</w:t>
@@ -2334,31 +2402,31 @@
               </w:numPr>
               <w:spacing w:after="120"/>
               <w:rPr>
-                <w:rFonts w:ascii="Helvetica Neue" w:hAnsi="Helvetica Neue"/>
-                <w:sz w:val="20"/>
+                <w:rFonts w:ascii="SF Pro Text" w:hAnsi="SF Pro Text"/>
+                <w:sz w:val="18"/>
                 <w:szCs w:val="20"/>
               </w:rPr>
             </w:pPr>
             <w:r>
               <w:rPr>
-                <w:rFonts w:ascii="Helvetica Neue" w:hAnsi="Helvetica Neue"/>
-                <w:sz w:val="20"/>
+                <w:rFonts w:ascii="SF Pro Text" w:hAnsi="SF Pro Text"/>
+                <w:sz w:val="18"/>
                 <w:szCs w:val="20"/>
               </w:rPr>
               <w:t xml:space="preserve">Built medical monitoring mobile and web application that improved load times by 25% compared to the previous </w:t>
             </w:r>
             <w:r>
               <w:rPr>
-                <w:rFonts w:ascii="Helvetica Neue" w:hAnsi="Helvetica Neue"/>
-                <w:sz w:val="20"/>
+                <w:rFonts w:ascii="SF Pro Text" w:hAnsi="SF Pro Text"/>
+                <w:sz w:val="18"/>
                 <w:szCs w:val="20"/>
               </w:rPr>
               <w:t>implementations</w:t>
             </w:r>
             <w:r>
               <w:rPr>
-                <w:rFonts w:ascii="Helvetica Neue" w:hAnsi="Helvetica Neue"/>
-                <w:sz w:val="20"/>
+                <w:rFonts w:ascii="SF Pro Text" w:hAnsi="SF Pro Text"/>
+                <w:sz w:val="18"/>
                 <w:szCs w:val="20"/>
               </w:rPr>
               <w:t xml:space="preserve"> with additional live-updating graphs </w:t>
@@ -2373,7 +2441,7 @@
         <w:tc>
           <w:tcPr>
             <w:tcW w:w="10864" w:type="dxa"/>
-            <w:gridSpan w:val="4"/>
+            <w:gridSpan w:val="5"/>
             <w:tcBorders>
               <w:bottom w:val="single" w:sz="18" w:space="0" w:color="164064"/>
             </w:tcBorders>
@@ -2407,41 +2475,95 @@
       </w:tr>
       <w:tr>
         <w:trPr>
-          <w:trHeight w:val="198"/>
+          <w:trHeight w:val="211"/>
         </w:trPr>
         <w:tc>
           <w:tcPr>
-            <w:tcW w:w="7920" w:type="dxa"/>
-            <w:gridSpan w:val="2"/>
+            <w:tcW w:w="9090" w:type="dxa"/>
+            <w:gridSpan w:val="4"/>
             <w:tcBorders>
               <w:top w:val="single" w:sz="18" w:space="0" w:color="164064"/>
             </w:tcBorders>
           </w:tcPr>
           <w:p>
             <w:pPr>
-              <w:spacing w:before="120"/>
-              <w:rPr>
-                <w:rFonts w:ascii="Helvetica Neue" w:hAnsi="Helvetica Neue"/>
-                <w:b/>
-                <w:sz w:val="20"/>
+              <w:spacing w:before="120" w:after="60"/>
+              <w:rPr>
+                <w:rFonts w:ascii="SF Pro Text" w:hAnsi="SF Pro Text"/>
+                <w:b/>
+                <w:sz w:val="18"/>
                 <w:szCs w:val="20"/>
               </w:rPr>
             </w:pPr>
             <w:r>
               <w:rPr>
-                <w:rFonts w:ascii="Helvetica Neue" w:hAnsi="Helvetica Neue"/>
-                <w:b/>
-                <w:sz w:val="20"/>
-                <w:szCs w:val="20"/>
-              </w:rPr>
-              <w:t>Distributed Creative Content Collaboration Platform (Senior Thesis)</w:t>
+                <w:rFonts w:ascii="SF Pro Text" w:hAnsi="SF Pro Text"/>
+                <w:b/>
+                <w:i/>
+                <w:sz w:val="18"/>
+                <w:szCs w:val="20"/>
+              </w:rPr>
+              <w:t>Pipeworks</w:t>
+            </w:r>
+            <w:r>
+              <w:rPr>
+                <w:rFonts w:ascii="SF Pro Text" w:hAnsi="SF Pro Text"/>
+                <w:b/>
+                <w:sz w:val="18"/>
+                <w:szCs w:val="20"/>
+              </w:rPr>
+              <w:t xml:space="preserve">: </w:t>
+            </w:r>
+            <w:r>
+              <w:rPr>
+                <w:rFonts w:ascii="SF Pro Text" w:hAnsi="SF Pro Text"/>
+                <w:b/>
+                <w:sz w:val="18"/>
+                <w:szCs w:val="20"/>
+              </w:rPr>
+              <w:t>Cloud-based</w:t>
+            </w:r>
+            <w:r>
+              <w:rPr>
+                <w:rFonts w:ascii="SF Pro Text" w:hAnsi="SF Pro Text"/>
+                <w:b/>
+                <w:sz w:val="18"/>
+                <w:szCs w:val="20"/>
+              </w:rPr>
+              <w:t xml:space="preserve"> Pipeline for</w:t>
+            </w:r>
+            <w:r>
+              <w:rPr>
+                <w:rFonts w:ascii="SF Pro Text" w:hAnsi="SF Pro Text"/>
+                <w:b/>
+                <w:sz w:val="18"/>
+                <w:szCs w:val="20"/>
+              </w:rPr>
+              <w:t xml:space="preserve"> </w:t>
+            </w:r>
+            <w:r>
+              <w:rPr>
+                <w:rFonts w:ascii="SF Pro Text" w:hAnsi="SF Pro Text"/>
+                <w:b/>
+                <w:sz w:val="18"/>
+                <w:szCs w:val="20"/>
+              </w:rPr>
+              <w:t>Distributed Creative</w:t>
+            </w:r>
+            <w:r>
+              <w:rPr>
+                <w:rFonts w:ascii="SF Pro Text" w:hAnsi="SF Pro Text"/>
+                <w:b/>
+                <w:sz w:val="18"/>
+                <w:szCs w:val="20"/>
+              </w:rPr>
+              <w:t xml:space="preserve"> Content Collaboration</w:t>
             </w:r>
           </w:p>
         </w:tc>
         <w:tc>
           <w:tcPr>
-            <w:tcW w:w="2944" w:type="dxa"/>
-            <w:gridSpan w:val="2"/>
+            <w:tcW w:w="1774" w:type="dxa"/>
             <w:tcBorders>
               <w:top w:val="single" w:sz="18" w:space="0" w:color="164064"/>
             </w:tcBorders>
@@ -2451,20 +2573,20 @@
               <w:tabs>
                 <w:tab w:val="right" w:pos="10800"/>
               </w:tabs>
-              <w:spacing w:before="20"/>
+              <w:spacing w:before="120"/>
               <w:jc w:val="right"/>
               <w:rPr>
-                <w:rFonts w:ascii="Helvetica Neue" w:hAnsi="Helvetica Neue"/>
+                <w:rFonts w:ascii="SF Pro Text" w:hAnsi="SF Pro Text"/>
                 <w:i/>
-                <w:sz w:val="20"/>
+                <w:sz w:val="18"/>
                 <w:szCs w:val="20"/>
               </w:rPr>
             </w:pPr>
             <w:r>
               <w:rPr>
-                <w:rFonts w:ascii="Helvetica Neue" w:hAnsi="Helvetica Neue"/>
+                <w:rFonts w:ascii="SF Pro Text" w:hAnsi="SF Pro Text"/>
                 <w:i/>
-                <w:sz w:val="20"/>
+                <w:sz w:val="18"/>
                 <w:szCs w:val="20"/>
               </w:rPr>
               <w:t>In Development</w:t>
@@ -2474,77 +2596,57 @@
       </w:tr>
       <w:tr>
         <w:trPr>
-          <w:trHeight w:val="198"/>
+          <w:trHeight w:val="391"/>
         </w:trPr>
         <w:tc>
           <w:tcPr>
             <w:tcW w:w="10864" w:type="dxa"/>
-            <w:gridSpan w:val="4"/>
+            <w:gridSpan w:val="5"/>
           </w:tcPr>
           <w:p>
             <w:pPr>
-              <w:pStyle w:val="ListParagraph"/>
-              <w:numPr>
-                <w:ilvl w:val="0"/>
-                <w:numId w:val="2"/>
-              </w:numPr>
               <w:tabs>
                 <w:tab w:val="right" w:pos="10800"/>
               </w:tabs>
-              <w:spacing w:after="120"/>
-              <w:rPr>
-                <w:rFonts w:ascii="Helvetica Neue" w:hAnsi="Helvetica Neue"/>
-                <w:sz w:val="20"/>
+              <w:spacing w:after="60"/>
+              <w:ind w:left="360"/>
+              <w:rPr>
+                <w:rFonts w:ascii="SF Pro Text" w:hAnsi="SF Pro Text"/>
+                <w:sz w:val="18"/>
                 <w:szCs w:val="20"/>
               </w:rPr>
             </w:pPr>
             <w:r>
               <w:rPr>
-                <w:rFonts w:ascii="Helvetica Neue" w:hAnsi="Helvetica Neue"/>
-                <w:sz w:val="20"/>
-                <w:szCs w:val="20"/>
-              </w:rPr>
-              <w:t>A</w:t>
-            </w:r>
-            <w:r>
-              <w:rPr>
-                <w:rFonts w:ascii="Helvetica Neue" w:hAnsi="Helvetica Neue"/>
-                <w:sz w:val="20"/>
-                <w:szCs w:val="20"/>
-              </w:rPr>
-              <w:t xml:space="preserve"> cloud-based suite of software that will enable small to medium sized</w:t>
-            </w:r>
-            <w:r>
-              <w:rPr>
-                <w:rFonts w:ascii="Helvetica Neue" w:hAnsi="Helvetica Neue"/>
-                <w:sz w:val="20"/>
-                <w:szCs w:val="20"/>
-              </w:rPr>
-              <w:t xml:space="preserve"> </w:t>
-            </w:r>
-            <w:r>
-              <w:rPr>
-                <w:rFonts w:ascii="Helvetica Neue" w:hAnsi="Helvetica Neue"/>
-                <w:sz w:val="20"/>
-                <w:szCs w:val="20"/>
-              </w:rPr>
-              <w:t>teams to bring their creative ideas into reality by providing a comprehensive, yet modular set of</w:t>
-            </w:r>
-            <w:r>
-              <w:rPr>
-                <w:rFonts w:ascii="Helvetica Neue" w:hAnsi="Helvetica Neue"/>
-                <w:sz w:val="20"/>
-                <w:szCs w:val="20"/>
-              </w:rPr>
-              <w:t xml:space="preserve"> </w:t>
-            </w:r>
-            <w:r>
-              <w:rPr>
-                <w:rFonts w:ascii="Helvetica Neue" w:hAnsi="Helvetica Neue"/>
-                <w:sz w:val="20"/>
-                <w:szCs w:val="20"/>
-              </w:rPr>
-              <w:t>tools to support a modern creative content pipeline</w:t>
+                <w:rFonts w:ascii="SF Pro Text" w:hAnsi="SF Pro Text"/>
+                <w:sz w:val="18"/>
+                <w:szCs w:val="20"/>
+              </w:rPr>
+              <w:t>A cloud-based suite of software that will enable small to medium sized teams to bring their creative ideas into reali</w:t>
+            </w:r>
+            <w:r>
+              <w:rPr>
+                <w:rFonts w:ascii="SF Pro Text" w:hAnsi="SF Pro Text"/>
+                <w:sz w:val="18"/>
+                <w:szCs w:val="20"/>
+              </w:rPr>
+              <w:t>ty by providing a comprehensive</w:t>
+            </w:r>
+            <w:r>
+              <w:rPr>
+                <w:rFonts w:ascii="SF Pro Text" w:hAnsi="SF Pro Text"/>
+                <w:sz w:val="18"/>
+                <w:szCs w:val="20"/>
+              </w:rPr>
+              <w:t xml:space="preserve"> yet modular set of tools to support a modern creative content pipeline</w:t>
+            </w:r>
+            <w:r>
+              <w:rPr>
+                <w:rFonts w:ascii="SF Pro Text" w:hAnsi="SF Pro Text"/>
+                <w:sz w:val="18"/>
+                <w:szCs w:val="20"/>
+              </w:rPr>
+              <w:t>.</w:t>
             </w:r>
           </w:p>
           <w:p>
@@ -2558,157 +2660,82 @@
                 <w:tab w:val="right" w:pos="10800"/>
               </w:tabs>
               <w:rPr>
-                <w:rFonts w:ascii="Helvetica Neue" w:hAnsi="Helvetica Neue"/>
-                <w:sz w:val="20"/>
+                <w:rFonts w:ascii="SF Pro Text" w:hAnsi="SF Pro Text"/>
+                <w:sz w:val="18"/>
                 <w:szCs w:val="20"/>
               </w:rPr>
             </w:pPr>
             <w:r>
               <w:rPr>
-                <w:rFonts w:ascii="Helvetica Neue" w:hAnsi="Helvetica Neue"/>
-                <w:sz w:val="20"/>
+                <w:rFonts w:ascii="SF Pro Text" w:hAnsi="SF Pro Text"/>
+                <w:sz w:val="18"/>
                 <w:szCs w:val="20"/>
               </w:rPr>
               <w:t>Python (Server Scripting</w:t>
             </w:r>
             <w:r>
               <w:rPr>
-                <w:rFonts w:ascii="Helvetica Neue" w:hAnsi="Helvetica Neue"/>
-                <w:sz w:val="20"/>
+                <w:rFonts w:ascii="SF Pro Text" w:hAnsi="SF Pro Text"/>
+                <w:sz w:val="18"/>
                 <w:szCs w:val="20"/>
               </w:rPr>
               <w:t>, Core API</w:t>
             </w:r>
             <w:r>
               <w:rPr>
-                <w:rFonts w:ascii="Helvetica Neue" w:hAnsi="Helvetica Neue"/>
-                <w:sz w:val="20"/>
+                <w:rFonts w:ascii="SF Pro Text" w:hAnsi="SF Pro Text"/>
+                <w:sz w:val="18"/>
                 <w:szCs w:val="20"/>
               </w:rPr>
               <w:t>), PyQt</w:t>
             </w:r>
             <w:r>
               <w:rPr>
-                <w:rFonts w:ascii="Helvetica Neue" w:hAnsi="Helvetica Neue"/>
-                <w:sz w:val="20"/>
-                <w:szCs w:val="20"/>
-              </w:rPr>
-              <w:t>, Web-based technologies (Django,</w:t>
-            </w:r>
-            <w:r>
-              <w:rPr>
-                <w:rFonts w:ascii="Helvetica Neue" w:hAnsi="Helvetica Neue"/>
-                <w:sz w:val="20"/>
-                <w:szCs w:val="20"/>
-              </w:rPr>
-              <w:t xml:space="preserve"> Flask</w:t>
-            </w:r>
-            <w:bookmarkStart w:id="0" w:name="_GoBack"/>
-            <w:bookmarkEnd w:id="0"/>
-            <w:r>
-              <w:rPr>
-                <w:rFonts w:ascii="Helvetica Neue" w:hAnsi="Helvetica Neue"/>
-                <w:sz w:val="20"/>
+                <w:rFonts w:ascii="SF Pro Text" w:hAnsi="SF Pro Text"/>
+                <w:sz w:val="18"/>
+                <w:szCs w:val="20"/>
+              </w:rPr>
+              <w:t xml:space="preserve"> 5</w:t>
+            </w:r>
+            <w:r>
+              <w:rPr>
+                <w:rFonts w:ascii="SF Pro Text" w:hAnsi="SF Pro Text"/>
+                <w:sz w:val="18"/>
+                <w:szCs w:val="20"/>
+              </w:rPr>
+              <w:t>, Web-based technologies (</w:t>
+            </w:r>
+            <w:r>
+              <w:rPr>
+                <w:rFonts w:ascii="SF Pro Text" w:hAnsi="SF Pro Text"/>
+                <w:sz w:val="18"/>
+                <w:szCs w:val="20"/>
+              </w:rPr>
+              <w:t xml:space="preserve">Django, </w:t>
+            </w:r>
+            <w:r>
+              <w:rPr>
+                <w:rFonts w:ascii="SF Pro Text" w:hAnsi="SF Pro Text"/>
+                <w:sz w:val="18"/>
+                <w:szCs w:val="20"/>
+              </w:rPr>
+              <w:t>Flask</w:t>
+            </w:r>
+            <w:r>
+              <w:rPr>
+                <w:rFonts w:ascii="SF Pro Text" w:hAnsi="SF Pro Text"/>
+                <w:sz w:val="18"/>
+                <w:szCs w:val="20"/>
+              </w:rPr>
+              <w:t>, Google Cloud Platform</w:t>
+            </w:r>
+            <w:r>
+              <w:rPr>
+                <w:rFonts w:ascii="SF Pro Text" w:hAnsi="SF Pro Text"/>
+                <w:sz w:val="18"/>
                 <w:szCs w:val="20"/>
               </w:rPr>
               <w:t>)</w:t>
-            </w:r>
-          </w:p>
-        </w:tc>
-      </w:tr>
-      <w:tr>
-        <w:trPr>
-          <w:trHeight w:val="382"/>
-        </w:trPr>
-        <w:tc>
-          <w:tcPr>
-            <w:tcW w:w="7920" w:type="dxa"/>
-            <w:gridSpan w:val="2"/>
-          </w:tcPr>
-          <w:p>
-            <w:pPr>
-              <w:spacing w:before="80"/>
-              <w:rPr>
-                <w:rFonts w:ascii="Helvetica Neue" w:hAnsi="Helvetica Neue"/>
-                <w:b/>
-                <w:sz w:val="20"/>
-                <w:szCs w:val="20"/>
-              </w:rPr>
-            </w:pPr>
-            <w:r>
-              <w:rPr>
-                <w:rFonts w:ascii="Helvetica Neue" w:hAnsi="Helvetica Neue"/>
-                <w:b/>
-                <w:sz w:val="20"/>
-                <w:szCs w:val="20"/>
-              </w:rPr>
-              <w:t>Procedural Modeling</w:t>
-            </w:r>
-            <w:r>
-              <w:rPr>
-                <w:rFonts w:ascii="Helvetica Neue" w:hAnsi="Helvetica Neue"/>
-                <w:b/>
-                <w:sz w:val="20"/>
-                <w:szCs w:val="20"/>
-              </w:rPr>
-              <w:t xml:space="preserve"> Tools</w:t>
-            </w:r>
-            <w:r>
-              <w:rPr>
-                <w:rFonts w:ascii="Helvetica Neue" w:hAnsi="Helvetica Neue"/>
-                <w:b/>
-                <w:sz w:val="20"/>
-                <w:szCs w:val="20"/>
-              </w:rPr>
-              <w:t xml:space="preserve"> for Surrealist Art Style (Houdini</w:t>
-            </w:r>
-            <w:r>
-              <w:rPr>
-                <w:rFonts w:ascii="Helvetica Neue" w:hAnsi="Helvetica Neue"/>
-                <w:b/>
-                <w:sz w:val="20"/>
-                <w:szCs w:val="20"/>
-              </w:rPr>
-              <w:t>, C++</w:t>
-            </w:r>
-            <w:r>
-              <w:rPr>
-                <w:rFonts w:ascii="Helvetica Neue" w:hAnsi="Helvetica Neue"/>
-                <w:b/>
-                <w:sz w:val="20"/>
-                <w:szCs w:val="20"/>
-              </w:rPr>
-              <w:t xml:space="preserve">) </w:t>
-            </w:r>
-          </w:p>
-        </w:tc>
-        <w:tc>
-          <w:tcPr>
-            <w:tcW w:w="2944" w:type="dxa"/>
-            <w:gridSpan w:val="2"/>
-          </w:tcPr>
-          <w:p>
-            <w:pPr>
-              <w:tabs>
-                <w:tab w:val="right" w:pos="10800"/>
-              </w:tabs>
-              <w:spacing w:before="80"/>
-              <w:jc w:val="right"/>
-              <w:rPr>
-                <w:rFonts w:ascii="Helvetica Neue" w:hAnsi="Helvetica Neue"/>
-                <w:i/>
-                <w:sz w:val="20"/>
-                <w:szCs w:val="20"/>
-              </w:rPr>
-            </w:pPr>
-            <w:r>
-              <w:rPr>
-                <w:rFonts w:ascii="Helvetica Neue" w:hAnsi="Helvetica Neue"/>
-                <w:i/>
-                <w:sz w:val="20"/>
-                <w:szCs w:val="20"/>
-              </w:rPr>
-              <w:t>In Development</w:t>
             </w:r>
           </w:p>
         </w:tc>
@@ -2724,38 +2751,38 @@
           </w:tcPr>
           <w:p>
             <w:pPr>
-              <w:spacing w:before="80"/>
-              <w:rPr>
-                <w:rFonts w:ascii="Helvetica Neue" w:hAnsi="Helvetica Neue"/>
+              <w:spacing w:before="120" w:after="60"/>
+              <w:rPr>
+                <w:rFonts w:ascii="SF Pro Text" w:hAnsi="SF Pro Text"/>
                 <w:color w:val="000000" w:themeColor="text1"/>
-                <w:sz w:val="20"/>
+                <w:sz w:val="18"/>
                 <w:szCs w:val="20"/>
               </w:rPr>
             </w:pPr>
             <w:r>
               <w:rPr>
-                <w:rFonts w:ascii="Helvetica Neue" w:hAnsi="Helvetica Neue"/>
-                <w:b/>
-                <w:sz w:val="20"/>
+                <w:rFonts w:ascii="SF Pro Text" w:hAnsi="SF Pro Text"/>
+                <w:b/>
+                <w:sz w:val="18"/>
                 <w:szCs w:val="20"/>
               </w:rPr>
               <w:t xml:space="preserve">Disney </w:t>
             </w:r>
             <w:r>
               <w:rPr>
-                <w:rFonts w:ascii="Helvetica Neue" w:hAnsi="Helvetica Neue"/>
+                <w:rFonts w:ascii="SF Pro Text" w:hAnsi="SF Pro Text"/>
                 <w:b/>
                 <w:i/>
-                <w:sz w:val="20"/>
+                <w:sz w:val="18"/>
                 <w:szCs w:val="20"/>
               </w:rPr>
               <w:t>Matterhorn</w:t>
             </w:r>
             <w:r>
               <w:rPr>
-                <w:rFonts w:ascii="Helvetica Neue" w:hAnsi="Helvetica Neue"/>
-                <w:b/>
-                <w:sz w:val="20"/>
+                <w:rFonts w:ascii="SF Pro Text" w:hAnsi="SF Pro Text"/>
+                <w:b/>
+                <w:sz w:val="18"/>
                 <w:szCs w:val="20"/>
               </w:rPr>
               <w:t xml:space="preserve"> Digital Asset Manager</w:t>
@@ -2765,27 +2792,27 @@
         <w:tc>
           <w:tcPr>
             <w:tcW w:w="2944" w:type="dxa"/>
-            <w:gridSpan w:val="2"/>
+            <w:gridSpan w:val="3"/>
           </w:tcPr>
           <w:p>
             <w:pPr>
               <w:tabs>
                 <w:tab w:val="right" w:pos="10800"/>
               </w:tabs>
-              <w:spacing w:before="80"/>
+              <w:spacing w:before="120"/>
               <w:jc w:val="right"/>
               <w:rPr>
-                <w:rFonts w:ascii="Helvetica Neue" w:hAnsi="Helvetica Neue"/>
+                <w:rFonts w:ascii="SF Pro Text" w:hAnsi="SF Pro Text"/>
                 <w:i/>
-                <w:sz w:val="20"/>
+                <w:sz w:val="18"/>
                 <w:szCs w:val="20"/>
               </w:rPr>
             </w:pPr>
             <w:r>
               <w:rPr>
-                <w:rFonts w:ascii="Helvetica Neue" w:hAnsi="Helvetica Neue"/>
+                <w:rFonts w:ascii="SF Pro Text" w:hAnsi="SF Pro Text"/>
                 <w:i/>
-                <w:sz w:val="20"/>
+                <w:sz w:val="18"/>
                 <w:szCs w:val="20"/>
               </w:rPr>
               <w:t>Summer 2016</w:t>
@@ -2795,141 +2822,148 @@
       </w:tr>
       <w:tr>
         <w:trPr>
-          <w:trHeight w:val="769"/>
+          <w:trHeight w:val="220"/>
         </w:trPr>
         <w:tc>
           <w:tcPr>
             <w:tcW w:w="10864" w:type="dxa"/>
-            <w:gridSpan w:val="4"/>
+            <w:gridSpan w:val="5"/>
           </w:tcPr>
           <w:p>
             <w:pPr>
-              <w:pStyle w:val="ListParagraph"/>
-              <w:numPr>
-                <w:ilvl w:val="0"/>
-                <w:numId w:val="2"/>
-              </w:numPr>
               <w:tabs>
                 <w:tab w:val="right" w:pos="10800"/>
               </w:tabs>
-              <w:rPr>
-                <w:rFonts w:ascii="Helvetica Neue" w:hAnsi="Helvetica Neue"/>
-                <w:sz w:val="20"/>
+              <w:spacing w:after="60"/>
+              <w:ind w:left="360"/>
+              <w:rPr>
+                <w:rFonts w:ascii="SF Pro Text" w:hAnsi="SF Pro Text"/>
+                <w:sz w:val="18"/>
                 <w:szCs w:val="20"/>
               </w:rPr>
             </w:pPr>
             <w:r>
               <w:rPr>
-                <w:rFonts w:ascii="Helvetica Neue" w:hAnsi="Helvetica Neue"/>
-                <w:sz w:val="20"/>
+                <w:rFonts w:ascii="SF Pro Text" w:hAnsi="SF Pro Text"/>
+                <w:sz w:val="18"/>
                 <w:szCs w:val="20"/>
               </w:rPr>
               <w:t xml:space="preserve">Web-based </w:t>
             </w:r>
             <w:r>
               <w:rPr>
-                <w:rFonts w:ascii="Helvetica Neue" w:hAnsi="Helvetica Neue"/>
-                <w:sz w:val="20"/>
+                <w:rFonts w:ascii="SF Pro Text" w:hAnsi="SF Pro Text"/>
+                <w:sz w:val="18"/>
                 <w:szCs w:val="20"/>
               </w:rPr>
               <w:t>Image, video, and file manager for</w:t>
             </w:r>
             <w:r>
               <w:rPr>
-                <w:rFonts w:ascii="Helvetica Neue" w:hAnsi="Helvetica Neue"/>
-                <w:sz w:val="20"/>
+                <w:rFonts w:ascii="SF Pro Text" w:hAnsi="SF Pro Text"/>
+                <w:sz w:val="18"/>
                 <w:szCs w:val="20"/>
               </w:rPr>
               <w:t xml:space="preserve"> </w:t>
             </w:r>
             <w:r>
               <w:rPr>
-                <w:rFonts w:ascii="Helvetica Neue" w:hAnsi="Helvetica Neue"/>
-                <w:sz w:val="20"/>
+                <w:rFonts w:ascii="SF Pro Text" w:hAnsi="SF Pro Text"/>
+                <w:sz w:val="18"/>
                 <w:szCs w:val="20"/>
               </w:rPr>
               <w:t xml:space="preserve">digital </w:t>
             </w:r>
             <w:r>
               <w:rPr>
-                <w:rFonts w:ascii="Helvetica Neue" w:hAnsi="Helvetica Neue"/>
-                <w:sz w:val="20"/>
+                <w:rFonts w:ascii="SF Pro Text" w:hAnsi="SF Pro Text"/>
+                <w:sz w:val="18"/>
                 <w:szCs w:val="20"/>
               </w:rPr>
               <w:t xml:space="preserve">art </w:t>
             </w:r>
             <w:r>
               <w:rPr>
-                <w:rFonts w:ascii="Helvetica Neue" w:hAnsi="Helvetica Neue"/>
-                <w:sz w:val="20"/>
+                <w:rFonts w:ascii="SF Pro Text" w:hAnsi="SF Pro Text"/>
+                <w:sz w:val="18"/>
                 <w:szCs w:val="20"/>
               </w:rPr>
               <w:t xml:space="preserve">assets. Built multiple administrative tools and interfaces </w:t>
             </w:r>
             <w:r>
               <w:rPr>
-                <w:rFonts w:ascii="Helvetica Neue" w:hAnsi="Helvetica Neue"/>
-                <w:sz w:val="20"/>
+                <w:rFonts w:ascii="SF Pro Text" w:hAnsi="SF Pro Text"/>
+                <w:sz w:val="18"/>
                 <w:szCs w:val="20"/>
               </w:rPr>
               <w:t xml:space="preserve">for: video transcoding, metrics, </w:t>
             </w:r>
             <w:r>
               <w:rPr>
-                <w:rFonts w:ascii="Helvetica Neue" w:hAnsi="Helvetica Neue"/>
-                <w:sz w:val="20"/>
+                <w:rFonts w:ascii="SF Pro Text" w:hAnsi="SF Pro Text"/>
+                <w:sz w:val="18"/>
                 <w:szCs w:val="20"/>
               </w:rPr>
               <w:t xml:space="preserve">diagnostics, </w:t>
             </w:r>
             <w:r>
               <w:rPr>
-                <w:rFonts w:ascii="Helvetica Neue" w:hAnsi="Helvetica Neue"/>
-                <w:sz w:val="20"/>
+                <w:rFonts w:ascii="SF Pro Text" w:hAnsi="SF Pro Text"/>
+                <w:sz w:val="18"/>
                 <w:szCs w:val="20"/>
               </w:rPr>
               <w:t>meta data/</w:t>
             </w:r>
             <w:r>
               <w:rPr>
-                <w:rFonts w:ascii="Helvetica Neue" w:hAnsi="Helvetica Neue"/>
-                <w:sz w:val="20"/>
+                <w:rFonts w:ascii="SF Pro Text" w:hAnsi="SF Pro Text"/>
+                <w:sz w:val="18"/>
                 <w:szCs w:val="20"/>
               </w:rPr>
               <w:t xml:space="preserve">legacy tracking, </w:t>
             </w:r>
             <w:r>
               <w:rPr>
-                <w:rFonts w:ascii="Helvetica Neue" w:hAnsi="Helvetica Neue"/>
-                <w:sz w:val="20"/>
+                <w:rFonts w:ascii="SF Pro Text" w:hAnsi="SF Pro Text"/>
+                <w:sz w:val="18"/>
                 <w:szCs w:val="20"/>
               </w:rPr>
               <w:t xml:space="preserve">and </w:t>
             </w:r>
             <w:r>
               <w:rPr>
-                <w:rFonts w:ascii="Helvetica Neue" w:hAnsi="Helvetica Neue"/>
-                <w:sz w:val="20"/>
+                <w:rFonts w:ascii="SF Pro Text" w:hAnsi="SF Pro Text"/>
+                <w:sz w:val="18"/>
                 <w:szCs w:val="20"/>
               </w:rPr>
               <w:t>index</w:t>
             </w:r>
             <w:r>
               <w:rPr>
-                <w:rFonts w:ascii="Helvetica Neue" w:hAnsi="Helvetica Neue"/>
-                <w:sz w:val="20"/>
+                <w:rFonts w:ascii="SF Pro Text" w:hAnsi="SF Pro Text"/>
+                <w:sz w:val="18"/>
                 <w:szCs w:val="20"/>
               </w:rPr>
               <w:t>ing</w:t>
             </w:r>
             <w:r>
               <w:rPr>
-                <w:rFonts w:ascii="Helvetica Neue" w:hAnsi="Helvetica Neue"/>
-                <w:sz w:val="20"/>
+                <w:rFonts w:ascii="SF Pro Text" w:hAnsi="SF Pro Text"/>
+                <w:sz w:val="18"/>
                 <w:szCs w:val="20"/>
               </w:rPr>
               <w:t xml:space="preserve"> helper tools</w:t>
             </w:r>
+            <w:r>
+              <w:rPr>
+                <w:rFonts w:ascii="SF Pro Text" w:hAnsi="SF Pro Text"/>
+                <w:sz w:val="18"/>
+                <w:szCs w:val="20"/>
+              </w:rPr>
+              <w:t>.</w:t>
+            </w:r>
+            <w:bookmarkStart w:id="0" w:name="_GoBack"/>
+            <w:bookmarkEnd w:id="0"/>
           </w:p>
           <w:p>
             <w:pPr>
@@ -2942,15 +2976,15 @@
                 <w:tab w:val="right" w:pos="10800"/>
               </w:tabs>
               <w:rPr>
-                <w:rFonts w:ascii="Helvetica Neue" w:hAnsi="Helvetica Neue"/>
-                <w:sz w:val="20"/>
+                <w:rFonts w:ascii="SF Pro Text" w:hAnsi="SF Pro Text"/>
+                <w:sz w:val="18"/>
                 <w:szCs w:val="20"/>
               </w:rPr>
             </w:pPr>
             <w:r>
               <w:rPr>
-                <w:rFonts w:ascii="Helvetica Neue" w:hAnsi="Helvetica Neue"/>
-                <w:sz w:val="20"/>
+                <w:rFonts w:ascii="SF Pro Text" w:hAnsi="SF Pro Text"/>
+                <w:sz w:val="18"/>
                 <w:szCs w:val="20"/>
               </w:rPr>
               <w:t>Python, Flask, Google App Engine, Google Cloud Storage, Datastore API</w:t>
@@ -2960,234 +2994,152 @@
       </w:tr>
       <w:tr>
         <w:trPr>
-          <w:trHeight w:val="198"/>
+          <w:trHeight w:val="94"/>
         </w:trPr>
         <w:tc>
           <w:tcPr>
-            <w:tcW w:w="8100" w:type="dxa"/>
+            <w:tcW w:w="8460" w:type="dxa"/>
             <w:gridSpan w:val="3"/>
           </w:tcPr>
           <w:p>
             <w:pPr>
-              <w:spacing w:before="80"/>
-              <w:rPr>
-                <w:rFonts w:ascii="Helvetica Neue" w:hAnsi="Helvetica Neue"/>
+              <w:spacing w:before="120" w:after="60"/>
+              <w:rPr>
+                <w:rFonts w:ascii="SF Pro Text" w:hAnsi="SF Pro Text"/>
                 <w:color w:val="000000" w:themeColor="text1"/>
-                <w:sz w:val="20"/>
+                <w:sz w:val="18"/>
                 <w:szCs w:val="20"/>
               </w:rPr>
             </w:pPr>
             <w:r>
               <w:rPr>
-                <w:rFonts w:ascii="Helvetica Neue" w:hAnsi="Helvetica Neue"/>
-                <w:b/>
-                <w:sz w:val="20"/>
-                <w:szCs w:val="20"/>
-              </w:rPr>
-              <w:t xml:space="preserve">Cubic </w:t>
-            </w:r>
-            <w:r>
-              <w:rPr>
-                <w:rFonts w:ascii="Helvetica Neue" w:hAnsi="Helvetica Neue"/>
-                <w:b/>
-                <w:sz w:val="20"/>
-                <w:szCs w:val="20"/>
-              </w:rPr>
-              <w:t xml:space="preserve">Lattice Constructs for </w:t>
-            </w:r>
-            <w:r>
-              <w:rPr>
-                <w:rFonts w:ascii="Helvetica Neue" w:hAnsi="Helvetica Neue"/>
-                <w:b/>
-                <w:sz w:val="20"/>
-                <w:szCs w:val="20"/>
-              </w:rPr>
-              <w:t>Better Volumetric Pre-Visualizations</w:t>
+                <w:rFonts w:ascii="SF Pro Text" w:hAnsi="SF Pro Text"/>
+                <w:b/>
+                <w:i/>
+                <w:sz w:val="18"/>
+                <w:szCs w:val="20"/>
+              </w:rPr>
+              <w:t>vcontrol</w:t>
+            </w:r>
+            <w:r>
+              <w:rPr>
+                <w:rFonts w:ascii="SF Pro Text" w:hAnsi="SF Pro Text"/>
+                <w:b/>
+                <w:sz w:val="18"/>
+                <w:szCs w:val="20"/>
+              </w:rPr>
+              <w:t>: A Lightweight Version Control System</w:t>
+            </w:r>
+            <w:r>
+              <w:rPr>
+                <w:rFonts w:ascii="SF Pro Text" w:hAnsi="SF Pro Text"/>
+                <w:b/>
+                <w:sz w:val="18"/>
+                <w:szCs w:val="20"/>
+              </w:rPr>
+              <w:t xml:space="preserve"> for Digital Art Assets and Binary D</w:t>
+            </w:r>
+            <w:r>
+              <w:rPr>
+                <w:rFonts w:ascii="SF Pro Text" w:hAnsi="SF Pro Text"/>
+                <w:b/>
+                <w:sz w:val="18"/>
+                <w:szCs w:val="20"/>
+              </w:rPr>
+              <w:t>ata</w:t>
             </w:r>
           </w:p>
         </w:tc>
         <w:tc>
           <w:tcPr>
-            <w:tcW w:w="2764" w:type="dxa"/>
+            <w:tcW w:w="2404" w:type="dxa"/>
+            <w:gridSpan w:val="2"/>
           </w:tcPr>
           <w:p>
             <w:pPr>
-              <w:spacing w:before="80"/>
+              <w:spacing w:before="120"/>
               <w:jc w:val="right"/>
               <w:rPr>
-                <w:rFonts w:ascii="Helvetica Neue" w:hAnsi="Helvetica Neue"/>
+                <w:rFonts w:ascii="SF Pro Text" w:hAnsi="SF Pro Text"/>
                 <w:i/>
                 <w:color w:val="000000" w:themeColor="text1"/>
-                <w:sz w:val="20"/>
+                <w:sz w:val="18"/>
                 <w:szCs w:val="20"/>
               </w:rPr>
             </w:pPr>
             <w:r>
               <w:rPr>
-                <w:rFonts w:ascii="Helvetica Neue" w:hAnsi="Helvetica Neue"/>
+                <w:rFonts w:ascii="SF Pro Text" w:hAnsi="SF Pro Text"/>
                 <w:i/>
-                <w:sz w:val="20"/>
-                <w:szCs w:val="20"/>
-              </w:rPr>
-              <w:t>In D</w:t>
-            </w:r>
-            <w:r>
-              <w:rPr>
-                <w:rFonts w:ascii="Helvetica Neue" w:hAnsi="Helvetica Neue"/>
-                <w:i/>
-                <w:sz w:val="20"/>
-                <w:szCs w:val="20"/>
-              </w:rPr>
-              <w:t>evelopment</w:t>
+                <w:sz w:val="18"/>
+                <w:szCs w:val="20"/>
+              </w:rPr>
+              <w:t>January-March 2018</w:t>
             </w:r>
           </w:p>
         </w:tc>
       </w:tr>
       <w:tr>
         <w:trPr>
-          <w:trHeight w:val="198"/>
+          <w:trHeight w:val="913"/>
         </w:trPr>
         <w:tc>
           <w:tcPr>
             <w:tcW w:w="10864" w:type="dxa"/>
-            <w:gridSpan w:val="4"/>
+            <w:gridSpan w:val="5"/>
           </w:tcPr>
           <w:p>
             <w:pPr>
-              <w:pStyle w:val="ListParagraph"/>
-              <w:numPr>
-                <w:ilvl w:val="0"/>
-                <w:numId w:val="3"/>
-              </w:numPr>
               <w:tabs>
                 <w:tab w:val="right" w:pos="10800"/>
               </w:tabs>
-              <w:spacing w:after="80"/>
-              <w:rPr>
-                <w:rFonts w:ascii="Helvetica Neue" w:hAnsi="Helvetica Neue"/>
-                <w:sz w:val="20"/>
+              <w:spacing w:after="60"/>
+              <w:ind w:left="360"/>
+              <w:rPr>
+                <w:rFonts w:ascii="SF Pro Text" w:hAnsi="SF Pro Text"/>
+                <w:sz w:val="18"/>
                 <w:szCs w:val="20"/>
               </w:rPr>
             </w:pPr>
             <w:r>
               <w:rPr>
-                <w:rFonts w:ascii="Helvetica Neue" w:hAnsi="Helvetica Neue"/>
-                <w:sz w:val="20"/>
-                <w:szCs w:val="20"/>
-              </w:rPr>
-              <w:t>This meth</w:t>
-            </w:r>
-            <w:r>
-              <w:rPr>
-                <w:rFonts w:ascii="Helvetica Neue" w:hAnsi="Helvetica Neue"/>
-                <w:sz w:val="20"/>
-                <w:szCs w:val="20"/>
-              </w:rPr>
-              <w:t xml:space="preserve">od creates a lossy </w:t>
-            </w:r>
-            <w:r>
-              <w:rPr>
-                <w:rFonts w:ascii="Helvetica Neue" w:hAnsi="Helvetica Neue"/>
-                <w:sz w:val="20"/>
-                <w:szCs w:val="20"/>
-              </w:rPr>
-              <w:t>optimization</w:t>
-            </w:r>
-            <w:r>
-              <w:rPr>
-                <w:rFonts w:ascii="Helvetica Neue" w:hAnsi="Helvetica Neue"/>
-                <w:sz w:val="20"/>
-                <w:szCs w:val="20"/>
-              </w:rPr>
-              <w:t xml:space="preserve"> </w:t>
-            </w:r>
-            <w:r>
-              <w:rPr>
-                <w:rFonts w:ascii="Helvetica Neue" w:hAnsi="Helvetica Neue"/>
-                <w:sz w:val="20"/>
-                <w:szCs w:val="20"/>
-              </w:rPr>
-              <w:t xml:space="preserve">for </w:t>
-            </w:r>
-            <w:r>
-              <w:rPr>
-                <w:rFonts w:ascii="Helvetica Neue" w:hAnsi="Helvetica Neue"/>
-                <w:sz w:val="20"/>
-                <w:szCs w:val="20"/>
-              </w:rPr>
-              <w:t xml:space="preserve">volumetric simulations by </w:t>
-            </w:r>
-            <w:r>
-              <w:rPr>
-                <w:rFonts w:ascii="Helvetica Neue" w:hAnsi="Helvetica Neue"/>
-                <w:sz w:val="20"/>
-                <w:szCs w:val="20"/>
-              </w:rPr>
-              <w:t>building a cubic lattice in</w:t>
-            </w:r>
-            <w:r>
-              <w:rPr>
-                <w:rFonts w:ascii="Helvetica Neue" w:hAnsi="Helvetica Neue"/>
-                <w:sz w:val="20"/>
-                <w:szCs w:val="20"/>
-              </w:rPr>
-              <w:t xml:space="preserve"> a</w:t>
-            </w:r>
-            <w:r>
-              <w:rPr>
-                <w:rFonts w:ascii="Helvetica Neue" w:hAnsi="Helvetica Neue"/>
-                <w:sz w:val="20"/>
-                <w:szCs w:val="20"/>
-              </w:rPr>
-              <w:t xml:space="preserve"> 3D space</w:t>
-            </w:r>
-            <w:r>
-              <w:rPr>
-                <w:rFonts w:ascii="Helvetica Neue" w:hAnsi="Helvetica Neue"/>
-                <w:sz w:val="20"/>
-                <w:szCs w:val="20"/>
-              </w:rPr>
-              <w:t xml:space="preserve">, </w:t>
-            </w:r>
-            <w:r>
-              <w:rPr>
-                <w:rFonts w:ascii="Helvetica Neue" w:hAnsi="Helvetica Neue"/>
-                <w:sz w:val="20"/>
-                <w:szCs w:val="20"/>
-              </w:rPr>
-              <w:t xml:space="preserve">and </w:t>
-            </w:r>
-            <w:r>
-              <w:rPr>
-                <w:rFonts w:ascii="Helvetica Neue" w:hAnsi="Helvetica Neue"/>
-                <w:sz w:val="20"/>
-                <w:szCs w:val="20"/>
-              </w:rPr>
-              <w:t>providing</w:t>
-            </w:r>
-            <w:r>
-              <w:rPr>
-                <w:rFonts w:ascii="Helvetica Neue" w:hAnsi="Helvetica Neue"/>
-                <w:sz w:val="20"/>
-                <w:szCs w:val="20"/>
-              </w:rPr>
-              <w:t xml:space="preserve"> a better </w:t>
-            </w:r>
-            <w:r>
-              <w:rPr>
-                <w:rFonts w:ascii="Helvetica Neue" w:hAnsi="Helvetica Neue"/>
-                <w:sz w:val="20"/>
-                <w:szCs w:val="20"/>
-              </w:rPr>
-              <w:t>pre-visualization</w:t>
-            </w:r>
-            <w:r>
-              <w:rPr>
-                <w:rFonts w:ascii="Helvetica Neue" w:hAnsi="Helvetica Neue"/>
-                <w:sz w:val="20"/>
-                <w:szCs w:val="20"/>
-              </w:rPr>
-              <w:t>.</w:t>
+                <w:rFonts w:ascii="SF Pro Text" w:hAnsi="SF Pro Text"/>
+                <w:sz w:val="18"/>
+                <w:szCs w:val="20"/>
+              </w:rPr>
+              <w:t>vcontrol is</w:t>
+            </w:r>
+            <w:r>
+              <w:rPr>
+                <w:rFonts w:ascii="SF Pro Text" w:hAnsi="SF Pro Text"/>
+                <w:sz w:val="18"/>
+                <w:szCs w:val="20"/>
+              </w:rPr>
+              <w:t xml:space="preserve"> a CLI VCS that supports a simplified and lightweight platform allowing artists to stage local versions of art assets before </w:t>
+            </w:r>
+            <w:r>
+              <w:rPr>
+                <w:rFonts w:ascii="SF Pro Text" w:hAnsi="SF Pro Text"/>
+                <w:sz w:val="18"/>
+                <w:szCs w:val="20"/>
+              </w:rPr>
+              <w:t>committing</w:t>
+            </w:r>
+            <w:r>
+              <w:rPr>
+                <w:rFonts w:ascii="SF Pro Text" w:hAnsi="SF Pro Text"/>
+                <w:sz w:val="18"/>
+                <w:szCs w:val="20"/>
+              </w:rPr>
+              <w:t xml:space="preserve"> them for review in an existing pipeline.</w:t>
+            </w:r>
+            <w:r>
+              <w:rPr>
+                <w:rFonts w:ascii="SF Pro Text" w:hAnsi="SF Pro Text"/>
+                <w:sz w:val="18"/>
+                <w:szCs w:val="20"/>
+              </w:rPr>
+              <w:t xml:space="preserve"> Supports VCS commands including committing, reverting, branching, fetching, ect. for distributed version control and remote workflow support.</w:t>
             </w:r>
           </w:p>
           <w:p>
@@ -3202,18 +3154,18 @@
               </w:tabs>
               <w:spacing w:after="80"/>
               <w:rPr>
-                <w:rFonts w:ascii="Helvetica Neue" w:hAnsi="Helvetica Neue"/>
-                <w:sz w:val="20"/>
+                <w:rFonts w:ascii="SF Pro Text" w:hAnsi="SF Pro Text"/>
+                <w:sz w:val="18"/>
                 <w:szCs w:val="20"/>
               </w:rPr>
             </w:pPr>
             <w:r>
               <w:rPr>
-                <w:rFonts w:ascii="Helvetica Neue" w:hAnsi="Helvetica Neue"/>
-                <w:sz w:val="20"/>
-                <w:szCs w:val="20"/>
-              </w:rPr>
-              <w:t>C++</w:t>
+                <w:rFonts w:ascii="SF Pro Text" w:hAnsi="SF Pro Text"/>
+                <w:sz w:val="18"/>
+                <w:szCs w:val="20"/>
+              </w:rPr>
+              <w:t>Python</w:t>
             </w:r>
           </w:p>
         </w:tc>
@@ -5208,7 +5160,7 @@
 </file>
 
 <file path=customXml/itemProps1.xml><?xml version="1.0" encoding="utf-8"?>
-<ds:datastoreItem xmlns:ds="http://schemas.openxmlformats.org/officeDocument/2006/customXml" ds:itemID="{DBD6BE1B-4DF0-2648-96B4-572BB92148C4}">
+<ds:datastoreItem xmlns:ds="http://schemas.openxmlformats.org/officeDocument/2006/customXml" ds:itemID="{9F66CEDF-F96E-A348-9EAD-FB4836323443}">
   <ds:schemaRefs>
     <ds:schemaRef ds:uri="http://schemas.openxmlformats.org/officeDocument/2006/bibliography"/>
   </ds:schemaRefs>

</xml_diff>